<commit_message>
Ajustes para o SP1
</commit_message>
<xml_diff>
--- a/Documentos/Template - Relatório do Projeto Aplicado v2.docx
+++ b/Documentos/Template - Relatório do Projeto Aplicado v2.docx
@@ -255,7 +255,39 @@
           <w:sz w:val="56"/>
           <w:szCs w:val="56"/>
         </w:rPr>
-        <w:t>App de gerenciamento para psicólogos</w:t>
+        <w:t xml:space="preserve">App de </w:t>
+      </w:r>
+      <w:r>
+        <w:rPr>
+          <w:color w:val="2A30B0"/>
+          <w:sz w:val="56"/>
+          <w:szCs w:val="56"/>
+        </w:rPr>
+        <w:t>G</w:t>
+      </w:r>
+      <w:r>
+        <w:rPr>
+          <w:color w:val="2A30B0"/>
+          <w:sz w:val="56"/>
+          <w:szCs w:val="56"/>
+        </w:rPr>
+        <w:t xml:space="preserve">erenciamento para </w:t>
+      </w:r>
+      <w:r>
+        <w:rPr>
+          <w:color w:val="2A30B0"/>
+          <w:sz w:val="56"/>
+          <w:szCs w:val="56"/>
+        </w:rPr>
+        <w:t>P</w:t>
+      </w:r>
+      <w:r>
+        <w:rPr>
+          <w:color w:val="2A30B0"/>
+          <w:sz w:val="56"/>
+          <w:szCs w:val="56"/>
+        </w:rPr>
+        <w:t>sicólogos</w:t>
       </w:r>
     </w:p>
     <w:p/>
@@ -382,56 +414,14 @@
     </w:p>
     <w:p>
       <w:pPr>
-        <w:rPr>
-          <w:color w:val="000000"/>
-        </w:rPr>
-      </w:pPr>
-    </w:p>
-    <w:p>
-      <w:pPr>
-        <w:jc w:val="center"/>
-        <w:rPr>
-          <w:color w:val="000000"/>
-        </w:rPr>
-      </w:pPr>
-    </w:p>
-    <w:p>
-      <w:pPr>
-        <w:jc w:val="center"/>
-        <w:rPr>
-          <w:color w:val="000000"/>
-        </w:rPr>
-      </w:pPr>
-    </w:p>
-    <w:p>
-      <w:pPr>
-        <w:spacing w:line="360" w:lineRule="auto"/>
-        <w:jc w:val="center"/>
+        <w:spacing w:line="360" w:lineRule="auto"/>
+        <w:ind w:left="2880" w:firstLine="720"/>
+        <w:jc w:val="both"/>
         <w:rPr>
           <w:rFonts w:ascii="Trebuchet MS" w:hAnsi="Trebuchet MS"/>
           <w:color w:val="000000"/>
           <w:sz w:val="32"/>
           <w:szCs w:val="32"/>
-        </w:rPr>
-      </w:pPr>
-      <w:r>
-        <w:rPr>
-          <w:rFonts w:ascii="Trebuchet MS" w:hAnsi="Trebuchet MS"/>
-          <w:color w:val="000000"/>
-          <w:sz w:val="32"/>
-          <w:szCs w:val="32"/>
-        </w:rPr>
-        <w:t>03/06/2022</w:t>
-      </w:r>
-    </w:p>
-    <w:p>
-      <w:pPr>
-        <w:spacing w:line="360" w:lineRule="auto"/>
-        <w:jc w:val="center"/>
-        <w:rPr>
-          <w:rFonts w:ascii="Trebuchet MS" w:hAnsi="Trebuchet MS"/>
-          <w:sz w:val="28"/>
-          <w:szCs w:val="28"/>
         </w:rPr>
         <w:sectPr>
           <w:pgSz w:w="11906" w:h="16838"/>
@@ -441,46 +431,6 @@
           <w:titlePg/>
         </w:sectPr>
       </w:pPr>
-      <w:bookmarkStart w:id="1" w:name="_heading=h.tyjcwt" w:colFirst="0" w:colLast="0"/>
-      <w:bookmarkEnd w:id="1"/>
-    </w:p>
-    <w:p>
-      <w:pPr>
-        <w:spacing w:after="0" w:line="240" w:lineRule="auto"/>
-        <w:jc w:val="center"/>
-        <w:rPr>
-          <w:rFonts w:ascii="Trebuchet MS" w:hAnsi="Trebuchet MS"/>
-          <w:b/>
-          <w:color w:val="000000"/>
-          <w:sz w:val="28"/>
-          <w:szCs w:val="28"/>
-        </w:rPr>
-      </w:pPr>
-    </w:p>
-    <w:p>
-      <w:pPr>
-        <w:spacing w:after="0" w:line="240" w:lineRule="auto"/>
-        <w:jc w:val="center"/>
-        <w:rPr>
-          <w:rFonts w:ascii="Trebuchet MS" w:hAnsi="Trebuchet MS"/>
-          <w:b/>
-          <w:color w:val="000000"/>
-          <w:sz w:val="28"/>
-          <w:szCs w:val="28"/>
-        </w:rPr>
-      </w:pPr>
-    </w:p>
-    <w:p>
-      <w:pPr>
-        <w:spacing w:after="0" w:line="240" w:lineRule="auto"/>
-        <w:jc w:val="center"/>
-        <w:rPr>
-          <w:rFonts w:ascii="Trebuchet MS" w:hAnsi="Trebuchet MS"/>
-          <w:color w:val="000000"/>
-          <w:sz w:val="28"/>
-          <w:szCs w:val="28"/>
-        </w:rPr>
-      </w:pPr>
       <w:r>
         <w:rPr>
           <w:rFonts w:ascii="Arial" w:eastAsia="Arial" w:hAnsi="Arial" w:cs="Arial"/>
@@ -491,13 +441,13 @@
           <w:szCs w:val="28"/>
         </w:rPr>
         <w:drawing>
-          <wp:anchor distT="0" distB="0" distL="114300" distR="114300" simplePos="0" relativeHeight="251659264" behindDoc="0" locked="0" layoutInCell="1" allowOverlap="1" wp14:anchorId="76D015C1" wp14:editId="774CAB5D">
+          <wp:anchor distT="0" distB="0" distL="114300" distR="114300" simplePos="0" relativeHeight="251659264" behindDoc="0" locked="0" layoutInCell="1" allowOverlap="1" wp14:anchorId="76D015C1" wp14:editId="7E6FC1F4">
             <wp:simplePos x="0" y="0"/>
-            <wp:positionH relativeFrom="margin">
-              <wp:posOffset>2229581</wp:posOffset>
+            <wp:positionH relativeFrom="page">
+              <wp:align>center</wp:align>
             </wp:positionH>
             <wp:positionV relativeFrom="margin">
-              <wp:posOffset>-260086</wp:posOffset>
+              <wp:posOffset>8117096</wp:posOffset>
             </wp:positionV>
             <wp:extent cx="937465" cy="595372"/>
             <wp:effectExtent l="0" t="0" r="0" b="0"/>
@@ -551,37 +501,28 @@
       <w:r>
         <w:rPr>
           <w:rFonts w:ascii="Trebuchet MS" w:hAnsi="Trebuchet MS"/>
-          <w:b/>
           <w:color w:val="000000"/>
-          <w:sz w:val="28"/>
-          <w:szCs w:val="28"/>
-        </w:rPr>
-        <w:t>MARCELO JOSÉ ARAGÃO RAMOS</w:t>
-      </w:r>
-    </w:p>
-    <w:p>
-      <w:pPr>
-        <w:spacing w:after="0" w:line="240" w:lineRule="auto"/>
+          <w:sz w:val="32"/>
+          <w:szCs w:val="32"/>
+        </w:rPr>
+        <w:t xml:space="preserve"> </w:t>
+      </w:r>
+      <w:r>
         <w:rPr>
           <w:rFonts w:ascii="Trebuchet MS" w:hAnsi="Trebuchet MS"/>
           <w:color w:val="000000"/>
-          <w:sz w:val="28"/>
-          <w:szCs w:val="28"/>
-        </w:rPr>
-      </w:pPr>
-    </w:p>
-    <w:p>
-      <w:pPr>
-        <w:spacing w:line="240" w:lineRule="auto"/>
+          <w:sz w:val="32"/>
+          <w:szCs w:val="32"/>
+        </w:rPr>
+        <w:t>03/06/2022</w:t>
+      </w:r>
+      <w:bookmarkStart w:id="1" w:name="_heading=h.tyjcwt" w:colFirst="0" w:colLast="0"/>
+      <w:bookmarkEnd w:id="1"/>
+    </w:p>
+    <w:p>
+      <w:pPr>
+        <w:spacing w:after="0" w:line="240" w:lineRule="auto"/>
         <w:jc w:val="center"/>
-        <w:rPr>
-          <w:rFonts w:ascii="Trebuchet MS" w:hAnsi="Trebuchet MS"/>
-          <w:color w:val="000000"/>
-          <w:sz w:val="28"/>
-          <w:szCs w:val="28"/>
-        </w:rPr>
-      </w:pPr>
-      <w:r>
         <w:rPr>
           <w:rFonts w:ascii="Trebuchet MS" w:hAnsi="Trebuchet MS"/>
           <w:b/>
@@ -589,6 +530,73 @@
           <w:sz w:val="28"/>
           <w:szCs w:val="28"/>
         </w:rPr>
+      </w:pPr>
+    </w:p>
+    <w:p>
+      <w:pPr>
+        <w:spacing w:after="0" w:line="240" w:lineRule="auto"/>
+        <w:jc w:val="center"/>
+        <w:rPr>
+          <w:rFonts w:ascii="Trebuchet MS" w:hAnsi="Trebuchet MS"/>
+          <w:b/>
+          <w:color w:val="000000"/>
+          <w:sz w:val="28"/>
+          <w:szCs w:val="28"/>
+        </w:rPr>
+      </w:pPr>
+    </w:p>
+    <w:p>
+      <w:pPr>
+        <w:spacing w:after="0" w:line="240" w:lineRule="auto"/>
+        <w:jc w:val="center"/>
+        <w:rPr>
+          <w:rFonts w:ascii="Trebuchet MS" w:hAnsi="Trebuchet MS"/>
+          <w:color w:val="000000"/>
+          <w:sz w:val="28"/>
+          <w:szCs w:val="28"/>
+        </w:rPr>
+      </w:pPr>
+      <w:r>
+        <w:rPr>
+          <w:rFonts w:ascii="Trebuchet MS" w:hAnsi="Trebuchet MS"/>
+          <w:b/>
+          <w:color w:val="000000"/>
+          <w:sz w:val="28"/>
+          <w:szCs w:val="28"/>
+        </w:rPr>
+        <w:t>MARCELO JOSÉ ARAGÃO RAMOS</w:t>
+      </w:r>
+    </w:p>
+    <w:p>
+      <w:pPr>
+        <w:spacing w:after="0" w:line="240" w:lineRule="auto"/>
+        <w:rPr>
+          <w:rFonts w:ascii="Trebuchet MS" w:hAnsi="Trebuchet MS"/>
+          <w:color w:val="000000"/>
+          <w:sz w:val="28"/>
+          <w:szCs w:val="28"/>
+        </w:rPr>
+      </w:pPr>
+    </w:p>
+    <w:p>
+      <w:pPr>
+        <w:spacing w:line="240" w:lineRule="auto"/>
+        <w:jc w:val="center"/>
+        <w:rPr>
+          <w:rFonts w:ascii="Trebuchet MS" w:hAnsi="Trebuchet MS"/>
+          <w:color w:val="000000"/>
+          <w:sz w:val="28"/>
+          <w:szCs w:val="28"/>
+        </w:rPr>
+      </w:pPr>
+      <w:r>
+        <w:rPr>
+          <w:rFonts w:ascii="Trebuchet MS" w:hAnsi="Trebuchet MS"/>
+          <w:b/>
+          <w:color w:val="000000"/>
+          <w:sz w:val="28"/>
+          <w:szCs w:val="28"/>
+        </w:rPr>
         <w:t>INSTITUTO DE GESTÃO E TECNOLOGIA DA INFORMAÇÃO</w:t>
       </w:r>
       <w:r>
@@ -715,7 +723,43 @@
           <w:sz w:val="52"/>
           <w:szCs w:val="52"/>
         </w:rPr>
-        <w:t>App de gerenciamento para psicólogos</w:t>
+        <w:t xml:space="preserve">App de </w:t>
+      </w:r>
+      <w:r>
+        <w:rPr>
+          <w:rFonts w:ascii="Trebuchet MS" w:hAnsi="Trebuchet MS"/>
+          <w:color w:val="000000"/>
+          <w:sz w:val="52"/>
+          <w:szCs w:val="52"/>
+        </w:rPr>
+        <w:t>G</w:t>
+      </w:r>
+      <w:r>
+        <w:rPr>
+          <w:rFonts w:ascii="Trebuchet MS" w:hAnsi="Trebuchet MS"/>
+          <w:color w:val="000000"/>
+          <w:sz w:val="52"/>
+          <w:szCs w:val="52"/>
+        </w:rPr>
+        <w:t xml:space="preserve">erenciamento para </w:t>
+      </w:r>
+      <w:r>
+        <w:rPr>
+          <w:rFonts w:ascii="Trebuchet MS" w:hAnsi="Trebuchet MS"/>
+          <w:color w:val="000000"/>
+          <w:sz w:val="52"/>
+          <w:szCs w:val="52"/>
+        </w:rPr>
+        <w:t>P</w:t>
+      </w:r>
+      <w:r>
+        <w:rPr>
+          <w:rFonts w:ascii="Trebuchet MS" w:hAnsi="Trebuchet MS"/>
+          <w:color w:val="000000"/>
+          <w:sz w:val="52"/>
+          <w:szCs w:val="52"/>
+        </w:rPr>
+        <w:t>sicólogos</w:t>
       </w:r>
     </w:p>
     <w:p>
@@ -820,19 +864,8 @@
           <w:sz w:val="24"/>
           <w:szCs w:val="24"/>
         </w:rPr>
-        <w:t xml:space="preserve"> Full </w:t>
-      </w:r>
-      <w:proofErr w:type="spellStart"/>
-      <w:r>
-        <w:rPr>
-          <w:rFonts w:ascii="Trebuchet MS" w:hAnsi="Trebuchet MS"/>
-          <w:color w:val="000000"/>
-          <w:sz w:val="24"/>
-          <w:szCs w:val="24"/>
-        </w:rPr>
-        <w:t>Stack</w:t>
-      </w:r>
-      <w:proofErr w:type="spellEnd"/>
+        <w:t xml:space="preserve"> Full Stack</w:t>
+      </w:r>
       <w:r>
         <w:rPr>
           <w:rFonts w:ascii="Trebuchet MS" w:hAnsi="Trebuchet MS"/>
@@ -988,7 +1021,17 @@
           <w:sz w:val="28"/>
           <w:szCs w:val="28"/>
         </w:rPr>
-        <w:t>03/06/2022</w:t>
+        <w:t>09</w:t>
+      </w:r>
+      <w:r>
+        <w:rPr>
+          <w:rFonts w:ascii="Trebuchet MS" w:hAnsi="Trebuchet MS"/>
+          <w:b/>
+          <w:color w:val="271F95"/>
+          <w:sz w:val="28"/>
+          <w:szCs w:val="28"/>
+        </w:rPr>
+        <w:t>/06/2022</w:t>
       </w:r>
     </w:p>
     <w:p>
@@ -4659,22 +4702,7 @@
       <w:bookmarkStart w:id="7" w:name="_heading=h.3rdcrjn" w:colFirst="0" w:colLast="0"/>
       <w:bookmarkEnd w:id="7"/>
       <w:r>
-        <w:t xml:space="preserve">Com a chegada do COVID-19 e a população tendo de ficar mais tempo em </w:t>
-      </w:r>
-      <w:r>
-        <w:t xml:space="preserve">suas </w:t>
-      </w:r>
-      <w:r>
-        <w:t>casa</w:t>
-      </w:r>
-      <w:r>
-        <w:t>s por conta do lockdown mundial</w:t>
-      </w:r>
-      <w:r>
-        <w:t xml:space="preserve">, </w:t>
-      </w:r>
-      <w:r>
-        <w:t>acabou trazendo à tona muitos problemas psicológicos para diversas pessoas, como ansiedades, depressões dentre outros.</w:t>
+        <w:t>Com a chegada do COVID-19 e a população tendo de ficar mais tempo em suas casas por conta do lockdown mundial, acabou trazendo à tona muitos problemas psicológicos para diversas pessoas, como ansiedades, depressões dentre outros.</w:t>
       </w:r>
     </w:p>
     <w:p>
@@ -4727,17 +4755,46 @@
         <w:jc w:val="both"/>
       </w:pPr>
       <w:r>
+        <w:t xml:space="preserve">Muitos acabavam </w:t>
+      </w:r>
+      <w:r>
+        <w:t>fazendo o uso</w:t>
+      </w:r>
+      <w:r>
+        <w:t xml:space="preserve"> de aplicativos ou de planilhas, porém sem integração </w:t>
+      </w:r>
+      <w:r>
+        <w:t xml:space="preserve">e sem unificação </w:t>
+      </w:r>
+      <w:r>
+        <w:t>nenhuma</w:t>
+      </w:r>
+      <w:r>
+        <w:t>.</w:t>
+      </w:r>
+      <w:r>
+        <w:t xml:space="preserve"> Exemplo de controle de sessão é o que demonstra a Figura 1, onde tem o aplicativo do Google Calendar.</w:t>
+      </w:r>
+    </w:p>
+    <w:p>
+      <w:pPr>
+        <w:keepNext/>
+        <w:spacing w:line="360" w:lineRule="auto"/>
+        <w:ind w:firstLine="720"/>
+        <w:jc w:val="both"/>
+      </w:pPr>
+      <w:r>
         <w:rPr>
           <w:noProof/>
         </w:rPr>
         <w:drawing>
-          <wp:anchor distT="0" distB="0" distL="114300" distR="114300" simplePos="0" relativeHeight="251660288" behindDoc="0" locked="0" layoutInCell="1" allowOverlap="1" wp14:anchorId="0416EB1B" wp14:editId="7C3269FF">
+          <wp:anchor distT="0" distB="0" distL="114300" distR="114300" simplePos="0" relativeHeight="251660288" behindDoc="0" locked="0" layoutInCell="1" allowOverlap="1" wp14:anchorId="0416EB1B" wp14:editId="762E6D41">
             <wp:simplePos x="0" y="0"/>
             <wp:positionH relativeFrom="margin">
               <wp:align>center</wp:align>
             </wp:positionH>
             <wp:positionV relativeFrom="paragraph">
-              <wp:posOffset>555409</wp:posOffset>
+              <wp:posOffset>10022</wp:posOffset>
             </wp:positionV>
             <wp:extent cx="3216913" cy="2070339"/>
             <wp:effectExtent l="0" t="0" r="2540" b="6350"/>
@@ -4801,32 +4858,6 @@
           </wp:anchor>
         </w:drawing>
       </w:r>
-      <w:r>
-        <w:t xml:space="preserve">Muitos acabavam </w:t>
-      </w:r>
-      <w:r>
-        <w:t>fazendo o uso</w:t>
-      </w:r>
-      <w:r>
-        <w:t xml:space="preserve"> de aplicativos ou de planilhas, porém sem integração </w:t>
-      </w:r>
-      <w:r>
-        <w:t xml:space="preserve">e sem unificação </w:t>
-      </w:r>
-      <w:r>
-        <w:t>nenhuma</w:t>
-      </w:r>
-      <w:r>
-        <w:t>.</w:t>
-      </w:r>
-    </w:p>
-    <w:p>
-      <w:pPr>
-        <w:keepNext/>
-        <w:spacing w:line="360" w:lineRule="auto"/>
-        <w:ind w:firstLine="720"/>
-        <w:jc w:val="both"/>
-      </w:pPr>
     </w:p>
     <w:p>
       <w:pPr>
@@ -4887,13 +4918,8 @@
         </w:r>
       </w:fldSimple>
       <w:r>
-        <w:t xml:space="preserve"> - Aplicativo Google </w:t>
-      </w:r>
-      <w:proofErr w:type="spellStart"/>
-      <w:r>
-        <w:t>Calendar</w:t>
-      </w:r>
-      <w:proofErr w:type="spellEnd"/>
+        <w:t xml:space="preserve"> - Aplicativo Google Calendar</w:t>
+      </w:r>
     </w:p>
     <w:p>
       <w:pPr>
@@ -5097,15 +5123,7 @@
         </w:drawing>
       </w:r>
       <w:r>
-        <w:t xml:space="preserve">Exemplo de controle de sessão é o que demonstra a Figura 1, onde tem o aplicativo do Google </w:t>
-      </w:r>
-      <w:proofErr w:type="spellStart"/>
-      <w:r>
-        <w:t>Calendar</w:t>
-      </w:r>
-      <w:proofErr w:type="spellEnd"/>
-      <w:r>
-        <w:t>.</w:t>
+        <w:t>Exemplo de controle financeiro ficava a cargo de planilhas em excel, conforme a Figura 2.</w:t>
       </w:r>
     </w:p>
     <w:p>
@@ -5144,24 +5162,6 @@
       <w:pPr>
         <w:spacing w:line="259" w:lineRule="auto"/>
       </w:pPr>
-    </w:p>
-    <w:p>
-      <w:pPr>
-        <w:spacing w:line="360" w:lineRule="auto"/>
-        <w:ind w:firstLine="720"/>
-        <w:jc w:val="both"/>
-      </w:pPr>
-      <w:r>
-        <w:t xml:space="preserve">Exemplo de controle financeiro ficava a cargo de planilhas em </w:t>
-      </w:r>
-      <w:proofErr w:type="spellStart"/>
-      <w:r>
-        <w:t>excel</w:t>
-      </w:r>
-      <w:proofErr w:type="spellEnd"/>
-      <w:r>
-        <w:t>, conforme a Figura 2.</w:t>
-      </w:r>
     </w:p>
     <w:p>
       <w:pPr>
@@ -5224,22 +5224,23 @@
         <mc:AlternateContent>
           <mc:Choice Requires="wps">
             <w:drawing>
-              <wp:anchor distT="0" distB="0" distL="114300" distR="114300" simplePos="0" relativeHeight="251666432" behindDoc="0" locked="0" layoutInCell="1" allowOverlap="1" wp14:anchorId="3A482EFD" wp14:editId="7330B75F">
+              <wp:anchor distT="0" distB="0" distL="114300" distR="114300" simplePos="0" relativeHeight="251666432" behindDoc="0" locked="0" layoutInCell="1" allowOverlap="1" wp14:anchorId="3A482EFD" wp14:editId="385B5AAB">
                 <wp:simplePos x="0" y="0"/>
-                <wp:positionH relativeFrom="column">
-                  <wp:posOffset>0</wp:posOffset>
+                <wp:positionH relativeFrom="margin">
+                  <wp:align>right</wp:align>
                 </wp:positionH>
                 <wp:positionV relativeFrom="paragraph">
-                  <wp:posOffset>3432810</wp:posOffset>
+                  <wp:posOffset>3917840</wp:posOffset>
                 </wp:positionV>
                 <wp:extent cx="5400040" cy="635"/>
-                <wp:effectExtent l="0" t="0" r="0" b="0"/>
+                <wp:effectExtent l="0" t="0" r="0" b="6985"/>
                 <wp:wrapThrough wrapText="bothSides">
                   <wp:wrapPolygon edited="0">
                     <wp:start x="0" y="0"/>
-                    <wp:lineTo x="0" y="21600"/>
-                    <wp:lineTo x="21600" y="21600"/>
-                    <wp:lineTo x="21600" y="0"/>
+                    <wp:lineTo x="0" y="20597"/>
+                    <wp:lineTo x="21488" y="20597"/>
+                    <wp:lineTo x="21488" y="0"/>
+                    <wp:lineTo x="0" y="0"/>
                   </wp:wrapPolygon>
                 </wp:wrapThrough>
                 <wp:docPr id="7" name="Caixa de Texto 7"/>
@@ -5305,7 +5306,7 @@
           </mc:Choice>
           <mc:Fallback>
             <w:pict>
-              <v:shape w14:anchorId="3A482EFD" id="Caixa de Texto 7" o:spid="_x0000_s1027" type="#_x0000_t202" style="position:absolute;left:0;text-align:left;margin-left:0;margin-top:270.3pt;width:425.2pt;height:.05pt;z-index:251666432;visibility:visible;mso-wrap-style:square;mso-wrap-distance-left:9pt;mso-wrap-distance-top:0;mso-wrap-distance-right:9pt;mso-wrap-distance-bottom:0;mso-position-horizontal:absolute;mso-position-horizontal-relative:text;mso-position-vertical:absolute;mso-position-vertical-relative:text;v-text-anchor:top" o:gfxdata="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" stroked="f">
+              <v:shape w14:anchorId="3A482EFD" id="Caixa de Texto 7" o:spid="_x0000_s1027" type="#_x0000_t202" style="position:absolute;left:0;text-align:left;margin-left:374pt;margin-top:308.5pt;width:425.2pt;height:.05pt;z-index:251666432;visibility:visible;mso-wrap-style:square;mso-wrap-distance-left:9pt;mso-wrap-distance-top:0;mso-wrap-distance-right:9pt;mso-wrap-distance-bottom:0;mso-position-horizontal:right;mso-position-horizontal-relative:margin;mso-position-vertical:absolute;mso-position-vertical-relative:text;v-text-anchor:top" o:gfxdata="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" stroked="f">
                 <v:textbox style="mso-fit-shape-to-text:t" inset="0,0,0,0">
                   <w:txbxContent>
                     <w:p>
@@ -5334,7 +5335,7 @@
                     </w:p>
                   </w:txbxContent>
                 </v:textbox>
-                <w10:wrap type="through"/>
+                <w10:wrap type="through" anchorx="margin"/>
               </v:shape>
             </w:pict>
           </mc:Fallback>
@@ -5345,13 +5346,13 @@
           <w:noProof/>
         </w:rPr>
         <w:drawing>
-          <wp:anchor distT="0" distB="0" distL="114300" distR="114300" simplePos="0" relativeHeight="251664384" behindDoc="0" locked="0" layoutInCell="1" allowOverlap="1" wp14:anchorId="4FF84B53" wp14:editId="00F00323">
+          <wp:anchor distT="0" distB="0" distL="114300" distR="114300" simplePos="0" relativeHeight="251664384" behindDoc="0" locked="0" layoutInCell="1" allowOverlap="1" wp14:anchorId="4FF84B53" wp14:editId="78248687">
             <wp:simplePos x="0" y="0"/>
             <wp:positionH relativeFrom="margin">
               <wp:align>right</wp:align>
             </wp:positionH>
             <wp:positionV relativeFrom="paragraph">
-              <wp:posOffset>335543</wp:posOffset>
+              <wp:posOffset>891871</wp:posOffset>
             </wp:positionV>
             <wp:extent cx="5400040" cy="3040380"/>
             <wp:effectExtent l="0" t="0" r="0" b="7620"/>
@@ -5411,6 +5412,9 @@
       <w:r>
         <w:t>As ilustrações abaixo irão ajudar no melhor no entendimento dessas dores:</w:t>
       </w:r>
+      <w:r>
+        <w:t xml:space="preserve"> Na figura 3 podemos ver a matriz CSD. Onde podemos destacar suas certezas, suposições e dúvidas perante o sistema.</w:t>
+      </w:r>
     </w:p>
     <w:p>
       <w:pPr>
@@ -5419,13 +5423,120 @@
         <w:jc w:val="both"/>
       </w:pPr>
       <w:r>
-        <w:t>Na figura 3 podemos ver a matriz CSD. Onde podemos destacar suas certezas, suposições e dúvidas perante o sistema.</w:t>
+        <w:t>Com a matriz CSD exposta acima, pode-se verificar a real necessidade passada por esse</w:t>
+      </w:r>
+      <w:r>
+        <w:t>s</w:t>
+      </w:r>
+      <w:r>
+        <w:t xml:space="preserve"> profissionais</w:t>
+      </w:r>
+      <w:r>
+        <w:t>.</w:t>
       </w:r>
     </w:p>
     <w:p>
       <w:pPr>
         <w:spacing w:line="360" w:lineRule="auto"/>
         <w:ind w:firstLine="720"/>
+        <w:jc w:val="both"/>
+      </w:pPr>
+      <w:r>
+        <w:t>Entrando em imersão profunda e se colocando no lugar deles, é montando o POEMS:</w:t>
+      </w:r>
+    </w:p>
+    <w:p>
+      <w:pPr>
+        <w:pStyle w:val="PargrafodaLista"/>
+        <w:numPr>
+          <w:ilvl w:val="0"/>
+          <w:numId w:val="15"/>
+        </w:numPr>
+        <w:spacing w:line="360" w:lineRule="auto"/>
+        <w:jc w:val="both"/>
+      </w:pPr>
+      <w:r>
+        <w:t>Pessoas</w:t>
+      </w:r>
+    </w:p>
+    <w:p>
+      <w:pPr>
+        <w:pStyle w:val="PargrafodaLista"/>
+        <w:numPr>
+          <w:ilvl w:val="0"/>
+          <w:numId w:val="15"/>
+        </w:numPr>
+        <w:spacing w:line="360" w:lineRule="auto"/>
+        <w:jc w:val="both"/>
+      </w:pPr>
+      <w:r>
+        <w:t>Objetos</w:t>
+      </w:r>
+    </w:p>
+    <w:p>
+      <w:pPr>
+        <w:pStyle w:val="PargrafodaLista"/>
+        <w:numPr>
+          <w:ilvl w:val="0"/>
+          <w:numId w:val="15"/>
+        </w:numPr>
+        <w:spacing w:line="360" w:lineRule="auto"/>
+        <w:jc w:val="both"/>
+      </w:pPr>
+      <w:r>
+        <w:t>Ambiente</w:t>
+      </w:r>
+    </w:p>
+    <w:p>
+      <w:pPr>
+        <w:pStyle w:val="PargrafodaLista"/>
+        <w:numPr>
+          <w:ilvl w:val="0"/>
+          <w:numId w:val="15"/>
+        </w:numPr>
+        <w:spacing w:line="360" w:lineRule="auto"/>
+        <w:jc w:val="both"/>
+      </w:pPr>
+      <w:r>
+        <w:t>Mensagem</w:t>
+      </w:r>
+    </w:p>
+    <w:p>
+      <w:pPr>
+        <w:pStyle w:val="PargrafodaLista"/>
+        <w:numPr>
+          <w:ilvl w:val="0"/>
+          <w:numId w:val="15"/>
+        </w:numPr>
+        <w:spacing w:line="360" w:lineRule="auto"/>
+        <w:jc w:val="both"/>
+      </w:pPr>
+      <w:r>
+        <w:t>Serviços</w:t>
+      </w:r>
+    </w:p>
+    <w:p>
+      <w:pPr>
+        <w:spacing w:line="360" w:lineRule="auto"/>
+        <w:ind w:firstLine="720"/>
+        <w:jc w:val="both"/>
+      </w:pPr>
+      <w:r>
+        <w:t>Como demonstrado na</w:t>
+      </w:r>
+      <w:r>
+        <w:t xml:space="preserve"> figura </w:t>
+      </w:r>
+      <w:r>
+        <w:t>4, que</w:t>
+      </w:r>
+      <w:r>
+        <w:t xml:space="preserve"> mostra a imersão profunda relevante ao sistema.</w:t>
+      </w:r>
+    </w:p>
+    <w:p>
+      <w:pPr>
+        <w:spacing w:line="360" w:lineRule="auto"/>
         <w:jc w:val="both"/>
       </w:pPr>
       <w:r>
@@ -5436,13 +5547,13 @@
         <mc:AlternateContent>
           <mc:Choice Requires="wps">
             <w:drawing>
-              <wp:anchor distT="0" distB="0" distL="114300" distR="114300" simplePos="0" relativeHeight="251669504" behindDoc="0" locked="0" layoutInCell="1" allowOverlap="1" wp14:anchorId="710E96EE" wp14:editId="35079EBF">
+              <wp:anchor distT="0" distB="0" distL="114300" distR="114300" simplePos="0" relativeHeight="251697152" behindDoc="0" locked="0" layoutInCell="1" allowOverlap="1" wp14:anchorId="2EDC80CA" wp14:editId="5B7EC696">
                 <wp:simplePos x="0" y="0"/>
                 <wp:positionH relativeFrom="column">
                   <wp:posOffset>0</wp:posOffset>
                 </wp:positionH>
                 <wp:positionV relativeFrom="paragraph">
-                  <wp:posOffset>3097530</wp:posOffset>
+                  <wp:posOffset>2747645</wp:posOffset>
                 </wp:positionV>
                 <wp:extent cx="5400040" cy="635"/>
                 <wp:effectExtent l="0" t="0" r="0" b="0"/>
@@ -5454,7 +5565,7 @@
                     <wp:lineTo x="21600" y="0"/>
                   </wp:wrapPolygon>
                 </wp:wrapThrough>
-                <wp:docPr id="10" name="Caixa de Texto 10"/>
+                <wp:docPr id="22" name="Caixa de Texto 22"/>
                 <wp:cNvGraphicFramePr/>
                 <a:graphic xmlns:a="http://schemas.openxmlformats.org/drawingml/2006/main">
                   <a:graphicData uri="http://schemas.microsoft.com/office/word/2010/wordprocessingShape">
@@ -5517,7 +5628,7 @@
           </mc:Choice>
           <mc:Fallback>
             <w:pict>
-              <v:shape w14:anchorId="710E96EE" id="Caixa de Texto 10" o:spid="_x0000_s1028" type="#_x0000_t202" style="position:absolute;left:0;text-align:left;margin-left:0;margin-top:243.9pt;width:425.2pt;height:.05pt;z-index:251669504;visibility:visible;mso-wrap-style:square;mso-wrap-distance-left:9pt;mso-wrap-distance-top:0;mso-wrap-distance-right:9pt;mso-wrap-distance-bottom:0;mso-position-horizontal:absolute;mso-position-horizontal-relative:text;mso-position-vertical:absolute;mso-position-vertical-relative:text;v-text-anchor:top" o:gfxdata="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" stroked="f">
+              <v:shape w14:anchorId="2EDC80CA" id="Caixa de Texto 22" o:spid="_x0000_s1028" type="#_x0000_t202" style="position:absolute;left:0;text-align:left;margin-left:0;margin-top:216.35pt;width:425.2pt;height:.05pt;z-index:251697152;visibility:visible;mso-wrap-style:square;mso-wrap-distance-left:9pt;mso-wrap-distance-top:0;mso-wrap-distance-right:9pt;mso-wrap-distance-bottom:0;mso-position-horizontal:absolute;mso-position-horizontal-relative:text;mso-position-vertical:absolute;mso-position-vertical-relative:text;v-text-anchor:top" o:gfxdata="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" stroked="f">
                 <v:textbox style="mso-fit-shape-to-text:t" inset="0,0,0,0">
                   <w:txbxContent>
                     <w:p>
@@ -5557,7 +5668,7 @@
           <w:noProof/>
         </w:rPr>
         <w:drawing>
-          <wp:anchor distT="0" distB="0" distL="114300" distR="114300" simplePos="0" relativeHeight="251667456" behindDoc="0" locked="0" layoutInCell="1" allowOverlap="1" wp14:anchorId="558705E3" wp14:editId="40A9538F">
+          <wp:anchor distT="0" distB="0" distL="114300" distR="114300" simplePos="0" relativeHeight="251695104" behindDoc="0" locked="0" layoutInCell="1" allowOverlap="1" wp14:anchorId="0B96F143" wp14:editId="65734DCF">
             <wp:simplePos x="0" y="0"/>
             <wp:positionH relativeFrom="margin">
               <wp:align>right</wp:align>
@@ -5565,18 +5676,18 @@
             <wp:positionV relativeFrom="paragraph">
               <wp:posOffset>0</wp:posOffset>
             </wp:positionV>
-            <wp:extent cx="5400040" cy="3040380"/>
-            <wp:effectExtent l="0" t="0" r="0" b="7620"/>
+            <wp:extent cx="5400040" cy="2690495"/>
+            <wp:effectExtent l="0" t="0" r="0" b="0"/>
             <wp:wrapThrough wrapText="bothSides">
               <wp:wrapPolygon edited="0">
                 <wp:start x="0" y="0"/>
-                <wp:lineTo x="0" y="21519"/>
-                <wp:lineTo x="21488" y="21519"/>
+                <wp:lineTo x="0" y="21411"/>
+                <wp:lineTo x="21488" y="21411"/>
                 <wp:lineTo x="21488" y="0"/>
                 <wp:lineTo x="0" y="0"/>
               </wp:wrapPolygon>
             </wp:wrapThrough>
-            <wp:docPr id="9" name="Imagem 9" descr="Interface gráfica do usuário&#10;&#10;Descrição gerada automaticamente"/>
+            <wp:docPr id="20" name="Imagem 20" descr="Interface gráfica do usuário&#10;&#10;Descrição gerada automaticamente"/>
             <wp:cNvGraphicFramePr>
               <a:graphicFrameLocks xmlns:a="http://schemas.openxmlformats.org/drawingml/2006/main" noChangeAspect="1"/>
             </wp:cNvGraphicFramePr>
@@ -5584,7 +5695,7 @@
               <a:graphicData uri="http://schemas.openxmlformats.org/drawingml/2006/picture">
                 <pic:pic xmlns:pic="http://schemas.openxmlformats.org/drawingml/2006/picture">
                   <pic:nvPicPr>
-                    <pic:cNvPr id="9" name="Imagem 9" descr="Interface gráfica do usuário&#10;&#10;Descrição gerada automaticamente"/>
+                    <pic:cNvPr id="20" name="Imagem 20" descr="Interface gráfica do usuário&#10;&#10;Descrição gerada automaticamente"/>
                     <pic:cNvPicPr/>
                   </pic:nvPicPr>
                   <pic:blipFill>
@@ -5602,7 +5713,7 @@
                   <pic:spPr>
                     <a:xfrm>
                       <a:off x="0" y="0"/>
-                      <a:ext cx="5400040" cy="3040380"/>
+                      <a:ext cx="5400040" cy="2690495"/>
                     </a:xfrm>
                     <a:prstGeom prst="rect">
                       <a:avLst/>
@@ -5620,9 +5731,6 @@
           </wp:anchor>
         </w:drawing>
       </w:r>
-      <w:r>
-        <w:t>A figura 4 mostra a imersão profunda relevante ao sistema.</w:t>
-      </w:r>
     </w:p>
     <w:p>
       <w:pPr>
@@ -5647,6 +5755,69 @@
         <w:spacing w:line="360" w:lineRule="auto"/>
         <w:ind w:firstLine="720"/>
         <w:jc w:val="both"/>
+        <w:rPr>
+          <w:color w:val="1A1F20"/>
+        </w:rPr>
+      </w:pPr>
+      <w:r>
+        <w:rPr>
+          <w:color w:val="1A1F20"/>
+        </w:rPr>
+        <w:t>Os grandes interessados pela resolução desse sistema são os psicólogos, principalmente os autônomos que</w:t>
+      </w:r>
+      <w:r>
+        <w:rPr>
+          <w:color w:val="1A1F20"/>
+        </w:rPr>
+        <w:t xml:space="preserve"> não fazem uso de secretárias</w:t>
+      </w:r>
+      <w:r>
+        <w:rPr>
+          <w:color w:val="1A1F20"/>
+        </w:rPr>
+        <w:t xml:space="preserve"> precisam realizar suas atividades de gerenciamento de sessões e financeiros sozinhos.</w:t>
+      </w:r>
+    </w:p>
+    <w:p>
+      <w:pPr>
+        <w:spacing w:line="360" w:lineRule="auto"/>
+        <w:ind w:firstLine="720"/>
+        <w:jc w:val="both"/>
+        <w:rPr>
+          <w:color w:val="1A1F20"/>
+        </w:rPr>
+      </w:pPr>
+      <w:r>
+        <w:rPr>
+          <w:color w:val="1A1F20"/>
+        </w:rPr>
+        <w:t>Verônica é uma psicóloga com idade entre 41-</w:t>
+      </w:r>
+      <w:r>
+        <w:rPr>
+          <w:color w:val="1A1F20"/>
+        </w:rPr>
+        <w:t>59</w:t>
+      </w:r>
+      <w:r>
+        <w:rPr>
+          <w:color w:val="1A1F20"/>
+        </w:rPr>
+        <w:t xml:space="preserve"> anos. Sua responsabilidade profissional é de </w:t>
+      </w:r>
+      <w:r>
+        <w:t xml:space="preserve">tratar pacientes com problemas emocionais, e tem em seu objetivo </w:t>
+      </w:r>
+      <w:r>
+        <w:t>tratá-los</w:t>
+      </w:r>
+      <w:r>
+        <w:t xml:space="preserve"> através da resposta emocional do paciente. O seu grande desafio é não ter uma ferramenta que possa auxiliar no seu gerenciamento de sessões/recebíveis.</w:t>
+      </w:r>
+    </w:p>
+    <w:p>
+      <w:pPr>
+        <w:spacing w:line="259" w:lineRule="auto"/>
         <w:rPr>
           <w:color w:val="1A1F20"/>
         </w:rPr>
@@ -5658,13 +5829,263 @@
         <mc:AlternateContent>
           <mc:Choice Requires="wps">
             <w:drawing>
-              <wp:anchor distT="0" distB="0" distL="114300" distR="114300" simplePos="0" relativeHeight="251672576" behindDoc="0" locked="0" layoutInCell="1" allowOverlap="1" wp14:anchorId="5F144FA3" wp14:editId="4A3BDC74">
+              <wp:anchor distT="0" distB="0" distL="114300" distR="114300" simplePos="0" relativeHeight="251692032" behindDoc="0" locked="0" layoutInCell="1" allowOverlap="1" wp14:anchorId="1A075C1E" wp14:editId="474303A7">
+                <wp:simplePos x="0" y="0"/>
+                <wp:positionH relativeFrom="margin">
+                  <wp:align>center</wp:align>
+                </wp:positionH>
+                <wp:positionV relativeFrom="paragraph">
+                  <wp:posOffset>1542525</wp:posOffset>
+                </wp:positionV>
+                <wp:extent cx="3952875" cy="635"/>
+                <wp:effectExtent l="0" t="0" r="9525" b="6985"/>
+                <wp:wrapThrough wrapText="bothSides">
+                  <wp:wrapPolygon edited="0">
+                    <wp:start x="0" y="0"/>
+                    <wp:lineTo x="0" y="20597"/>
+                    <wp:lineTo x="21548" y="20597"/>
+                    <wp:lineTo x="21548" y="0"/>
+                    <wp:lineTo x="0" y="0"/>
+                  </wp:wrapPolygon>
+                </wp:wrapThrough>
+                <wp:docPr id="8" name="Caixa de Texto 8"/>
+                <wp:cNvGraphicFramePr/>
+                <a:graphic xmlns:a="http://schemas.openxmlformats.org/drawingml/2006/main">
+                  <a:graphicData uri="http://schemas.microsoft.com/office/word/2010/wordprocessingShape">
+                    <wps:wsp>
+                      <wps:cNvSpPr txBox="1"/>
+                      <wps:spPr>
+                        <a:xfrm>
+                          <a:off x="0" y="0"/>
+                          <a:ext cx="3952875" cy="635"/>
+                        </a:xfrm>
+                        <a:prstGeom prst="rect">
+                          <a:avLst/>
+                        </a:prstGeom>
+                        <a:solidFill>
+                          <a:prstClr val="white"/>
+                        </a:solidFill>
+                        <a:ln>
+                          <a:noFill/>
+                        </a:ln>
+                      </wps:spPr>
+                      <wps:txbx>
+                        <w:txbxContent>
+                          <w:p>
+                            <w:pPr>
+                              <w:pStyle w:val="Legenda"/>
+                              <w:jc w:val="center"/>
+                              <w:rPr>
+                                <w:noProof/>
+                                <w:color w:val="353F40" w:themeColor="text1"/>
+                              </w:rPr>
+                            </w:pPr>
+                            <w:r>
+                              <w:t xml:space="preserve">Figura </w:t>
+                            </w:r>
+                            <w:r>
+                              <w:fldChar w:fldCharType="begin"/>
+                            </w:r>
+                            <w:r>
+                              <w:instrText xml:space="preserve"> SEQ Figura \* ARABIC </w:instrText>
+                            </w:r>
+                            <w:r>
+                              <w:fldChar w:fldCharType="separate"/>
+                            </w:r>
+                            <w:r>
+                              <w:rPr>
+                                <w:noProof/>
+                              </w:rPr>
+                              <w:t>5</w:t>
+                            </w:r>
+                            <w:r>
+                              <w:rPr>
+                                <w:noProof/>
+                              </w:rPr>
+                              <w:fldChar w:fldCharType="end"/>
+                            </w:r>
+                            <w:r>
+                              <w:t xml:space="preserve"> - Persona</w:t>
+                            </w:r>
+                          </w:p>
+                        </w:txbxContent>
+                      </wps:txbx>
+                      <wps:bodyPr rot="0" spcFirstLastPara="0" vertOverflow="overflow" horzOverflow="overflow" vert="horz" wrap="square" lIns="0" tIns="0" rIns="0" bIns="0" numCol="1" spcCol="0" rtlCol="0" fromWordArt="0" anchor="t" anchorCtr="0" forceAA="0" compatLnSpc="1">
+                        <a:prstTxWarp prst="textNoShape">
+                          <a:avLst/>
+                        </a:prstTxWarp>
+                        <a:spAutoFit/>
+                      </wps:bodyPr>
+                    </wps:wsp>
+                  </a:graphicData>
+                </a:graphic>
+              </wp:anchor>
+            </w:drawing>
+          </mc:Choice>
+          <mc:Fallback>
+            <w:pict>
+              <v:shape w14:anchorId="1A075C1E" id="Caixa de Texto 8" o:spid="_x0000_s1029" type="#_x0000_t202" style="position:absolute;margin-left:0;margin-top:121.45pt;width:311.25pt;height:.05pt;z-index:251692032;visibility:visible;mso-wrap-style:square;mso-wrap-distance-left:9pt;mso-wrap-distance-top:0;mso-wrap-distance-right:9pt;mso-wrap-distance-bottom:0;mso-position-horizontal:center;mso-position-horizontal-relative:margin;mso-position-vertical:absolute;mso-position-vertical-relative:text;v-text-anchor:top" o:gfxdata="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" stroked="f">
+                <v:textbox style="mso-fit-shape-to-text:t" inset="0,0,0,0">
+                  <w:txbxContent>
+                    <w:p>
+                      <w:pPr>
+                        <w:pStyle w:val="Legenda"/>
+                        <w:jc w:val="center"/>
+                        <w:rPr>
+                          <w:noProof/>
+                          <w:color w:val="353F40" w:themeColor="text1"/>
+                        </w:rPr>
+                      </w:pPr>
+                      <w:r>
+                        <w:t xml:space="preserve">Figura </w:t>
+                      </w:r>
+                      <w:r>
+                        <w:fldChar w:fldCharType="begin"/>
+                      </w:r>
+                      <w:r>
+                        <w:instrText xml:space="preserve"> SEQ Figura \* ARABIC </w:instrText>
+                      </w:r>
+                      <w:r>
+                        <w:fldChar w:fldCharType="separate"/>
+                      </w:r>
+                      <w:r>
+                        <w:rPr>
+                          <w:noProof/>
+                        </w:rPr>
+                        <w:t>5</w:t>
+                      </w:r>
+                      <w:r>
+                        <w:rPr>
+                          <w:noProof/>
+                        </w:rPr>
+                        <w:fldChar w:fldCharType="end"/>
+                      </w:r>
+                      <w:r>
+                        <w:t xml:space="preserve"> - Persona</w:t>
+                      </w:r>
+                    </w:p>
+                  </w:txbxContent>
+                </v:textbox>
+                <w10:wrap type="through" anchorx="margin"/>
+              </v:shape>
+            </w:pict>
+          </mc:Fallback>
+        </mc:AlternateContent>
+      </w:r>
+      <w:r>
+        <w:rPr>
+          <w:noProof/>
+        </w:rPr>
+        <w:drawing>
+          <wp:anchor distT="0" distB="0" distL="114300" distR="114300" simplePos="0" relativeHeight="251689984" behindDoc="0" locked="0" layoutInCell="1" allowOverlap="1" wp14:anchorId="389F84CE" wp14:editId="374D9CBD">
+            <wp:simplePos x="0" y="0"/>
+            <wp:positionH relativeFrom="margin">
+              <wp:align>center</wp:align>
+            </wp:positionH>
+            <wp:positionV relativeFrom="paragraph">
+              <wp:posOffset>90087</wp:posOffset>
+            </wp:positionV>
+            <wp:extent cx="3952875" cy="1466850"/>
+            <wp:effectExtent l="0" t="0" r="9525" b="0"/>
+            <wp:wrapThrough wrapText="bothSides">
+              <wp:wrapPolygon edited="0">
+                <wp:start x="0" y="0"/>
+                <wp:lineTo x="0" y="21319"/>
+                <wp:lineTo x="21548" y="21319"/>
+                <wp:lineTo x="21548" y="0"/>
+                <wp:lineTo x="0" y="0"/>
+              </wp:wrapPolygon>
+            </wp:wrapThrough>
+            <wp:docPr id="6" name="Imagem 6" descr="Interface gráfica do usuário, Texto&#10;&#10;Descrição gerada automaticamente"/>
+            <wp:cNvGraphicFramePr>
+              <a:graphicFrameLocks xmlns:a="http://schemas.openxmlformats.org/drawingml/2006/main" noChangeAspect="1"/>
+            </wp:cNvGraphicFramePr>
+            <a:graphic xmlns:a="http://schemas.openxmlformats.org/drawingml/2006/main">
+              <a:graphicData uri="http://schemas.openxmlformats.org/drawingml/2006/picture">
+                <pic:pic xmlns:pic="http://schemas.openxmlformats.org/drawingml/2006/picture">
+                  <pic:nvPicPr>
+                    <pic:cNvPr id="6" name="Imagem 6" descr="Interface gráfica do usuário, Texto&#10;&#10;Descrição gerada automaticamente"/>
+                    <pic:cNvPicPr/>
+                  </pic:nvPicPr>
+                  <pic:blipFill>
+                    <a:blip r:embed="rId21">
+                      <a:extLst>
+                        <a:ext uri="{28A0092B-C50C-407E-A947-70E740481C1C}">
+                          <a14:useLocalDpi xmlns:a14="http://schemas.microsoft.com/office/drawing/2010/main" val="0"/>
+                        </a:ext>
+                      </a:extLst>
+                    </a:blip>
+                    <a:stretch>
+                      <a:fillRect/>
+                    </a:stretch>
+                  </pic:blipFill>
+                  <pic:spPr>
+                    <a:xfrm>
+                      <a:off x="0" y="0"/>
+                      <a:ext cx="3952875" cy="1466850"/>
+                    </a:xfrm>
+                    <a:prstGeom prst="rect">
+                      <a:avLst/>
+                    </a:prstGeom>
+                  </pic:spPr>
+                </pic:pic>
+              </a:graphicData>
+            </a:graphic>
+            <wp14:sizeRelH relativeFrom="page">
+              <wp14:pctWidth>0</wp14:pctWidth>
+            </wp14:sizeRelH>
+            <wp14:sizeRelV relativeFrom="page">
+              <wp14:pctHeight>0</wp14:pctHeight>
+            </wp14:sizeRelV>
+          </wp:anchor>
+        </w:drawing>
+      </w:r>
+      <w:r>
+        <w:rPr>
+          <w:color w:val="1A1F20"/>
+        </w:rPr>
+        <w:br w:type="page"/>
+      </w:r>
+    </w:p>
+    <w:p>
+      <w:pPr>
+        <w:spacing w:line="259" w:lineRule="auto"/>
+        <w:ind w:firstLine="720"/>
+        <w:jc w:val="both"/>
+        <w:rPr>
+          <w:color w:val="1A1F20"/>
+        </w:rPr>
+      </w:pPr>
+      <w:r>
+        <w:lastRenderedPageBreak/>
+        <w:t>A figura 6 ilustra a persona principal dentro desse aplicativo</w:t>
+      </w:r>
+      <w:r>
+        <w:t>.</w:t>
+      </w:r>
+    </w:p>
+    <w:p>
+      <w:pPr>
+        <w:spacing w:line="360" w:lineRule="auto"/>
+        <w:jc w:val="both"/>
+        <w:rPr>
+          <w:color w:val="1A1F20"/>
+        </w:rPr>
+      </w:pPr>
+      <w:r>
+        <w:rPr>
+          <w:noProof/>
+        </w:rPr>
+        <mc:AlternateContent>
+          <mc:Choice Requires="wps">
+            <w:drawing>
+              <wp:anchor distT="0" distB="0" distL="114300" distR="114300" simplePos="0" relativeHeight="251672576" behindDoc="0" locked="0" layoutInCell="1" allowOverlap="1" wp14:anchorId="5F144FA3" wp14:editId="532650C8">
                 <wp:simplePos x="0" y="0"/>
                 <wp:positionH relativeFrom="column">
-                  <wp:posOffset>0</wp:posOffset>
+                  <wp:posOffset>-55659</wp:posOffset>
                 </wp:positionH>
                 <wp:positionV relativeFrom="paragraph">
-                  <wp:posOffset>3936365</wp:posOffset>
+                  <wp:posOffset>3037398</wp:posOffset>
                 </wp:positionV>
                 <wp:extent cx="5400040" cy="635"/>
                 <wp:effectExtent l="0" t="0" r="0" b="0"/>
@@ -5716,7 +6137,7 @@
                                 <w:rPr>
                                   <w:noProof/>
                                 </w:rPr>
-                                <w:t>5</w:t>
+                                <w:t>6</w:t>
                               </w:r>
                             </w:fldSimple>
                             <w:r>
@@ -5739,7 +6160,7 @@
           </mc:Choice>
           <mc:Fallback>
             <w:pict>
-              <v:shape w14:anchorId="5F144FA3" id="Caixa de Texto 12" o:spid="_x0000_s1029" type="#_x0000_t202" style="position:absolute;left:0;text-align:left;margin-left:0;margin-top:309.95pt;width:425.2pt;height:.05pt;z-index:251672576;visibility:visible;mso-wrap-style:square;mso-wrap-distance-left:9pt;mso-wrap-distance-top:0;mso-wrap-distance-right:9pt;mso-wrap-distance-bottom:0;mso-position-horizontal:absolute;mso-position-horizontal-relative:text;mso-position-vertical:absolute;mso-position-vertical-relative:text;v-text-anchor:top" o:gfxdata="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" stroked="f">
+              <v:shape w14:anchorId="5F144FA3" id="Caixa de Texto 12" o:spid="_x0000_s1030" type="#_x0000_t202" style="position:absolute;left:0;text-align:left;margin-left:-4.4pt;margin-top:239.15pt;width:425.2pt;height:.05pt;z-index:251672576;visibility:visible;mso-wrap-style:square;mso-wrap-distance-left:9pt;mso-wrap-distance-top:0;mso-wrap-distance-right:9pt;mso-wrap-distance-bottom:0;mso-position-horizontal:absolute;mso-position-horizontal-relative:text;mso-position-vertical:absolute;mso-position-vertical-relative:text;v-text-anchor:top" o:gfxdata="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" stroked="f">
                 <v:textbox style="mso-fit-shape-to-text:t" inset="0,0,0,0">
                   <w:txbxContent>
                     <w:p>
@@ -5759,7 +6180,7 @@
                           <w:rPr>
                             <w:noProof/>
                           </w:rPr>
-                          <w:t>5</w:t>
+                          <w:t>6</w:t>
                         </w:r>
                       </w:fldSimple>
                       <w:r>
@@ -5779,13 +6200,13 @@
           <w:noProof/>
         </w:rPr>
         <w:drawing>
-          <wp:anchor distT="0" distB="0" distL="114300" distR="114300" simplePos="0" relativeHeight="251670528" behindDoc="0" locked="0" layoutInCell="1" allowOverlap="1" wp14:anchorId="64B68ECB" wp14:editId="4A967D93">
+          <wp:anchor distT="0" distB="0" distL="114300" distR="114300" simplePos="0" relativeHeight="251670528" behindDoc="0" locked="0" layoutInCell="1" allowOverlap="1" wp14:anchorId="64B68ECB" wp14:editId="10AE093D">
             <wp:simplePos x="0" y="0"/>
             <wp:positionH relativeFrom="margin">
-              <wp:align>right</wp:align>
+              <wp:posOffset>-55659</wp:posOffset>
             </wp:positionH>
             <wp:positionV relativeFrom="paragraph">
-              <wp:posOffset>839207</wp:posOffset>
+              <wp:posOffset>-552</wp:posOffset>
             </wp:positionV>
             <wp:extent cx="5400040" cy="3040380"/>
             <wp:effectExtent l="0" t="0" r="0" b="7620"/>
@@ -5810,7 +6231,7 @@
                     <pic:cNvPicPr/>
                   </pic:nvPicPr>
                   <pic:blipFill>
-                    <a:blip r:embed="rId21" cstate="print">
+                    <a:blip r:embed="rId22" cstate="print">
                       <a:extLst>
                         <a:ext uri="{28A0092B-C50C-407E-A947-70E740481C1C}">
                           <a14:useLocalDpi xmlns:a14="http://schemas.microsoft.com/office/drawing/2010/main" val="0"/>
@@ -5842,62 +6263,31 @@
           </wp:anchor>
         </w:drawing>
       </w:r>
-      <w:r>
-        <w:rPr>
-          <w:color w:val="1A1F20"/>
-        </w:rPr>
-        <w:t>Os grandes interessados pela resolução desse sistema são os psicólogos, principalmente os autônomos que</w:t>
-      </w:r>
-      <w:r>
-        <w:rPr>
-          <w:color w:val="1A1F20"/>
-        </w:rPr>
-        <w:t xml:space="preserve"> não fazem uso de secretárias</w:t>
-      </w:r>
-      <w:r>
-        <w:rPr>
-          <w:color w:val="1A1F20"/>
-        </w:rPr>
-        <w:t xml:space="preserve"> precisam realizar suas atividades de gerenciamento de sessões e financeiros sozinhos.</w:t>
-      </w:r>
+    </w:p>
+    <w:p>
+      <w:pPr>
+        <w:pStyle w:val="Ttulo3"/>
+        <w:spacing w:line="360" w:lineRule="auto"/>
+      </w:pPr>
+      <w:bookmarkStart w:id="9" w:name="_Toc101281514"/>
+      <w:r>
+        <w:t>1.1.3 Benefícios e Justificativas</w:t>
+      </w:r>
+      <w:bookmarkEnd w:id="9"/>
+    </w:p>
+    <w:p>
+      <w:pPr>
+        <w:spacing w:line="360" w:lineRule="auto"/>
+        <w:rPr>
+          <w:color w:val="7D9294"/>
+        </w:rPr>
+      </w:pPr>
     </w:p>
     <w:p>
       <w:pPr>
         <w:spacing w:line="360" w:lineRule="auto"/>
         <w:ind w:firstLine="720"/>
         <w:jc w:val="both"/>
-        <w:rPr>
-          <w:color w:val="1A1F20"/>
-        </w:rPr>
-      </w:pPr>
-      <w:r>
-        <w:t>A figura 5 ilustra a persona principal dentro desse aplicativo.</w:t>
-      </w:r>
-    </w:p>
-    <w:p>
-      <w:pPr>
-        <w:pStyle w:val="Ttulo3"/>
-        <w:spacing w:line="360" w:lineRule="auto"/>
-      </w:pPr>
-      <w:bookmarkStart w:id="9" w:name="_Toc101281514"/>
-      <w:r>
-        <w:lastRenderedPageBreak/>
-        <w:t>1.1.3 Benefícios e Justificativas</w:t>
-      </w:r>
-      <w:bookmarkEnd w:id="9"/>
-    </w:p>
-    <w:p>
-      <w:pPr>
-        <w:spacing w:line="360" w:lineRule="auto"/>
-        <w:rPr>
-          <w:color w:val="7D9294"/>
-        </w:rPr>
-      </w:pPr>
-    </w:p>
-    <w:p>
-      <w:pPr>
-        <w:spacing w:line="360" w:lineRule="auto"/>
-        <w:ind w:firstLine="720"/>
         <w:rPr>
           <w:color w:val="1A1F20"/>
         </w:rPr>
@@ -5938,7 +6328,7 @@
                     <pic:cNvPicPr/>
                   </pic:nvPicPr>
                   <pic:blipFill>
-                    <a:blip r:embed="rId22">
+                    <a:blip r:embed="rId23">
                       <a:extLst>
                         <a:ext uri="{28A0092B-C50C-407E-A947-70E740481C1C}">
                           <a14:useLocalDpi xmlns:a14="http://schemas.microsoft.com/office/drawing/2010/main" val="0"/>
@@ -6039,13 +6429,8 @@
                               </w:r>
                             </w:fldSimple>
                             <w:r>
-                              <w:t xml:space="preserve"> - </w:t>
+                              <w:t xml:space="preserve"> - Blueprint</w:t>
                             </w:r>
-                            <w:proofErr w:type="spellStart"/>
-                            <w:r>
-                              <w:t>Blueprint</w:t>
-                            </w:r>
-                            <w:proofErr w:type="spellEnd"/>
                           </w:p>
                         </w:txbxContent>
                       </wps:txbx>
@@ -6119,45 +6504,32 @@
         <w:rPr>
           <w:color w:val="1A1F20"/>
         </w:rPr>
-        <w:t xml:space="preserve">pode-se observar através da tabela 1 que corresponde a ferramenta de </w:t>
-      </w:r>
-      <w:proofErr w:type="spellStart"/>
-      <w:r>
+        <w:t>pode-se observar através da tabela 1 que corresponde a ferramenta de Blueprint, o mapeamento e a listagem das ações do cliente, para resolver o problema em análise.</w:t>
+      </w:r>
+    </w:p>
+    <w:p>
+      <w:pPr>
+        <w:spacing w:line="360" w:lineRule="auto"/>
+        <w:ind w:firstLine="720"/>
         <w:rPr>
           <w:color w:val="1A1F20"/>
         </w:rPr>
-        <w:t>Blueprint</w:t>
-      </w:r>
-      <w:proofErr w:type="spellEnd"/>
-      <w:r>
-        <w:rPr>
-          <w:color w:val="1A1F20"/>
-        </w:rPr>
-        <w:t>, o mapeamento e a listagem das ações do cliente, para resolver o problema em análise.</w:t>
-      </w:r>
-    </w:p>
-    <w:p>
-      <w:pPr>
-        <w:spacing w:line="360" w:lineRule="auto"/>
-        <w:ind w:firstLine="720"/>
-        <w:rPr>
-          <w:color w:val="1A1F20"/>
-        </w:rPr>
       </w:pPr>
       <w:r>
         <w:rPr>
           <w:noProof/>
         </w:rPr>
+        <w:lastRenderedPageBreak/>
         <mc:AlternateContent>
           <mc:Choice Requires="wps">
             <w:drawing>
-              <wp:anchor distT="0" distB="0" distL="114300" distR="114300" simplePos="0" relativeHeight="251678720" behindDoc="0" locked="0" layoutInCell="1" allowOverlap="1" wp14:anchorId="095A5D22" wp14:editId="14A707CD">
+              <wp:anchor distT="0" distB="0" distL="114300" distR="114300" simplePos="0" relativeHeight="251678720" behindDoc="0" locked="0" layoutInCell="1" allowOverlap="1" wp14:anchorId="095A5D22" wp14:editId="0120EB24">
                 <wp:simplePos x="0" y="0"/>
                 <wp:positionH relativeFrom="column">
-                  <wp:posOffset>0</wp:posOffset>
+                  <wp:posOffset>23854</wp:posOffset>
                 </wp:positionH>
                 <wp:positionV relativeFrom="paragraph">
-                  <wp:posOffset>6727190</wp:posOffset>
+                  <wp:posOffset>3793159</wp:posOffset>
                 </wp:positionV>
                 <wp:extent cx="5400040" cy="635"/>
                 <wp:effectExtent l="0" t="0" r="0" b="0"/>
@@ -6209,19 +6581,11 @@
                                 <w:rPr>
                                   <w:noProof/>
                                 </w:rPr>
-                                <w:t>6</w:t>
+                                <w:t>7</w:t>
                               </w:r>
                             </w:fldSimple>
                             <w:r>
-                              <w:t xml:space="preserve"> - </w:t>
-                            </w:r>
-                            <w:proofErr w:type="spellStart"/>
-                            <w:r>
-                              <w:t>Canvas</w:t>
-                            </w:r>
-                            <w:proofErr w:type="spellEnd"/>
-                            <w:r>
-                              <w:t xml:space="preserve"> da Proposta de Valor</w:t>
+                              <w:t xml:space="preserve"> - Canvas da Proposta de Valor</w:t>
                             </w:r>
                           </w:p>
                         </w:txbxContent>
@@ -6240,7 +6604,7 @@
           </mc:Choice>
           <mc:Fallback>
             <w:pict>
-              <v:shape w14:anchorId="095A5D22" id="Caixa de Texto 17" o:spid="_x0000_s1031" type="#_x0000_t202" style="position:absolute;left:0;text-align:left;margin-left:0;margin-top:529.7pt;width:425.2pt;height:.05pt;z-index:251678720;visibility:visible;mso-wrap-style:square;mso-wrap-distance-left:9pt;mso-wrap-distance-top:0;mso-wrap-distance-right:9pt;mso-wrap-distance-bottom:0;mso-position-horizontal:absolute;mso-position-horizontal-relative:text;mso-position-vertical:absolute;mso-position-vertical-relative:text;v-text-anchor:top" o:gfxdata="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" stroked="f">
+              <v:shape w14:anchorId="095A5D22" id="Caixa de Texto 17" o:spid="_x0000_s1032" type="#_x0000_t202" style="position:absolute;left:0;text-align:left;margin-left:1.9pt;margin-top:298.65pt;width:425.2pt;height:.05pt;z-index:251678720;visibility:visible;mso-wrap-style:square;mso-wrap-distance-left:9pt;mso-wrap-distance-top:0;mso-wrap-distance-right:9pt;mso-wrap-distance-bottom:0;mso-position-horizontal:absolute;mso-position-horizontal-relative:text;mso-position-vertical:absolute;mso-position-vertical-relative:text;v-text-anchor:top" o:gfxdata="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" stroked="f">
                 <v:textbox style="mso-fit-shape-to-text:t" inset="0,0,0,0">
                   <w:txbxContent>
                     <w:p>
@@ -6260,19 +6624,11 @@
                           <w:rPr>
                             <w:noProof/>
                           </w:rPr>
-                          <w:t>6</w:t>
+                          <w:t>7</w:t>
                         </w:r>
                       </w:fldSimple>
                       <w:r>
-                        <w:t xml:space="preserve"> - </w:t>
-                      </w:r>
-                      <w:proofErr w:type="spellStart"/>
-                      <w:r>
-                        <w:t>Canvas</w:t>
-                      </w:r>
-                      <w:proofErr w:type="spellEnd"/>
-                      <w:r>
-                        <w:t xml:space="preserve"> da Proposta de Valor</w:t>
+                        <w:t xml:space="preserve"> - Canvas da Proposta de Valor</w:t>
                       </w:r>
                     </w:p>
                   </w:txbxContent>
@@ -6288,13 +6644,13 @@
           <w:noProof/>
         </w:rPr>
         <w:drawing>
-          <wp:anchor distT="0" distB="0" distL="114300" distR="114300" simplePos="0" relativeHeight="251676672" behindDoc="0" locked="0" layoutInCell="1" allowOverlap="1" wp14:anchorId="7CA5333B" wp14:editId="5C2F40DC">
+          <wp:anchor distT="0" distB="0" distL="114300" distR="114300" simplePos="0" relativeHeight="251676672" behindDoc="0" locked="0" layoutInCell="1" allowOverlap="1" wp14:anchorId="7CA5333B" wp14:editId="4272258E">
             <wp:simplePos x="0" y="0"/>
             <wp:positionH relativeFrom="margin">
-              <wp:align>right</wp:align>
+              <wp:align>center</wp:align>
             </wp:positionH>
             <wp:positionV relativeFrom="paragraph">
-              <wp:posOffset>3627336</wp:posOffset>
+              <wp:posOffset>764650</wp:posOffset>
             </wp:positionV>
             <wp:extent cx="5400040" cy="3042920"/>
             <wp:effectExtent l="0" t="0" r="0" b="5080"/>
@@ -6319,7 +6675,7 @@
                     <pic:cNvPicPr/>
                   </pic:nvPicPr>
                   <pic:blipFill>
-                    <a:blip r:embed="rId23" cstate="print">
+                    <a:blip r:embed="rId24" cstate="print">
                       <a:extLst>
                         <a:ext uri="{28A0092B-C50C-407E-A947-70E740481C1C}">
                           <a14:useLocalDpi xmlns:a14="http://schemas.microsoft.com/office/drawing/2010/main" val="0"/>
@@ -6355,21 +6711,55 @@
         <w:rPr>
           <w:color w:val="1A1F20"/>
         </w:rPr>
-        <w:t xml:space="preserve">A ferramenta ilustrada na figura 6 mostra o </w:t>
-      </w:r>
-      <w:proofErr w:type="spellStart"/>
+        <w:t xml:space="preserve">A ferramenta ilustrada na figura </w:t>
+      </w:r>
       <w:r>
         <w:rPr>
           <w:color w:val="1A1F20"/>
         </w:rPr>
-        <w:t>canvas</w:t>
-      </w:r>
-      <w:proofErr w:type="spellEnd"/>
+        <w:t>7</w:t>
+      </w:r>
       <w:r>
         <w:rPr>
           <w:color w:val="1A1F20"/>
         </w:rPr>
-        <w:t xml:space="preserve"> de proposta de valores, onde podemos entender o cliente e verificar como o produto irá se adequar a suas necessidades.</w:t>
+        <w:t xml:space="preserve"> mostra o </w:t>
+      </w:r>
+      <w:r>
+        <w:rPr>
+          <w:color w:val="1A1F20"/>
+        </w:rPr>
+        <w:t>C</w:t>
+      </w:r>
+      <w:r>
+        <w:rPr>
+          <w:color w:val="1A1F20"/>
+        </w:rPr>
+        <w:t xml:space="preserve">anvas </w:t>
+      </w:r>
+      <w:r>
+        <w:rPr>
+          <w:color w:val="1A1F20"/>
+        </w:rPr>
+        <w:t>P</w:t>
+      </w:r>
+      <w:r>
+        <w:rPr>
+          <w:color w:val="1A1F20"/>
+        </w:rPr>
+        <w:t xml:space="preserve">roposta de </w:t>
+      </w:r>
+      <w:r>
+        <w:rPr>
+          <w:color w:val="1A1F20"/>
+        </w:rPr>
+        <w:t>V</w:t>
+      </w:r>
+      <w:r>
+        <w:rPr>
+          <w:color w:val="1A1F20"/>
+        </w:rPr>
+        <w:t>alor, onde podemos entender o cliente e verificar como o produto irá se adequar a suas necessidades.</w:t>
       </w:r>
     </w:p>
     <w:p>
@@ -6379,7 +6769,6 @@
       </w:pPr>
       <w:bookmarkStart w:id="10" w:name="_Toc101281515"/>
       <w:r>
-        <w:lastRenderedPageBreak/>
         <w:t>1.1.4 Hipóteses</w:t>
       </w:r>
       <w:bookmarkEnd w:id="10"/>
@@ -6456,7 +6845,25 @@
         <w:t xml:space="preserve">I1. </w:t>
       </w:r>
       <w:r>
-        <w:t>Criação de um sistema para gerenciamento do psicólogo.</w:t>
+        <w:t xml:space="preserve">Criação de um sistema </w:t>
+      </w:r>
+      <w:r>
+        <w:t>de</w:t>
+      </w:r>
+      <w:r>
+        <w:t xml:space="preserve"> gerenciamento </w:t>
+      </w:r>
+      <w:r>
+        <w:t>para</w:t>
+      </w:r>
+      <w:r>
+        <w:t xml:space="preserve"> psicólogo</w:t>
+      </w:r>
+      <w:r>
+        <w:t>s</w:t>
+      </w:r>
+      <w:r>
+        <w:t>.</w:t>
       </w:r>
     </w:p>
     <w:p>
@@ -6480,6 +6887,7 @@
         <w:rPr>
           <w:noProof/>
         </w:rPr>
+        <w:lastRenderedPageBreak/>
         <mc:AlternateContent>
           <mc:Choice Requires="wps">
             <w:drawing>
@@ -6635,7 +7043,7 @@
                     <pic:cNvPicPr/>
                   </pic:nvPicPr>
                   <pic:blipFill>
-                    <a:blip r:embed="rId24">
+                    <a:blip r:embed="rId25">
                       <a:extLst>
                         <a:ext uri="{28A0092B-C50C-407E-A947-70E740481C1C}">
                           <a14:useLocalDpi xmlns:a14="http://schemas.microsoft.com/office/drawing/2010/main" val="0"/>
@@ -6671,25 +7079,73 @@
         <w:rPr>
           <w:color w:val="1A1F20"/>
         </w:rPr>
-        <w:t>Com as ideias acimas expostas podemos montar uma Matriz de Priorização de Ideias</w:t>
+        <w:t xml:space="preserve">Com as ideias acimas expostas </w:t>
       </w:r>
       <w:r>
         <w:rPr>
           <w:color w:val="1A1F20"/>
         </w:rPr>
-        <w:t>, conforme podemos anali</w:t>
+        <w:t>foi</w:t>
       </w:r>
       <w:r>
         <w:rPr>
           <w:color w:val="1A1F20"/>
         </w:rPr>
+        <w:t xml:space="preserve"> monta</w:t>
+      </w:r>
+      <w:r>
+        <w:rPr>
+          <w:color w:val="1A1F20"/>
+        </w:rPr>
+        <w:t>do</w:t>
+      </w:r>
+      <w:r>
+        <w:rPr>
+          <w:color w:val="1A1F20"/>
+        </w:rPr>
+        <w:t xml:space="preserve"> uma Matriz de Priorização de Ideias</w:t>
+      </w:r>
+      <w:r>
+        <w:rPr>
+          <w:color w:val="1A1F20"/>
+        </w:rPr>
+        <w:t xml:space="preserve">, conforme </w:t>
+      </w:r>
+      <w:r>
+        <w:rPr>
+          <w:color w:val="1A1F20"/>
+        </w:rPr>
+        <w:t>é possível</w:t>
+      </w:r>
+      <w:r>
+        <w:rPr>
+          <w:color w:val="1A1F20"/>
+        </w:rPr>
+        <w:t xml:space="preserve"> anali</w:t>
+      </w:r>
+      <w:r>
+        <w:rPr>
+          <w:color w:val="1A1F20"/>
+        </w:rPr>
         <w:t>s</w:t>
       </w:r>
       <w:r>
         <w:rPr>
           <w:color w:val="1A1F20"/>
         </w:rPr>
-        <w:t>ar a tabela 2:</w:t>
+        <w:t xml:space="preserve">ar </w:t>
+      </w:r>
+      <w:r>
+        <w:rPr>
+          <w:color w:val="1A1F20"/>
+        </w:rPr>
+        <w:t>n</w:t>
+      </w:r>
+      <w:r>
+        <w:rPr>
+          <w:color w:val="1A1F20"/>
+        </w:rPr>
+        <w:t>a tabela 2:</w:t>
       </w:r>
     </w:p>
     <w:p>
@@ -6880,40 +7336,27 @@
         <w:pStyle w:val="Ttulo2"/>
         <w:spacing w:line="360" w:lineRule="auto"/>
       </w:pPr>
+      <w:r>
+        <w:t xml:space="preserve">1.2 </w:t>
+      </w:r>
       <w:bookmarkStart w:id="12" w:name="_Toc101281516"/>
       <w:r>
-        <w:t>1.2 Solução</w:t>
+        <w:t>Solução</w:t>
       </w:r>
       <w:bookmarkEnd w:id="12"/>
       <w:r>
         <w:t xml:space="preserve"> </w:t>
       </w:r>
     </w:p>
-    <w:p>
-      <w:pPr>
-        <w:pBdr>
-          <w:top w:val="nil"/>
-          <w:left w:val="nil"/>
-          <w:bottom w:val="nil"/>
-          <w:right w:val="nil"/>
-          <w:between w:val="nil"/>
-        </w:pBdr>
-        <w:spacing w:line="360" w:lineRule="auto"/>
-        <w:ind w:left="720" w:hanging="720"/>
-        <w:rPr>
-          <w:b/>
-          <w:color w:val="006C69"/>
-        </w:rPr>
+    <w:p/>
+    <w:p>
+      <w:pPr>
+        <w:pStyle w:val="Ttulo3"/>
+        <w:spacing w:line="360" w:lineRule="auto"/>
       </w:pPr>
       <w:bookmarkStart w:id="13" w:name="_heading=h.2jxsxqh" w:colFirst="0" w:colLast="0"/>
+      <w:bookmarkStart w:id="14" w:name="_Toc101281517"/>
       <w:bookmarkEnd w:id="13"/>
-    </w:p>
-    <w:p>
-      <w:pPr>
-        <w:pStyle w:val="Ttulo3"/>
-        <w:spacing w:line="360" w:lineRule="auto"/>
-      </w:pPr>
-      <w:bookmarkStart w:id="14" w:name="_Toc101281517"/>
       <w:r>
         <w:t>1.2.1 Objetivo SMART</w:t>
       </w:r>
@@ -6927,18 +7370,22 @@
     <w:p>
       <w:pPr>
         <w:spacing w:line="360" w:lineRule="auto"/>
-        <w:ind w:firstLine="720"/>
         <w:jc w:val="both"/>
         <w:rPr>
           <w:color w:val="1A1F20"/>
         </w:rPr>
       </w:pPr>
       <w:r>
+        <w:tab/>
+      </w:r>
+      <w:r>
+        <w:t>D</w:t>
+      </w:r>
+      <w:r>
         <w:rPr>
           <w:color w:val="1A1F20"/>
         </w:rPr>
-        <w:lastRenderedPageBreak/>
-        <w:t>Desenvolver um aplicativo em até 2 meses, com cerca de 2 horas por dia, um MVP para gerenciar as sessões dos psicólogos.</w:t>
+        <w:t>esenvolver um aplicativo em até 2 meses, com cerca de 2 horas por dia, um MVP para gerenciar as sessões dos psicólogos.</w:t>
       </w:r>
     </w:p>
     <w:p>
@@ -6982,15 +7429,7 @@
         <w:spacing w:line="360" w:lineRule="auto"/>
       </w:pPr>
       <w:r>
-        <w:t xml:space="preserve">Utilização de 2 horas por dia para o desenvolvimento </w:t>
-      </w:r>
-      <w:proofErr w:type="gramStart"/>
-      <w:r>
-        <w:t>do mesmo</w:t>
-      </w:r>
-      <w:proofErr w:type="gramEnd"/>
-      <w:r>
-        <w:t>.</w:t>
+        <w:t>Utilização de 2 horas por dia para o desenvolvimento do mesmo.</w:t>
       </w:r>
     </w:p>
     <w:p>
@@ -7012,15 +7451,7 @@
         <w:ind w:left="720"/>
       </w:pPr>
       <w:r>
-        <w:t xml:space="preserve">As restrições encontradas para </w:t>
-      </w:r>
-      <w:proofErr w:type="gramStart"/>
-      <w:r>
-        <w:t>o mesmo</w:t>
-      </w:r>
-      <w:proofErr w:type="gramEnd"/>
-      <w:r>
-        <w:t xml:space="preserve"> são:</w:t>
+        <w:t>As restrições encontradas para o mesmo são:</w:t>
       </w:r>
     </w:p>
     <w:p>
@@ -7058,25 +7489,27 @@
         <w:rPr>
           <w:noProof/>
         </w:rPr>
+        <w:lastRenderedPageBreak/>
         <mc:AlternateContent>
           <mc:Choice Requires="wps">
             <w:drawing>
-              <wp:anchor distT="0" distB="0" distL="114300" distR="114300" simplePos="0" relativeHeight="251684864" behindDoc="0" locked="0" layoutInCell="1" allowOverlap="1" wp14:anchorId="7ADDE5E8" wp14:editId="227E5A93">
+              <wp:anchor distT="0" distB="0" distL="114300" distR="114300" simplePos="0" relativeHeight="251684864" behindDoc="0" locked="0" layoutInCell="1" allowOverlap="1" wp14:anchorId="7ADDE5E8" wp14:editId="2C1EA051">
                 <wp:simplePos x="0" y="0"/>
-                <wp:positionH relativeFrom="column">
-                  <wp:posOffset>0</wp:posOffset>
+                <wp:positionH relativeFrom="margin">
+                  <wp:align>right</wp:align>
                 </wp:positionH>
                 <wp:positionV relativeFrom="paragraph">
-                  <wp:posOffset>983615</wp:posOffset>
+                  <wp:posOffset>1115308</wp:posOffset>
                 </wp:positionV>
                 <wp:extent cx="5400040" cy="635"/>
-                <wp:effectExtent l="0" t="0" r="0" b="0"/>
+                <wp:effectExtent l="0" t="0" r="0" b="6985"/>
                 <wp:wrapThrough wrapText="bothSides">
                   <wp:wrapPolygon edited="0">
                     <wp:start x="0" y="0"/>
-                    <wp:lineTo x="0" y="21600"/>
-                    <wp:lineTo x="21600" y="21600"/>
-                    <wp:lineTo x="21600" y="0"/>
+                    <wp:lineTo x="0" y="20597"/>
+                    <wp:lineTo x="21488" y="20597"/>
+                    <wp:lineTo x="21488" y="0"/>
+                    <wp:lineTo x="0" y="0"/>
                   </wp:wrapPolygon>
                 </wp:wrapThrough>
                 <wp:docPr id="21" name="Caixa de Texto 21"/>
@@ -7142,7 +7575,7 @@
           </mc:Choice>
           <mc:Fallback>
             <w:pict>
-              <v:shape w14:anchorId="7ADDE5E8" id="Caixa de Texto 21" o:spid="_x0000_s1033" type="#_x0000_t202" style="position:absolute;left:0;text-align:left;margin-left:0;margin-top:77.45pt;width:425.2pt;height:.05pt;z-index:251684864;visibility:visible;mso-wrap-style:square;mso-wrap-distance-left:9pt;mso-wrap-distance-top:0;mso-wrap-distance-right:9pt;mso-wrap-distance-bottom:0;mso-position-horizontal:absolute;mso-position-horizontal-relative:text;mso-position-vertical:absolute;mso-position-vertical-relative:text;v-text-anchor:top" o:gfxdata="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" stroked="f">
+              <v:shape w14:anchorId="7ADDE5E8" id="Caixa de Texto 21" o:spid="_x0000_s1034" type="#_x0000_t202" style="position:absolute;left:0;text-align:left;margin-left:374pt;margin-top:87.8pt;width:425.2pt;height:.05pt;z-index:251684864;visibility:visible;mso-wrap-style:square;mso-wrap-distance-left:9pt;mso-wrap-distance-top:0;mso-wrap-distance-right:9pt;mso-wrap-distance-bottom:0;mso-position-horizontal:right;mso-position-horizontal-relative:margin;mso-position-vertical:absolute;mso-position-vertical-relative:text;v-text-anchor:top" o:gfxdata="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" stroked="f">
                 <v:textbox style="mso-fit-shape-to-text:t" inset="0,0,0,0">
                   <w:txbxContent>
                     <w:p>
@@ -7157,21 +7590,34 @@
                       <w:r>
                         <w:t xml:space="preserve">Tabela </w:t>
                       </w:r>
-                      <w:fldSimple w:instr=" SEQ Tabela \* ARABIC ">
-                        <w:r>
-                          <w:rPr>
-                            <w:noProof/>
-                          </w:rPr>
-                          <w:t>3</w:t>
-                        </w:r>
-                      </w:fldSimple>
+                      <w:r>
+                        <w:fldChar w:fldCharType="begin"/>
+                      </w:r>
+                      <w:r>
+                        <w:instrText xml:space="preserve"> SEQ Tabela \* ARABIC </w:instrText>
+                      </w:r>
+                      <w:r>
+                        <w:fldChar w:fldCharType="separate"/>
+                      </w:r>
+                      <w:r>
+                        <w:rPr>
+                          <w:noProof/>
+                        </w:rPr>
+                        <w:t>3</w:t>
+                      </w:r>
+                      <w:r>
+                        <w:rPr>
+                          <w:noProof/>
+                        </w:rPr>
+                        <w:fldChar w:fldCharType="end"/>
+                      </w:r>
                       <w:r>
                         <w:t xml:space="preserve"> - Matriz de riscos</w:t>
                       </w:r>
                     </w:p>
                   </w:txbxContent>
                 </v:textbox>
-                <w10:wrap type="through"/>
+                <w10:wrap type="through" anchorx="margin"/>
               </v:shape>
             </w:pict>
           </mc:Fallback>
@@ -7182,26 +7628,26 @@
           <w:noProof/>
         </w:rPr>
         <w:drawing>
-          <wp:anchor distT="0" distB="0" distL="114300" distR="114300" simplePos="0" relativeHeight="251682816" behindDoc="0" locked="0" layoutInCell="1" allowOverlap="1" wp14:anchorId="64EF45EC" wp14:editId="5A145E17">
+          <wp:anchor distT="0" distB="0" distL="114300" distR="114300" simplePos="0" relativeHeight="251693056" behindDoc="0" locked="0" layoutInCell="1" allowOverlap="1" wp14:anchorId="6AA46A27" wp14:editId="4DDF3035">
             <wp:simplePos x="0" y="0"/>
             <wp:positionH relativeFrom="margin">
               <wp:align>right</wp:align>
             </wp:positionH>
             <wp:positionV relativeFrom="paragraph">
-              <wp:posOffset>594096</wp:posOffset>
+              <wp:posOffset>534311</wp:posOffset>
             </wp:positionV>
-            <wp:extent cx="5400040" cy="332740"/>
-            <wp:effectExtent l="0" t="0" r="0" b="0"/>
+            <wp:extent cx="5400040" cy="564515"/>
+            <wp:effectExtent l="0" t="0" r="0" b="6985"/>
             <wp:wrapThrough wrapText="bothSides">
               <wp:wrapPolygon edited="0">
                 <wp:start x="0" y="0"/>
-                <wp:lineTo x="0" y="19786"/>
-                <wp:lineTo x="21488" y="19786"/>
+                <wp:lineTo x="0" y="21138"/>
+                <wp:lineTo x="21488" y="21138"/>
                 <wp:lineTo x="21488" y="0"/>
                 <wp:lineTo x="0" y="0"/>
               </wp:wrapPolygon>
             </wp:wrapThrough>
-            <wp:docPr id="20" name="Imagem 20" descr="Texto&#10;&#10;Descrição gerada automaticamente"/>
+            <wp:docPr id="13" name="Imagem 13" descr="Interface gráfica do usuário, Texto&#10;&#10;Descrição gerada automaticamente"/>
             <wp:cNvGraphicFramePr>
               <a:graphicFrameLocks xmlns:a="http://schemas.openxmlformats.org/drawingml/2006/main" noChangeAspect="1"/>
             </wp:cNvGraphicFramePr>
@@ -7209,11 +7655,11 @@
               <a:graphicData uri="http://schemas.openxmlformats.org/drawingml/2006/picture">
                 <pic:pic xmlns:pic="http://schemas.openxmlformats.org/drawingml/2006/picture">
                   <pic:nvPicPr>
-                    <pic:cNvPr id="20" name="Imagem 20" descr="Texto&#10;&#10;Descrição gerada automaticamente"/>
+                    <pic:cNvPr id="13" name="Imagem 13" descr="Interface gráfica do usuário, Texto&#10;&#10;Descrição gerada automaticamente"/>
                     <pic:cNvPicPr/>
                   </pic:nvPicPr>
                   <pic:blipFill>
-                    <a:blip r:embed="rId25">
+                    <a:blip r:embed="rId26">
                       <a:extLst>
                         <a:ext uri="{28A0092B-C50C-407E-A947-70E740481C1C}">
                           <a14:useLocalDpi xmlns:a14="http://schemas.microsoft.com/office/drawing/2010/main" val="0"/>
@@ -7227,7 +7673,7 @@
                   <pic:spPr>
                     <a:xfrm>
                       <a:off x="0" y="0"/>
-                      <a:ext cx="5400040" cy="332740"/>
+                      <a:ext cx="5400040" cy="564515"/>
                     </a:xfrm>
                     <a:prstGeom prst="rect">
                       <a:avLst/>
@@ -7251,55 +7697,54 @@
     </w:p>
     <w:p>
       <w:pPr>
+        <w:spacing w:after="0" w:line="360" w:lineRule="auto"/>
+        <w:rPr>
+          <w:color w:val="1A1F20"/>
+        </w:rPr>
+      </w:pPr>
+    </w:p>
+    <w:p>
+      <w:pPr>
+        <w:pStyle w:val="Ttulo3"/>
+        <w:spacing w:line="360" w:lineRule="auto"/>
+      </w:pPr>
+      <w:bookmarkStart w:id="16" w:name="_Toc101281519"/>
+      <w:r>
+        <w:t>1.2.3 Backlog de Produto</w:t>
+      </w:r>
+      <w:bookmarkEnd w:id="16"/>
+    </w:p>
+    <w:p>
+      <w:pPr>
+        <w:spacing w:line="360" w:lineRule="auto"/>
+      </w:pPr>
+    </w:p>
+    <w:p>
+      <w:pPr>
         <w:spacing w:line="360" w:lineRule="auto"/>
         <w:ind w:firstLine="720"/>
-      </w:pPr>
-    </w:p>
-    <w:p>
-      <w:pPr>
-        <w:numPr>
-          <w:ilvl w:val="0"/>
-          <w:numId w:val="7"/>
-        </w:numPr>
-        <w:spacing w:after="0" w:line="360" w:lineRule="auto"/>
+        <w:jc w:val="both"/>
         <w:rPr>
           <w:color w:val="1A1F20"/>
         </w:rPr>
       </w:pPr>
       <w:r>
-        <w:br w:type="page"/>
-      </w:r>
-    </w:p>
-    <w:p>
-      <w:pPr>
-        <w:pStyle w:val="Ttulo3"/>
-        <w:spacing w:line="360" w:lineRule="auto"/>
-      </w:pPr>
-      <w:bookmarkStart w:id="16" w:name="_Toc101281519"/>
-      <w:r>
-        <w:lastRenderedPageBreak/>
-        <w:t>1.2.3 Backlog de Produto</w:t>
-      </w:r>
-      <w:bookmarkEnd w:id="16"/>
-    </w:p>
-    <w:p>
-      <w:pPr>
-        <w:spacing w:line="360" w:lineRule="auto"/>
-      </w:pPr>
-    </w:p>
-    <w:p>
-      <w:pPr>
-        <w:spacing w:line="360" w:lineRule="auto"/>
-        <w:ind w:firstLine="720"/>
         <w:rPr>
           <w:color w:val="1A1F20"/>
         </w:rPr>
-      </w:pPr>
+        <w:t xml:space="preserve">Segue abaixo a figura </w:t>
+      </w:r>
       <w:r>
         <w:rPr>
           <w:color w:val="1A1F20"/>
         </w:rPr>
-        <w:t>Segue abaixo a figura 7 onde pode ser visto a proposta de backlog para o desenvolvimento do MVP:</w:t>
+        <w:t>8</w:t>
+      </w:r>
+      <w:r>
+        <w:rPr>
+          <w:color w:val="1A1F20"/>
+        </w:rPr>
+        <w:t xml:space="preserve"> onde pode ser visto a proposta de backlog para o desenvolvimento do MVP:</w:t>
       </w:r>
     </w:p>
     <w:p>
@@ -7314,15 +7759,15 @@
         <mc:AlternateContent>
           <mc:Choice Requires="wps">
             <w:drawing>
-              <wp:anchor distT="0" distB="0" distL="114300" distR="114300" simplePos="0" relativeHeight="251687936" behindDoc="0" locked="0" layoutInCell="1" allowOverlap="1" wp14:anchorId="7C3839B9" wp14:editId="415858D3">
+              <wp:anchor distT="0" distB="0" distL="114300" distR="114300" simplePos="0" relativeHeight="251700224" behindDoc="0" locked="0" layoutInCell="1" allowOverlap="1" wp14:anchorId="623788D1" wp14:editId="135F44EB">
                 <wp:simplePos x="0" y="0"/>
                 <wp:positionH relativeFrom="column">
-                  <wp:posOffset>1404620</wp:posOffset>
+                  <wp:posOffset>1423670</wp:posOffset>
                 </wp:positionH>
                 <wp:positionV relativeFrom="paragraph">
-                  <wp:posOffset>2329815</wp:posOffset>
+                  <wp:posOffset>1893570</wp:posOffset>
                 </wp:positionV>
-                <wp:extent cx="2590800" cy="635"/>
+                <wp:extent cx="2552700" cy="635"/>
                 <wp:effectExtent l="0" t="0" r="0" b="0"/>
                 <wp:wrapThrough wrapText="bothSides">
                   <wp:wrapPolygon edited="0">
@@ -7332,7 +7777,7 @@
                     <wp:lineTo x="21600" y="0"/>
                   </wp:wrapPolygon>
                 </wp:wrapThrough>
-                <wp:docPr id="23" name="Caixa de Texto 23"/>
+                <wp:docPr id="25" name="Caixa de Texto 25"/>
                 <wp:cNvGraphicFramePr/>
                 <a:graphic xmlns:a="http://schemas.openxmlformats.org/drawingml/2006/main">
                   <a:graphicData uri="http://schemas.microsoft.com/office/word/2010/wordprocessingShape">
@@ -7341,7 +7786,7 @@
                       <wps:spPr>
                         <a:xfrm>
                           <a:off x="0" y="0"/>
-                          <a:ext cx="2590800" cy="635"/>
+                          <a:ext cx="2552700" cy="635"/>
                         </a:xfrm>
                         <a:prstGeom prst="rect">
                           <a:avLst/>
@@ -7372,7 +7817,7 @@
                                 <w:rPr>
                                   <w:noProof/>
                                 </w:rPr>
-                                <w:t>7</w:t>
+                                <w:t>8</w:t>
                               </w:r>
                             </w:fldSimple>
                             <w:r>
@@ -7395,7 +7840,7 @@
           </mc:Choice>
           <mc:Fallback>
             <w:pict>
-              <v:shape w14:anchorId="7C3839B9" id="Caixa de Texto 23" o:spid="_x0000_s1034" type="#_x0000_t202" style="position:absolute;left:0;text-align:left;margin-left:110.6pt;margin-top:183.45pt;width:204pt;height:.05pt;z-index:251687936;visibility:visible;mso-wrap-style:square;mso-wrap-distance-left:9pt;mso-wrap-distance-top:0;mso-wrap-distance-right:9pt;mso-wrap-distance-bottom:0;mso-position-horizontal:absolute;mso-position-horizontal-relative:text;mso-position-vertical:absolute;mso-position-vertical-relative:text;v-text-anchor:top" o:gfxdata="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" stroked="f">
+              <v:shape w14:anchorId="623788D1" id="Caixa de Texto 25" o:spid="_x0000_s1035" type="#_x0000_t202" style="position:absolute;left:0;text-align:left;margin-left:112.1pt;margin-top:149.1pt;width:201pt;height:.05pt;z-index:251700224;visibility:visible;mso-wrap-style:square;mso-wrap-distance-left:9pt;mso-wrap-distance-top:0;mso-wrap-distance-right:9pt;mso-wrap-distance-bottom:0;mso-position-horizontal:absolute;mso-position-horizontal-relative:text;mso-position-vertical:absolute;mso-position-vertical-relative:text;v-text-anchor:top" o:gfxdata="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" stroked="f">
                 <v:textbox style="mso-fit-shape-to-text:t" inset="0,0,0,0">
                   <w:txbxContent>
                     <w:p>
@@ -7415,7 +7860,7 @@
                           <w:rPr>
                             <w:noProof/>
                           </w:rPr>
-                          <w:t>7</w:t>
+                          <w:t>8</w:t>
                         </w:r>
                       </w:fldSimple>
                       <w:r>
@@ -7435,26 +7880,26 @@
           <w:noProof/>
         </w:rPr>
         <w:drawing>
-          <wp:anchor distT="0" distB="0" distL="114300" distR="114300" simplePos="0" relativeHeight="251685888" behindDoc="0" locked="0" layoutInCell="1" allowOverlap="1" wp14:anchorId="7FFF83DF" wp14:editId="0EE1DE8F">
+          <wp:anchor distT="0" distB="0" distL="114300" distR="114300" simplePos="0" relativeHeight="251698176" behindDoc="0" locked="0" layoutInCell="1" allowOverlap="1" wp14:anchorId="090B1F84" wp14:editId="6C3EF74B">
             <wp:simplePos x="0" y="0"/>
             <wp:positionH relativeFrom="margin">
               <wp:align>center</wp:align>
             </wp:positionH>
             <wp:positionV relativeFrom="paragraph">
-              <wp:posOffset>6087</wp:posOffset>
+              <wp:posOffset>7951</wp:posOffset>
             </wp:positionV>
-            <wp:extent cx="2590800" cy="2266950"/>
+            <wp:extent cx="2552700" cy="1828800"/>
             <wp:effectExtent l="0" t="0" r="0" b="0"/>
             <wp:wrapThrough wrapText="bothSides">
               <wp:wrapPolygon edited="0">
                 <wp:start x="0" y="0"/>
-                <wp:lineTo x="0" y="21418"/>
-                <wp:lineTo x="21441" y="21418"/>
-                <wp:lineTo x="21441" y="0"/>
+                <wp:lineTo x="0" y="21375"/>
+                <wp:lineTo x="21439" y="21375"/>
+                <wp:lineTo x="21439" y="0"/>
                 <wp:lineTo x="0" y="0"/>
               </wp:wrapPolygon>
             </wp:wrapThrough>
-            <wp:docPr id="22" name="Imagem 22" descr="Interface gráfica do usuário, Aplicativo&#10;&#10;Descrição gerada automaticamente"/>
+            <wp:docPr id="24" name="Imagem 24" descr="Interface gráfica do usuário, Aplicativo&#10;&#10;Descrição gerada automaticamente"/>
             <wp:cNvGraphicFramePr>
               <a:graphicFrameLocks xmlns:a="http://schemas.openxmlformats.org/drawingml/2006/main" noChangeAspect="1"/>
             </wp:cNvGraphicFramePr>
@@ -7462,11 +7907,11 @@
               <a:graphicData uri="http://schemas.openxmlformats.org/drawingml/2006/picture">
                 <pic:pic xmlns:pic="http://schemas.openxmlformats.org/drawingml/2006/picture">
                   <pic:nvPicPr>
-                    <pic:cNvPr id="22" name="Imagem 22" descr="Interface gráfica do usuário, Aplicativo&#10;&#10;Descrição gerada automaticamente"/>
+                    <pic:cNvPr id="24" name="Imagem 24" descr="Interface gráfica do usuário, Aplicativo&#10;&#10;Descrição gerada automaticamente"/>
                     <pic:cNvPicPr/>
                   </pic:nvPicPr>
                   <pic:blipFill>
-                    <a:blip r:embed="rId26">
+                    <a:blip r:embed="rId27">
                       <a:extLst>
                         <a:ext uri="{28A0092B-C50C-407E-A947-70E740481C1C}">
                           <a14:useLocalDpi xmlns:a14="http://schemas.microsoft.com/office/drawing/2010/main" val="0"/>
@@ -7480,7 +7925,7 @@
                   <pic:spPr>
                     <a:xfrm>
                       <a:off x="0" y="0"/>
-                      <a:ext cx="2590800" cy="2266950"/>
+                      <a:ext cx="2552700" cy="1828800"/>
                     </a:xfrm>
                     <a:prstGeom prst="rect">
                       <a:avLst/>
@@ -7498,21 +7943,12 @@
           </wp:anchor>
         </w:drawing>
       </w:r>
-    </w:p>
-    <w:p>
-      <w:pPr>
-        <w:spacing w:line="360" w:lineRule="auto"/>
-      </w:pPr>
-    </w:p>
-    <w:p>
-      <w:pPr>
-        <w:spacing w:line="360" w:lineRule="auto"/>
-      </w:pPr>
-    </w:p>
-    <w:p>
-      <w:pPr>
-        <w:spacing w:line="360" w:lineRule="auto"/>
-      </w:pPr>
+      <w:r>
+        <w:rPr>
+          <w:noProof/>
+        </w:rPr>
+        <w:t xml:space="preserve"> </w:t>
+      </w:r>
     </w:p>
     <w:p>
       <w:pPr>
@@ -7538,6 +7974,26 @@
       <w:pPr>
         <w:spacing w:line="360" w:lineRule="auto"/>
         <w:ind w:firstLine="720"/>
+        <w:rPr>
+          <w:color w:val="1A1F20"/>
+        </w:rPr>
+      </w:pPr>
+    </w:p>
+    <w:p>
+      <w:pPr>
+        <w:spacing w:line="360" w:lineRule="auto"/>
+        <w:ind w:firstLine="720"/>
+        <w:jc w:val="both"/>
+        <w:rPr>
+          <w:color w:val="1A1F20"/>
+        </w:rPr>
+      </w:pPr>
+    </w:p>
+    <w:p>
+      <w:pPr>
+        <w:spacing w:line="360" w:lineRule="auto"/>
+        <w:ind w:firstLine="720"/>
+        <w:jc w:val="both"/>
       </w:pPr>
       <w:r>
         <w:rPr>
@@ -8406,10 +8862,10 @@
       <w:bookmarkEnd w:id="51"/>
     </w:p>
     <w:sectPr>
-      <w:headerReference w:type="even" r:id="rId27"/>
-      <w:headerReference w:type="default" r:id="rId28"/>
-      <w:footerReference w:type="default" r:id="rId29"/>
-      <w:headerReference w:type="first" r:id="rId30"/>
+      <w:headerReference w:type="even" r:id="rId28"/>
+      <w:headerReference w:type="default" r:id="rId29"/>
+      <w:footerReference w:type="default" r:id="rId30"/>
+      <w:headerReference w:type="first" r:id="rId31"/>
       <w:pgSz w:w="11906" w:h="16838"/>
       <w:pgMar w:top="1417" w:right="1701" w:bottom="1417" w:left="1701" w:header="709" w:footer="708" w:gutter="0"/>
       <w:cols w:space="720"/>
@@ -9287,6 +9743,119 @@
     </w:lvl>
   </w:abstractNum>
   <w:abstractNum w:abstractNumId="2" w15:restartNumberingAfterBreak="0">
+    <w:nsid w:val="149B3F40"/>
+    <w:multiLevelType w:val="hybridMultilevel"/>
+    <w:tmpl w:val="54269DAA"/>
+    <w:lvl w:ilvl="0" w:tplc="04160001">
+      <w:start w:val="1"/>
+      <w:numFmt w:val="bullet"/>
+      <w:lvlText w:val=""/>
+      <w:lvlJc w:val="left"/>
+      <w:pPr>
+        <w:ind w:left="720" w:hanging="360"/>
+      </w:pPr>
+      <w:rPr>
+        <w:rFonts w:ascii="Symbol" w:hAnsi="Symbol" w:hint="default"/>
+      </w:rPr>
+    </w:lvl>
+    <w:lvl w:ilvl="1" w:tplc="04160003" w:tentative="1">
+      <w:start w:val="1"/>
+      <w:numFmt w:val="bullet"/>
+      <w:lvlText w:val="o"/>
+      <w:lvlJc w:val="left"/>
+      <w:pPr>
+        <w:ind w:left="1440" w:hanging="360"/>
+      </w:pPr>
+      <w:rPr>
+        <w:rFonts w:ascii="Courier New" w:hAnsi="Courier New" w:cs="Courier New" w:hint="default"/>
+      </w:rPr>
+    </w:lvl>
+    <w:lvl w:ilvl="2" w:tplc="04160005" w:tentative="1">
+      <w:start w:val="1"/>
+      <w:numFmt w:val="bullet"/>
+      <w:lvlText w:val=""/>
+      <w:lvlJc w:val="left"/>
+      <w:pPr>
+        <w:ind w:left="2160" w:hanging="360"/>
+      </w:pPr>
+      <w:rPr>
+        <w:rFonts w:ascii="Wingdings" w:hAnsi="Wingdings" w:hint="default"/>
+      </w:rPr>
+    </w:lvl>
+    <w:lvl w:ilvl="3" w:tplc="04160001" w:tentative="1">
+      <w:start w:val="1"/>
+      <w:numFmt w:val="bullet"/>
+      <w:lvlText w:val=""/>
+      <w:lvlJc w:val="left"/>
+      <w:pPr>
+        <w:ind w:left="2880" w:hanging="360"/>
+      </w:pPr>
+      <w:rPr>
+        <w:rFonts w:ascii="Symbol" w:hAnsi="Symbol" w:hint="default"/>
+      </w:rPr>
+    </w:lvl>
+    <w:lvl w:ilvl="4" w:tplc="04160003" w:tentative="1">
+      <w:start w:val="1"/>
+      <w:numFmt w:val="bullet"/>
+      <w:lvlText w:val="o"/>
+      <w:lvlJc w:val="left"/>
+      <w:pPr>
+        <w:ind w:left="3600" w:hanging="360"/>
+      </w:pPr>
+      <w:rPr>
+        <w:rFonts w:ascii="Courier New" w:hAnsi="Courier New" w:cs="Courier New" w:hint="default"/>
+      </w:rPr>
+    </w:lvl>
+    <w:lvl w:ilvl="5" w:tplc="04160005" w:tentative="1">
+      <w:start w:val="1"/>
+      <w:numFmt w:val="bullet"/>
+      <w:lvlText w:val=""/>
+      <w:lvlJc w:val="left"/>
+      <w:pPr>
+        <w:ind w:left="4320" w:hanging="360"/>
+      </w:pPr>
+      <w:rPr>
+        <w:rFonts w:ascii="Wingdings" w:hAnsi="Wingdings" w:hint="default"/>
+      </w:rPr>
+    </w:lvl>
+    <w:lvl w:ilvl="6" w:tplc="04160001" w:tentative="1">
+      <w:start w:val="1"/>
+      <w:numFmt w:val="bullet"/>
+      <w:lvlText w:val=""/>
+      <w:lvlJc w:val="left"/>
+      <w:pPr>
+        <w:ind w:left="5040" w:hanging="360"/>
+      </w:pPr>
+      <w:rPr>
+        <w:rFonts w:ascii="Symbol" w:hAnsi="Symbol" w:hint="default"/>
+      </w:rPr>
+    </w:lvl>
+    <w:lvl w:ilvl="7" w:tplc="04160003" w:tentative="1">
+      <w:start w:val="1"/>
+      <w:numFmt w:val="bullet"/>
+      <w:lvlText w:val="o"/>
+      <w:lvlJc w:val="left"/>
+      <w:pPr>
+        <w:ind w:left="5760" w:hanging="360"/>
+      </w:pPr>
+      <w:rPr>
+        <w:rFonts w:ascii="Courier New" w:hAnsi="Courier New" w:cs="Courier New" w:hint="default"/>
+      </w:rPr>
+    </w:lvl>
+    <w:lvl w:ilvl="8" w:tplc="04160005" w:tentative="1">
+      <w:start w:val="1"/>
+      <w:numFmt w:val="bullet"/>
+      <w:lvlText w:val=""/>
+      <w:lvlJc w:val="left"/>
+      <w:pPr>
+        <w:ind w:left="6480" w:hanging="360"/>
+      </w:pPr>
+      <w:rPr>
+        <w:rFonts w:ascii="Wingdings" w:hAnsi="Wingdings" w:hint="default"/>
+      </w:rPr>
+    </w:lvl>
+  </w:abstractNum>
+  <w:abstractNum w:abstractNumId="3" w15:restartNumberingAfterBreak="0">
     <w:nsid w:val="154B1369"/>
     <w:multiLevelType w:val="multilevel"/>
     <w:tmpl w:val="BAF4BC9A"/>
@@ -9399,7 +9968,7 @@
       </w:rPr>
     </w:lvl>
   </w:abstractNum>
-  <w:abstractNum w:abstractNumId="3" w15:restartNumberingAfterBreak="0">
+  <w:abstractNum w:abstractNumId="4" w15:restartNumberingAfterBreak="0">
     <w:nsid w:val="1A2E04FE"/>
     <w:multiLevelType w:val="multilevel"/>
     <w:tmpl w:val="45567802"/>
@@ -9512,7 +10081,7 @@
       </w:rPr>
     </w:lvl>
   </w:abstractNum>
-  <w:abstractNum w:abstractNumId="4" w15:restartNumberingAfterBreak="0">
+  <w:abstractNum w:abstractNumId="5" w15:restartNumberingAfterBreak="0">
     <w:nsid w:val="1E961A2D"/>
     <w:multiLevelType w:val="multilevel"/>
     <w:tmpl w:val="AC002F30"/>
@@ -9598,7 +10167,7 @@
       </w:pPr>
     </w:lvl>
   </w:abstractNum>
-  <w:abstractNum w:abstractNumId="5" w15:restartNumberingAfterBreak="0">
+  <w:abstractNum w:abstractNumId="6" w15:restartNumberingAfterBreak="0">
     <w:nsid w:val="26112513"/>
     <w:multiLevelType w:val="hybridMultilevel"/>
     <w:tmpl w:val="F9305F88"/>
@@ -9711,7 +10280,7 @@
       </w:rPr>
     </w:lvl>
   </w:abstractNum>
-  <w:abstractNum w:abstractNumId="6" w15:restartNumberingAfterBreak="0">
+  <w:abstractNum w:abstractNumId="7" w15:restartNumberingAfterBreak="0">
     <w:nsid w:val="26391F43"/>
     <w:multiLevelType w:val="multilevel"/>
     <w:tmpl w:val="EFDE9ABE"/>
@@ -9824,7 +10393,120 @@
       </w:rPr>
     </w:lvl>
   </w:abstractNum>
-  <w:abstractNum w:abstractNumId="7" w15:restartNumberingAfterBreak="0">
+  <w:abstractNum w:abstractNumId="8" w15:restartNumberingAfterBreak="0">
+    <w:nsid w:val="32C90112"/>
+    <w:multiLevelType w:val="hybridMultilevel"/>
+    <w:tmpl w:val="789A30D0"/>
+    <w:lvl w:ilvl="0" w:tplc="04160001">
+      <w:start w:val="1"/>
+      <w:numFmt w:val="bullet"/>
+      <w:lvlText w:val=""/>
+      <w:lvlJc w:val="left"/>
+      <w:pPr>
+        <w:ind w:left="1440" w:hanging="360"/>
+      </w:pPr>
+      <w:rPr>
+        <w:rFonts w:ascii="Symbol" w:hAnsi="Symbol" w:hint="default"/>
+      </w:rPr>
+    </w:lvl>
+    <w:lvl w:ilvl="1" w:tplc="04160003" w:tentative="1">
+      <w:start w:val="1"/>
+      <w:numFmt w:val="bullet"/>
+      <w:lvlText w:val="o"/>
+      <w:lvlJc w:val="left"/>
+      <w:pPr>
+        <w:ind w:left="2160" w:hanging="360"/>
+      </w:pPr>
+      <w:rPr>
+        <w:rFonts w:ascii="Courier New" w:hAnsi="Courier New" w:cs="Courier New" w:hint="default"/>
+      </w:rPr>
+    </w:lvl>
+    <w:lvl w:ilvl="2" w:tplc="04160005" w:tentative="1">
+      <w:start w:val="1"/>
+      <w:numFmt w:val="bullet"/>
+      <w:lvlText w:val=""/>
+      <w:lvlJc w:val="left"/>
+      <w:pPr>
+        <w:ind w:left="2880" w:hanging="360"/>
+      </w:pPr>
+      <w:rPr>
+        <w:rFonts w:ascii="Wingdings" w:hAnsi="Wingdings" w:hint="default"/>
+      </w:rPr>
+    </w:lvl>
+    <w:lvl w:ilvl="3" w:tplc="04160001" w:tentative="1">
+      <w:start w:val="1"/>
+      <w:numFmt w:val="bullet"/>
+      <w:lvlText w:val=""/>
+      <w:lvlJc w:val="left"/>
+      <w:pPr>
+        <w:ind w:left="3600" w:hanging="360"/>
+      </w:pPr>
+      <w:rPr>
+        <w:rFonts w:ascii="Symbol" w:hAnsi="Symbol" w:hint="default"/>
+      </w:rPr>
+    </w:lvl>
+    <w:lvl w:ilvl="4" w:tplc="04160003" w:tentative="1">
+      <w:start w:val="1"/>
+      <w:numFmt w:val="bullet"/>
+      <w:lvlText w:val="o"/>
+      <w:lvlJc w:val="left"/>
+      <w:pPr>
+        <w:ind w:left="4320" w:hanging="360"/>
+      </w:pPr>
+      <w:rPr>
+        <w:rFonts w:ascii="Courier New" w:hAnsi="Courier New" w:cs="Courier New" w:hint="default"/>
+      </w:rPr>
+    </w:lvl>
+    <w:lvl w:ilvl="5" w:tplc="04160005" w:tentative="1">
+      <w:start w:val="1"/>
+      <w:numFmt w:val="bullet"/>
+      <w:lvlText w:val=""/>
+      <w:lvlJc w:val="left"/>
+      <w:pPr>
+        <w:ind w:left="5040" w:hanging="360"/>
+      </w:pPr>
+      <w:rPr>
+        <w:rFonts w:ascii="Wingdings" w:hAnsi="Wingdings" w:hint="default"/>
+      </w:rPr>
+    </w:lvl>
+    <w:lvl w:ilvl="6" w:tplc="04160001" w:tentative="1">
+      <w:start w:val="1"/>
+      <w:numFmt w:val="bullet"/>
+      <w:lvlText w:val=""/>
+      <w:lvlJc w:val="left"/>
+      <w:pPr>
+        <w:ind w:left="5760" w:hanging="360"/>
+      </w:pPr>
+      <w:rPr>
+        <w:rFonts w:ascii="Symbol" w:hAnsi="Symbol" w:hint="default"/>
+      </w:rPr>
+    </w:lvl>
+    <w:lvl w:ilvl="7" w:tplc="04160003" w:tentative="1">
+      <w:start w:val="1"/>
+      <w:numFmt w:val="bullet"/>
+      <w:lvlText w:val="o"/>
+      <w:lvlJc w:val="left"/>
+      <w:pPr>
+        <w:ind w:left="6480" w:hanging="360"/>
+      </w:pPr>
+      <w:rPr>
+        <w:rFonts w:ascii="Courier New" w:hAnsi="Courier New" w:cs="Courier New" w:hint="default"/>
+      </w:rPr>
+    </w:lvl>
+    <w:lvl w:ilvl="8" w:tplc="04160005" w:tentative="1">
+      <w:start w:val="1"/>
+      <w:numFmt w:val="bullet"/>
+      <w:lvlText w:val=""/>
+      <w:lvlJc w:val="left"/>
+      <w:pPr>
+        <w:ind w:left="7200" w:hanging="360"/>
+      </w:pPr>
+      <w:rPr>
+        <w:rFonts w:ascii="Wingdings" w:hAnsi="Wingdings" w:hint="default"/>
+      </w:rPr>
+    </w:lvl>
+  </w:abstractNum>
+  <w:abstractNum w:abstractNumId="9" w15:restartNumberingAfterBreak="0">
     <w:nsid w:val="33A164CA"/>
     <w:multiLevelType w:val="multilevel"/>
     <w:tmpl w:val="C3B6D31E"/>
@@ -9937,7 +10619,7 @@
       </w:rPr>
     </w:lvl>
   </w:abstractNum>
-  <w:abstractNum w:abstractNumId="8" w15:restartNumberingAfterBreak="0">
+  <w:abstractNum w:abstractNumId="10" w15:restartNumberingAfterBreak="0">
     <w:nsid w:val="46085C4C"/>
     <w:multiLevelType w:val="multilevel"/>
     <w:tmpl w:val="12DCC860"/>
@@ -10051,7 +10733,7 @@
       </w:rPr>
     </w:lvl>
   </w:abstractNum>
-  <w:abstractNum w:abstractNumId="9" w15:restartNumberingAfterBreak="0">
+  <w:abstractNum w:abstractNumId="11" w15:restartNumberingAfterBreak="0">
     <w:nsid w:val="54686064"/>
     <w:multiLevelType w:val="multilevel"/>
     <w:tmpl w:val="4B0EC4DE"/>
@@ -10165,7 +10847,7 @@
       </w:rPr>
     </w:lvl>
   </w:abstractNum>
-  <w:abstractNum w:abstractNumId="10" w15:restartNumberingAfterBreak="0">
+  <w:abstractNum w:abstractNumId="12" w15:restartNumberingAfterBreak="0">
     <w:nsid w:val="5D4E3EEA"/>
     <w:multiLevelType w:val="hybridMultilevel"/>
     <w:tmpl w:val="93826F74"/>
@@ -10278,7 +10960,7 @@
       </w:rPr>
     </w:lvl>
   </w:abstractNum>
-  <w:abstractNum w:abstractNumId="11" w15:restartNumberingAfterBreak="0">
+  <w:abstractNum w:abstractNumId="13" w15:restartNumberingAfterBreak="0">
     <w:nsid w:val="6F526630"/>
     <w:multiLevelType w:val="hybridMultilevel"/>
     <w:tmpl w:val="3634BD70"/>
@@ -10391,7 +11073,7 @@
       </w:rPr>
     </w:lvl>
   </w:abstractNum>
-  <w:abstractNum w:abstractNumId="12" w15:restartNumberingAfterBreak="0">
+  <w:abstractNum w:abstractNumId="14" w15:restartNumberingAfterBreak="0">
     <w:nsid w:val="7D283FC2"/>
     <w:multiLevelType w:val="multilevel"/>
     <w:tmpl w:val="846A37FA"/>
@@ -10505,43 +11187,49 @@
     </w:lvl>
   </w:abstractNum>
   <w:num w:numId="1" w16cid:durableId="1414930760">
-    <w:abstractNumId w:val="6"/>
+    <w:abstractNumId w:val="7"/>
   </w:num>
   <w:num w:numId="2" w16cid:durableId="1145657769">
-    <w:abstractNumId w:val="12"/>
+    <w:abstractNumId w:val="14"/>
   </w:num>
   <w:num w:numId="3" w16cid:durableId="1267883099">
-    <w:abstractNumId w:val="8"/>
+    <w:abstractNumId w:val="10"/>
   </w:num>
   <w:num w:numId="4" w16cid:durableId="1309550572">
-    <w:abstractNumId w:val="4"/>
+    <w:abstractNumId w:val="5"/>
   </w:num>
   <w:num w:numId="5" w16cid:durableId="1035425721">
     <w:abstractNumId w:val="1"/>
   </w:num>
   <w:num w:numId="6" w16cid:durableId="910387137">
+    <w:abstractNumId w:val="11"/>
+  </w:num>
+  <w:num w:numId="7" w16cid:durableId="814220670">
+    <w:abstractNumId w:val="3"/>
+  </w:num>
+  <w:num w:numId="8" w16cid:durableId="1050226674">
     <w:abstractNumId w:val="9"/>
   </w:num>
-  <w:num w:numId="7" w16cid:durableId="814220670">
-    <w:abstractNumId w:val="2"/>
-  </w:num>
-  <w:num w:numId="8" w16cid:durableId="1050226674">
-    <w:abstractNumId w:val="7"/>
-  </w:num>
   <w:num w:numId="9" w16cid:durableId="2118791262">
-    <w:abstractNumId w:val="3"/>
+    <w:abstractNumId w:val="4"/>
   </w:num>
   <w:num w:numId="10" w16cid:durableId="864363148">
     <w:abstractNumId w:val="0"/>
   </w:num>
   <w:num w:numId="11" w16cid:durableId="418337096">
-    <w:abstractNumId w:val="11"/>
+    <w:abstractNumId w:val="13"/>
   </w:num>
   <w:num w:numId="12" w16cid:durableId="125441416">
-    <w:abstractNumId w:val="5"/>
+    <w:abstractNumId w:val="6"/>
   </w:num>
   <w:num w:numId="13" w16cid:durableId="1674336627">
-    <w:abstractNumId w:val="10"/>
+    <w:abstractNumId w:val="12"/>
+  </w:num>
+  <w:num w:numId="14" w16cid:durableId="2099449243">
+    <w:abstractNumId w:val="2"/>
+  </w:num>
+  <w:num w:numId="15" w16cid:durableId="1297300418">
+    <w:abstractNumId w:val="8"/>
   </w:num>
 </w:numbering>
 </file>

</xml_diff>

<commit_message>
Atualização do projeto aplicado do IGTI
</commit_message>
<xml_diff>
--- a/Documentos/Template - Relatório do Projeto Aplicado v2.docx
+++ b/Documentos/Template - Relatório do Projeto Aplicado v2.docx
@@ -864,8 +864,19 @@
           <w:sz w:val="24"/>
           <w:szCs w:val="24"/>
         </w:rPr>
-        <w:t xml:space="preserve"> Full Stack</w:t>
-      </w:r>
+        <w:t xml:space="preserve"> Full </w:t>
+      </w:r>
+      <w:proofErr w:type="spellStart"/>
+      <w:r>
+        <w:rPr>
+          <w:rFonts w:ascii="Trebuchet MS" w:hAnsi="Trebuchet MS"/>
+          <w:color w:val="000000"/>
+          <w:sz w:val="24"/>
+          <w:szCs w:val="24"/>
+        </w:rPr>
+        <w:t>Stack</w:t>
+      </w:r>
+      <w:proofErr w:type="spellEnd"/>
       <w:r>
         <w:rPr>
           <w:rFonts w:ascii="Trebuchet MS" w:hAnsi="Trebuchet MS"/>
@@ -4011,7 +4022,7 @@
                 <w:sz w:val="24"/>
                 <w:szCs w:val="24"/>
               </w:rPr>
-              <w:t>24</w:t>
+              <w:t>27</w:t>
             </w:r>
             <w:r>
               <w:rPr>
@@ -4107,7 +4118,7 @@
                 <w:sz w:val="24"/>
                 <w:szCs w:val="24"/>
               </w:rPr>
-              <w:t>24</w:t>
+              <w:t>28</w:t>
             </w:r>
             <w:r>
               <w:rPr>
@@ -4224,7 +4235,7 @@
                 <w:sz w:val="24"/>
                 <w:szCs w:val="24"/>
               </w:rPr>
-              <w:t>25</w:t>
+              <w:t>29</w:t>
             </w:r>
             <w:r>
               <w:rPr>
@@ -4320,7 +4331,7 @@
                 <w:sz w:val="24"/>
                 <w:szCs w:val="24"/>
               </w:rPr>
-              <w:t>25</w:t>
+              <w:t>29</w:t>
             </w:r>
             <w:r>
               <w:rPr>
@@ -4416,7 +4427,7 @@
                 <w:sz w:val="24"/>
                 <w:szCs w:val="24"/>
               </w:rPr>
-              <w:t>25</w:t>
+              <w:t>29</w:t>
             </w:r>
             <w:r>
               <w:rPr>
@@ -4508,7 +4519,7 @@
                 <w:sz w:val="24"/>
                 <w:szCs w:val="24"/>
               </w:rPr>
-              <w:t>25</w:t>
+              <w:t>30</w:t>
             </w:r>
             <w:r>
               <w:rPr>
@@ -4772,7 +4783,15 @@
         <w:t>.</w:t>
       </w:r>
       <w:r>
-        <w:t xml:space="preserve"> Exemplo de controle de sessão é o que demonstra a Figura 1, onde tem o aplicativo do Google Calendar.</w:t>
+        <w:t xml:space="preserve"> Exemplo de controle de sessão é o que demonstra a Figura 1, onde tem o aplicativo do Google </w:t>
+      </w:r>
+      <w:proofErr w:type="spellStart"/>
+      <w:r>
+        <w:t>Calendar</w:t>
+      </w:r>
+      <w:proofErr w:type="spellEnd"/>
+      <w:r>
+        <w:t>.</w:t>
       </w:r>
     </w:p>
     <w:p>
@@ -4917,8 +4936,13 @@
         </w:r>
       </w:fldSimple>
       <w:r>
-        <w:t xml:space="preserve"> - Aplicativo Google Calendar</w:t>
-      </w:r>
+        <w:t xml:space="preserve"> - Aplicativo Google </w:t>
+      </w:r>
+      <w:proofErr w:type="spellStart"/>
+      <w:r>
+        <w:t>Calendar</w:t>
+      </w:r>
+      <w:proofErr w:type="spellEnd"/>
     </w:p>
     <w:p>
       <w:pPr>
@@ -5122,7 +5146,15 @@
         </w:drawing>
       </w:r>
       <w:r>
-        <w:t>Exemplo de controle financeiro ficava a cargo de planilhas em excel, conforme a Figura 2.</w:t>
+        <w:t xml:space="preserve">Exemplo de controle financeiro ficava a cargo de planilhas em </w:t>
+      </w:r>
+      <w:proofErr w:type="spellStart"/>
+      <w:r>
+        <w:t>excel</w:t>
+      </w:r>
+      <w:proofErr w:type="spellEnd"/>
+      <w:r>
+        <w:t>, conforme a Figura 2.</w:t>
       </w:r>
     </w:p>
     <w:p>
@@ -6402,8 +6434,13 @@
                               </w:r>
                             </w:fldSimple>
                             <w:r>
-                              <w:t xml:space="preserve"> - Blueprint</w:t>
+                              <w:t xml:space="preserve"> - </w:t>
                             </w:r>
+                            <w:proofErr w:type="spellStart"/>
+                            <w:r>
+                              <w:t>Blueprint</w:t>
+                            </w:r>
+                            <w:proofErr w:type="spellEnd"/>
                           </w:p>
                         </w:txbxContent>
                       </wps:txbx>
@@ -6445,8 +6482,13 @@
                         </w:r>
                       </w:fldSimple>
                       <w:r>
-                        <w:t xml:space="preserve"> - Blueprint</w:t>
+                        <w:t xml:space="preserve"> - </w:t>
                       </w:r>
+                      <w:proofErr w:type="spellStart"/>
+                      <w:r>
+                        <w:t>Blueprint</w:t>
+                      </w:r>
+                      <w:proofErr w:type="spellEnd"/>
                     </w:p>
                   </w:txbxContent>
                 </v:textbox>
@@ -6472,7 +6514,21 @@
         <w:rPr>
           <w:color w:val="1A1F20"/>
         </w:rPr>
-        <w:t>pode-se observar através da tabela 1 que corresponde a ferramenta de Blueprint, o mapeamento e a listagem das ações do cliente, para resolver o problema em análise.</w:t>
+        <w:t xml:space="preserve">pode-se observar através da tabela 1 que corresponde a ferramenta de </w:t>
+      </w:r>
+      <w:proofErr w:type="spellStart"/>
+      <w:r>
+        <w:rPr>
+          <w:color w:val="1A1F20"/>
+        </w:rPr>
+        <w:t>Blueprint</w:t>
+      </w:r>
+      <w:proofErr w:type="spellEnd"/>
+      <w:r>
+        <w:rPr>
+          <w:color w:val="1A1F20"/>
+        </w:rPr>
+        <w:t>, o mapeamento e a listagem das ações do cliente, para resolver o problema em análise.</w:t>
       </w:r>
     </w:p>
     <w:p>
@@ -6553,7 +6609,15 @@
                               </w:r>
                             </w:fldSimple>
                             <w:r>
-                              <w:t xml:space="preserve"> - Canvas da Proposta de Valor</w:t>
+                              <w:t xml:space="preserve"> - </w:t>
+                            </w:r>
+                            <w:proofErr w:type="spellStart"/>
+                            <w:r>
+                              <w:t>Canvas</w:t>
+                            </w:r>
+                            <w:proofErr w:type="spellEnd"/>
+                            <w:r>
+                              <w:t xml:space="preserve"> da Proposta de Valor</w:t>
                             </w:r>
                           </w:p>
                         </w:txbxContent>
@@ -6596,7 +6660,15 @@
                         </w:r>
                       </w:fldSimple>
                       <w:r>
-                        <w:t xml:space="preserve"> - Canvas da Proposta de Valor</w:t>
+                        <w:t xml:space="preserve"> - </w:t>
+                      </w:r>
+                      <w:proofErr w:type="spellStart"/>
+                      <w:r>
+                        <w:t>Canvas</w:t>
+                      </w:r>
+                      <w:proofErr w:type="spellEnd"/>
+                      <w:r>
+                        <w:t xml:space="preserve"> da Proposta de Valor</w:t>
                       </w:r>
                     </w:p>
                   </w:txbxContent>
@@ -6693,6 +6765,7 @@
         </w:rPr>
         <w:t xml:space="preserve"> mostra o </w:t>
       </w:r>
+      <w:proofErr w:type="spellStart"/>
       <w:r>
         <w:rPr>
           <w:color w:val="1A1F20"/>
@@ -6703,7 +6776,14 @@
         <w:rPr>
           <w:color w:val="1A1F20"/>
         </w:rPr>
-        <w:t xml:space="preserve">anvas </w:t>
+        <w:t>anvas</w:t>
+      </w:r>
+      <w:proofErr w:type="spellEnd"/>
+      <w:r>
+        <w:rPr>
+          <w:color w:val="1A1F20"/>
+        </w:rPr>
+        <w:t xml:space="preserve"> </w:t>
       </w:r>
       <w:r>
         <w:rPr>
@@ -7397,7 +7477,15 @@
         <w:spacing w:line="360" w:lineRule="auto"/>
       </w:pPr>
       <w:r>
-        <w:t>Utilização de 2 horas por dia para o desenvolvimento do mesmo.</w:t>
+        <w:t xml:space="preserve">Utilização de 2 horas por dia para o desenvolvimento </w:t>
+      </w:r>
+      <w:proofErr w:type="gramStart"/>
+      <w:r>
+        <w:t>do mesmo</w:t>
+      </w:r>
+      <w:proofErr w:type="gramEnd"/>
+      <w:r>
+        <w:t>.</w:t>
       </w:r>
     </w:p>
     <w:p>
@@ -7419,7 +7507,15 @@
         <w:ind w:left="720"/>
       </w:pPr>
       <w:r>
-        <w:t>As restrições encontradas para o mesmo são:</w:t>
+        <w:t xml:space="preserve">As restrições encontradas para </w:t>
+      </w:r>
+      <w:proofErr w:type="gramStart"/>
+      <w:r>
+        <w:t>o mesmo</w:t>
+      </w:r>
+      <w:proofErr w:type="gramEnd"/>
+      <w:r>
+        <w:t xml:space="preserve"> são:</w:t>
       </w:r>
     </w:p>
     <w:p>
@@ -8083,8 +8179,13 @@
       <w:r>
         <w:t xml:space="preserve"> </w:t>
       </w:r>
-      <w:r>
-        <w:t>End: React.js</w:t>
+      <w:proofErr w:type="spellStart"/>
+      <w:r>
+        <w:t>End</w:t>
+      </w:r>
+      <w:proofErr w:type="spellEnd"/>
+      <w:r>
+        <w:t>: React.js</w:t>
       </w:r>
     </w:p>
     <w:p>
@@ -8102,8 +8203,13 @@
       <w:r>
         <w:t xml:space="preserve"> </w:t>
       </w:r>
-      <w:r>
-        <w:t>End: Node.js</w:t>
+      <w:proofErr w:type="spellStart"/>
+      <w:r>
+        <w:t>End</w:t>
+      </w:r>
+      <w:proofErr w:type="spellEnd"/>
+      <w:r>
+        <w:t>: Node.js</w:t>
       </w:r>
     </w:p>
     <w:p>
@@ -8122,7 +8228,31 @@
         <w:t xml:space="preserve">O foco da Sprint </w:t>
       </w:r>
       <w:r>
-        <w:t>foi desenvolver tanto o front end quanto o back end, ou seja, seguir o fluxo total das telas desde a visualização até a sua inserção nas tabelas correspondentes. Foram utilizadas várias tecnologias que serviu para auxiliar no desenvolvimento, como descrito abaixo:</w:t>
+        <w:t xml:space="preserve">foi desenvolver tanto o front </w:t>
+      </w:r>
+      <w:proofErr w:type="spellStart"/>
+      <w:r>
+        <w:t>end</w:t>
+      </w:r>
+      <w:proofErr w:type="spellEnd"/>
+      <w:r>
+        <w:t xml:space="preserve"> quanto o </w:t>
+      </w:r>
+      <w:proofErr w:type="spellStart"/>
+      <w:r>
+        <w:t>back</w:t>
+      </w:r>
+      <w:proofErr w:type="spellEnd"/>
+      <w:r>
+        <w:t xml:space="preserve"> </w:t>
+      </w:r>
+      <w:proofErr w:type="spellStart"/>
+      <w:r>
+        <w:t>end</w:t>
+      </w:r>
+      <w:proofErr w:type="spellEnd"/>
+      <w:r>
+        <w:t>, ou seja, seguir o fluxo total das telas desde a visualização até a sua inserção nas tabelas correspondentes. Foram utilizadas várias tecnologias que serviu para auxiliar no desenvolvimento, como descrito abaixo:</w:t>
       </w:r>
     </w:p>
     <w:p>
@@ -8135,8 +8265,13 @@
         <w:spacing w:line="360" w:lineRule="auto"/>
       </w:pPr>
       <w:r>
-        <w:t>Front End</w:t>
-      </w:r>
+        <w:t xml:space="preserve">Front </w:t>
+      </w:r>
+      <w:proofErr w:type="spellStart"/>
+      <w:r>
+        <w:t>End</w:t>
+      </w:r>
+      <w:proofErr w:type="spellEnd"/>
     </w:p>
     <w:p>
       <w:pPr>
@@ -8147,8 +8282,13 @@
         </w:numPr>
         <w:spacing w:line="360" w:lineRule="auto"/>
       </w:pPr>
-      <w:r>
-        <w:t>Tailwind-Css – Estilização das páginas;</w:t>
+      <w:proofErr w:type="spellStart"/>
+      <w:r>
+        <w:t>Tailwind-Css</w:t>
+      </w:r>
+      <w:proofErr w:type="spellEnd"/>
+      <w:r>
+        <w:t xml:space="preserve"> – Estilização das páginas;</w:t>
       </w:r>
     </w:p>
     <w:p>
@@ -8160,8 +8300,13 @@
         </w:numPr>
         <w:spacing w:line="360" w:lineRule="auto"/>
       </w:pPr>
-      <w:r>
-        <w:t>React-Table – Criação de tabelas;</w:t>
+      <w:proofErr w:type="spellStart"/>
+      <w:r>
+        <w:t>React-Table</w:t>
+      </w:r>
+      <w:proofErr w:type="spellEnd"/>
+      <w:r>
+        <w:t xml:space="preserve"> – Criação de tabelas;</w:t>
       </w:r>
     </w:p>
     <w:p>
@@ -8173,8 +8318,21 @@
         </w:numPr>
         <w:spacing w:line="360" w:lineRule="auto"/>
       </w:pPr>
-      <w:r>
-        <w:t>React-Router-Dom – Roteamento das páginas;</w:t>
+      <w:proofErr w:type="spellStart"/>
+      <w:r>
+        <w:t>React</w:t>
+      </w:r>
+      <w:proofErr w:type="spellEnd"/>
+      <w:r>
+        <w:t>-</w:t>
+      </w:r>
+      <w:proofErr w:type="spellStart"/>
+      <w:r>
+        <w:t>Router</w:t>
+      </w:r>
+      <w:proofErr w:type="spellEnd"/>
+      <w:r>
+        <w:t>-Dom – Roteamento das páginas;</w:t>
       </w:r>
     </w:p>
     <w:p>
@@ -8186,8 +8344,13 @@
         </w:numPr>
         <w:spacing w:line="360" w:lineRule="auto"/>
       </w:pPr>
-      <w:r>
-        <w:t xml:space="preserve">Fontawesome – </w:t>
+      <w:proofErr w:type="spellStart"/>
+      <w:r>
+        <w:t>Fontawesome</w:t>
+      </w:r>
+      <w:proofErr w:type="spellEnd"/>
+      <w:r>
+        <w:t xml:space="preserve"> – </w:t>
       </w:r>
       <w:r>
         <w:t>Inserção de</w:t>
@@ -8219,8 +8382,13 @@
         <w:spacing w:line="360" w:lineRule="auto"/>
       </w:pPr>
       <w:r>
-        <w:t>Back End</w:t>
-      </w:r>
+        <w:t xml:space="preserve">Back </w:t>
+      </w:r>
+      <w:proofErr w:type="spellStart"/>
+      <w:r>
+        <w:t>End</w:t>
+      </w:r>
+      <w:proofErr w:type="spellEnd"/>
     </w:p>
     <w:p>
       <w:pPr>
@@ -8231,8 +8399,13 @@
         </w:numPr>
         <w:spacing w:line="360" w:lineRule="auto"/>
       </w:pPr>
-      <w:r>
-        <w:t xml:space="preserve">Sequelize – </w:t>
+      <w:proofErr w:type="spellStart"/>
+      <w:r>
+        <w:t>Sequelize</w:t>
+      </w:r>
+      <w:proofErr w:type="spellEnd"/>
+      <w:r>
+        <w:t xml:space="preserve"> – </w:t>
       </w:r>
       <w:r>
         <w:t>Auxilia na conexão com o banco de dados</w:t>
@@ -8257,8 +8430,13 @@
         <w:t xml:space="preserve"> </w:t>
       </w:r>
       <w:r>
-        <w:t>Roteamento das api’s</w:t>
-      </w:r>
+        <w:t xml:space="preserve">Roteamento das </w:t>
+      </w:r>
+      <w:proofErr w:type="spellStart"/>
+      <w:r>
+        <w:t>api’s</w:t>
+      </w:r>
+      <w:proofErr w:type="spellEnd"/>
     </w:p>
     <w:p/>
     <w:p>
@@ -8300,7 +8478,15 @@
         <w:t>9</w:t>
       </w:r>
       <w:r>
-        <w:t xml:space="preserve"> que mostra a tela do trello:</w:t>
+        <w:t xml:space="preserve"> que mostra a tela do </w:t>
+      </w:r>
+      <w:proofErr w:type="spellStart"/>
+      <w:r>
+        <w:t>trello</w:t>
+      </w:r>
+      <w:proofErr w:type="spellEnd"/>
+      <w:r>
+        <w:t>:</w:t>
       </w:r>
     </w:p>
     <w:p>
@@ -8481,8 +8667,13 @@
                               </w:r>
                             </w:fldSimple>
                             <w:r>
-                              <w:t xml:space="preserve"> - Visão da Sprint 1 no Trello</w:t>
+                              <w:t xml:space="preserve"> - Visão da Sprint 1 no </w:t>
                             </w:r>
+                            <w:proofErr w:type="spellStart"/>
+                            <w:r>
+                              <w:t>Trello</w:t>
+                            </w:r>
+                            <w:proofErr w:type="spellEnd"/>
                           </w:p>
                         </w:txbxContent>
                       </wps:txbx>
@@ -8524,8 +8715,13 @@
                         </w:r>
                       </w:fldSimple>
                       <w:r>
-                        <w:t xml:space="preserve"> - Visão da Sprint 1 no Trello</w:t>
+                        <w:t xml:space="preserve"> - Visão da Sprint 1 no </w:t>
                       </w:r>
+                      <w:proofErr w:type="spellStart"/>
+                      <w:r>
+                        <w:t>Trello</w:t>
+                      </w:r>
+                      <w:proofErr w:type="spellEnd"/>
                     </w:p>
                   </w:txbxContent>
                 </v:textbox>
@@ -8648,7 +8844,15 @@
                               </w:r>
                             </w:fldSimple>
                             <w:r>
-                              <w:t xml:space="preserve"> - Function App</w:t>
+                              <w:t xml:space="preserve"> - </w:t>
+                            </w:r>
+                            <w:proofErr w:type="spellStart"/>
+                            <w:r>
+                              <w:t>Function</w:t>
+                            </w:r>
+                            <w:proofErr w:type="spellEnd"/>
+                            <w:r>
+                              <w:t xml:space="preserve"> App</w:t>
                             </w:r>
                           </w:p>
                         </w:txbxContent>
@@ -8691,7 +8895,15 @@
                         </w:r>
                       </w:fldSimple>
                       <w:r>
-                        <w:t xml:space="preserve"> - Function App</w:t>
+                        <w:t xml:space="preserve"> - </w:t>
+                      </w:r>
+                      <w:proofErr w:type="spellStart"/>
+                      <w:r>
+                        <w:t>Function</w:t>
+                      </w:r>
+                      <w:proofErr w:type="spellEnd"/>
+                      <w:r>
+                        <w:t xml:space="preserve"> App</w:t>
                       </w:r>
                     </w:p>
                   </w:txbxContent>
@@ -8771,7 +8983,23 @@
         </w:drawing>
       </w:r>
       <w:r>
-        <w:t>Utilizando a biblioteca react-router-dom, foi criado a rota para a tela de Home, como podemos ver na figura 10.</w:t>
+        <w:t xml:space="preserve">Utilizando a biblioteca </w:t>
+      </w:r>
+      <w:proofErr w:type="spellStart"/>
+      <w:r>
+        <w:t>react</w:t>
+      </w:r>
+      <w:proofErr w:type="spellEnd"/>
+      <w:r>
+        <w:t>-</w:t>
+      </w:r>
+      <w:proofErr w:type="spellStart"/>
+      <w:r>
+        <w:t>router</w:t>
+      </w:r>
+      <w:proofErr w:type="spellEnd"/>
+      <w:r>
+        <w:t>-dom, foi criado a rota para a tela de Home, como podemos ver na figura 10.</w:t>
       </w:r>
     </w:p>
     <w:p>
@@ -8858,8 +9086,13 @@
                               </w:r>
                             </w:fldSimple>
                             <w:r>
-                              <w:t xml:space="preserve"> - GerenciamentoPsicoScreen</w:t>
+                              <w:t xml:space="preserve"> - </w:t>
                             </w:r>
+                            <w:proofErr w:type="spellStart"/>
+                            <w:r>
+                              <w:t>GerenciamentoPsicoScreen</w:t>
+                            </w:r>
+                            <w:proofErr w:type="spellEnd"/>
                           </w:p>
                         </w:txbxContent>
                       </wps:txbx>
@@ -8901,8 +9134,13 @@
                         </w:r>
                       </w:fldSimple>
                       <w:r>
-                        <w:t xml:space="preserve"> - GerenciamentoPsicoScreen</w:t>
+                        <w:t xml:space="preserve"> - </w:t>
                       </w:r>
+                      <w:proofErr w:type="spellStart"/>
+                      <w:r>
+                        <w:t>GerenciamentoPsicoScreen</w:t>
+                      </w:r>
+                      <w:proofErr w:type="spellEnd"/>
                     </w:p>
                   </w:txbxContent>
                 </v:textbox>
@@ -9058,8 +9296,13 @@
                               </w:r>
                             </w:fldSimple>
                             <w:r>
-                              <w:t xml:space="preserve"> - HomePage</w:t>
+                              <w:t xml:space="preserve"> - </w:t>
                             </w:r>
+                            <w:proofErr w:type="spellStart"/>
+                            <w:r>
+                              <w:t>HomePage</w:t>
+                            </w:r>
+                            <w:proofErr w:type="spellEnd"/>
                           </w:p>
                         </w:txbxContent>
                       </wps:txbx>
@@ -9101,8 +9344,13 @@
                         </w:r>
                       </w:fldSimple>
                       <w:r>
-                        <w:t xml:space="preserve"> - HomePage</w:t>
+                        <w:t xml:space="preserve"> - </w:t>
                       </w:r>
+                      <w:proofErr w:type="spellStart"/>
+                      <w:r>
+                        <w:t>HomePage</w:t>
+                      </w:r>
+                      <w:proofErr w:type="spellEnd"/>
                     </w:p>
                   </w:txbxContent>
                 </v:textbox>
@@ -9181,7 +9429,15 @@
         </w:drawing>
       </w:r>
       <w:r>
-        <w:t>Na figura 12 podemos ver o componente que levará para a tela inicial, a tela HomePage.</w:t>
+        <w:t xml:space="preserve">Na figura 12 podemos ver o componente que levará para a tela inicial, a tela </w:t>
+      </w:r>
+      <w:proofErr w:type="spellStart"/>
+      <w:r>
+        <w:t>HomePage</w:t>
+      </w:r>
+      <w:proofErr w:type="spellEnd"/>
+      <w:r>
+        <w:t>.</w:t>
       </w:r>
     </w:p>
     <w:p>
@@ -9209,10 +9465,34 @@
         <w:t>U</w:t>
       </w:r>
       <w:r>
-        <w:t xml:space="preserve">tilizando o express </w:t>
-      </w:r>
-      <w:r>
-        <w:t xml:space="preserve">no lado do back end </w:t>
+        <w:t xml:space="preserve">tilizando o </w:t>
+      </w:r>
+      <w:proofErr w:type="spellStart"/>
+      <w:r>
+        <w:t>express</w:t>
+      </w:r>
+      <w:proofErr w:type="spellEnd"/>
+      <w:r>
+        <w:t xml:space="preserve"> </w:t>
+      </w:r>
+      <w:r>
+        <w:t xml:space="preserve">no lado do </w:t>
+      </w:r>
+      <w:proofErr w:type="spellStart"/>
+      <w:r>
+        <w:t>back</w:t>
+      </w:r>
+      <w:proofErr w:type="spellEnd"/>
+      <w:r>
+        <w:t xml:space="preserve"> </w:t>
+      </w:r>
+      <w:proofErr w:type="spellStart"/>
+      <w:r>
+        <w:t>end</w:t>
+      </w:r>
+      <w:proofErr w:type="spellEnd"/>
+      <w:r>
+        <w:t xml:space="preserve"> </w:t>
       </w:r>
       <w:r>
         <w:t>pode ser observado na figura 1</w:t>
@@ -9468,7 +9748,15 @@
         <w:t>ção d</w:t>
       </w:r>
       <w:r>
-        <w:t xml:space="preserve">a biblioteca react-table que ajudou </w:t>
+        <w:t xml:space="preserve">a biblioteca </w:t>
+      </w:r>
+      <w:proofErr w:type="spellStart"/>
+      <w:r>
+        <w:t>react-table</w:t>
+      </w:r>
+      <w:proofErr w:type="spellEnd"/>
+      <w:r>
+        <w:t xml:space="preserve"> que ajudou </w:t>
       </w:r>
       <w:r>
         <w:t>na visualização dos pacientes cadastrados.</w:t>
@@ -9936,7 +10224,15 @@
         </w:drawing>
       </w:r>
       <w:r>
-        <w:t>Na figura 16 pode ser visto o componente CustomTable que também é usado na tela para mostrar as sessões.</w:t>
+        <w:t xml:space="preserve">Na figura 16 pode ser visto o componente </w:t>
+      </w:r>
+      <w:proofErr w:type="spellStart"/>
+      <w:r>
+        <w:t>CustomTable</w:t>
+      </w:r>
+      <w:proofErr w:type="spellEnd"/>
+      <w:r>
+        <w:t xml:space="preserve"> que também é usado na tela para mostrar as sessões.</w:t>
       </w:r>
     </w:p>
     <w:p>
@@ -10054,8 +10350,13 @@
                               </w:r>
                             </w:fldSimple>
                             <w:r>
-                              <w:t xml:space="preserve"> - Componente CustomTable</w:t>
+                              <w:t xml:space="preserve"> - Componente </w:t>
                             </w:r>
+                            <w:proofErr w:type="spellStart"/>
+                            <w:r>
+                              <w:t>CustomTable</w:t>
+                            </w:r>
+                            <w:proofErr w:type="spellEnd"/>
                           </w:p>
                         </w:txbxContent>
                       </wps:txbx>
@@ -10097,8 +10398,13 @@
                         </w:r>
                       </w:fldSimple>
                       <w:r>
-                        <w:t xml:space="preserve"> - Componente CustomTable</w:t>
+                        <w:t xml:space="preserve"> - Componente </w:t>
                       </w:r>
+                      <w:proofErr w:type="spellStart"/>
+                      <w:r>
+                        <w:t>CustomTable</w:t>
+                      </w:r>
+                      <w:proofErr w:type="spellEnd"/>
                     </w:p>
                   </w:txbxContent>
                 </v:textbox>
@@ -11167,7 +11473,23 @@
       </w:pPr>
       <w:r>
         <w:lastRenderedPageBreak/>
-        <w:t xml:space="preserve">A construção do back end no início do projeto, foi interessante </w:t>
+        <w:t xml:space="preserve">A construção do </w:t>
+      </w:r>
+      <w:proofErr w:type="spellStart"/>
+      <w:r>
+        <w:t>back</w:t>
+      </w:r>
+      <w:proofErr w:type="spellEnd"/>
+      <w:r>
+        <w:t xml:space="preserve"> </w:t>
+      </w:r>
+      <w:proofErr w:type="spellStart"/>
+      <w:r>
+        <w:t>end</w:t>
+      </w:r>
+      <w:proofErr w:type="spellEnd"/>
+      <w:r>
+        <w:t xml:space="preserve"> no início do projeto, foi interessante </w:t>
       </w:r>
       <w:r>
         <w:t>por tratar-se de</w:t>
@@ -11281,7 +11603,15 @@
         <w:t>a</w:t>
       </w:r>
       <w:r>
-        <w:t xml:space="preserve"> apenas uma tecnologia para a geração dos relatórios em pdf:</w:t>
+        <w:t xml:space="preserve"> apenas uma tecnologia para a geração dos relatórios em </w:t>
+      </w:r>
+      <w:proofErr w:type="spellStart"/>
+      <w:r>
+        <w:t>pdf</w:t>
+      </w:r>
+      <w:proofErr w:type="spellEnd"/>
+      <w:r>
+        <w:t>:</w:t>
       </w:r>
     </w:p>
     <w:p>
@@ -11292,9 +11622,11 @@
           <w:numId w:val="22"/>
         </w:numPr>
       </w:pPr>
+      <w:proofErr w:type="spellStart"/>
       <w:r>
         <w:t>PDFMake</w:t>
       </w:r>
+      <w:proofErr w:type="spellEnd"/>
     </w:p>
     <w:p>
       <w:pPr>
@@ -11423,8 +11755,13 @@
                               </w:r>
                             </w:fldSimple>
                             <w:r>
-                              <w:t xml:space="preserve"> – Visão da Sprint 2 no Trello</w:t>
+                              <w:t xml:space="preserve"> – Visão da Sprint 2 no </w:t>
                             </w:r>
+                            <w:proofErr w:type="spellStart"/>
+                            <w:r>
+                              <w:t>Trello</w:t>
+                            </w:r>
+                            <w:proofErr w:type="spellEnd"/>
                           </w:p>
                         </w:txbxContent>
                       </wps:txbx>
@@ -11466,8 +11803,13 @@
                         </w:r>
                       </w:fldSimple>
                       <w:r>
-                        <w:t xml:space="preserve"> – Visão da Sprint 2 no Trello</w:t>
+                        <w:t xml:space="preserve"> – Visão da Sprint 2 no </w:t>
                       </w:r>
+                      <w:proofErr w:type="spellStart"/>
+                      <w:r>
+                        <w:t>Trello</w:t>
+                      </w:r>
+                      <w:proofErr w:type="spellEnd"/>
                     </w:p>
                   </w:txbxContent>
                 </v:textbox>
@@ -11801,7 +12143,15 @@
         </w:drawing>
       </w:r>
       <w:r>
-        <w:t xml:space="preserve">A chamada dos relatórios utilizando o PDFMake facilitou muito o trabalho para a </w:t>
+        <w:t xml:space="preserve">A chamada dos relatórios utilizando o </w:t>
+      </w:r>
+      <w:proofErr w:type="spellStart"/>
+      <w:r>
+        <w:t>PDFMake</w:t>
+      </w:r>
+      <w:proofErr w:type="spellEnd"/>
+      <w:r>
+        <w:t xml:space="preserve"> facilitou muito o trabalho para a </w:t>
       </w:r>
       <w:r>
         <w:t xml:space="preserve">sua </w:t>
@@ -13043,9 +13393,11 @@
         <w:spacing w:line="360" w:lineRule="auto"/>
         <w:jc w:val="both"/>
       </w:pPr>
+      <w:proofErr w:type="spellStart"/>
       <w:r>
         <w:t>rsuitejs</w:t>
       </w:r>
+      <w:proofErr w:type="spellEnd"/>
     </w:p>
     <w:p>
       <w:pPr>
@@ -13093,19 +13445,7 @@
         <w:jc w:val="both"/>
       </w:pPr>
       <w:r>
-        <w:t xml:space="preserve">Conforme </w:t>
-      </w:r>
-      <w:r>
-        <w:t>visto</w:t>
-      </w:r>
-      <w:r>
-        <w:t xml:space="preserve"> no backlog do produto a tarefa a ser realizada na Sprint </w:t>
-      </w:r>
-      <w:r>
-        <w:t>3</w:t>
-      </w:r>
-      <w:r>
-        <w:t xml:space="preserve"> está sendo demonstrada na figura 2</w:t>
+        <w:t>Conforme visto no backlog do produto a tarefa a ser realizada na Sprint 3 está sendo demonstrada na figura 2</w:t>
       </w:r>
       <w:r>
         <w:t>8</w:t>
@@ -13189,8 +13529,13 @@
                               </w:r>
                             </w:fldSimple>
                             <w:r>
-                              <w:t xml:space="preserve"> – Visão da Sprint 3 no Trello</w:t>
+                              <w:t xml:space="preserve"> – Visão da Sprint 3 no </w:t>
                             </w:r>
+                            <w:proofErr w:type="spellStart"/>
+                            <w:r>
+                              <w:t>Trello</w:t>
+                            </w:r>
+                            <w:proofErr w:type="spellEnd"/>
                           </w:p>
                         </w:txbxContent>
                       </wps:txbx>
@@ -13232,8 +13577,13 @@
                         </w:r>
                       </w:fldSimple>
                       <w:r>
-                        <w:t xml:space="preserve"> – Visão da Sprint 3 no Trello</w:t>
+                        <w:t xml:space="preserve"> – Visão da Sprint 3 no </w:t>
                       </w:r>
+                      <w:proofErr w:type="spellStart"/>
+                      <w:r>
+                        <w:t>Trello</w:t>
+                      </w:r>
+                      <w:proofErr w:type="spellEnd"/>
                     </w:p>
                   </w:txbxContent>
                 </v:textbox>
@@ -13384,7 +13734,15 @@
         <w:t>Continu</w:t>
       </w:r>
       <w:r>
-        <w:t>ando na utilização de bibliotecas para auxiliar na construção do MVP o rsuitejs foi de grande importância.</w:t>
+        <w:t xml:space="preserve">ando na utilização de bibliotecas para auxiliar na construção do MVP o </w:t>
+      </w:r>
+      <w:proofErr w:type="spellStart"/>
+      <w:r>
+        <w:t>rsuitejs</w:t>
+      </w:r>
+      <w:proofErr w:type="spellEnd"/>
+      <w:r>
+        <w:t xml:space="preserve"> foi de grande importância.</w:t>
       </w:r>
     </w:p>
     <w:p>
@@ -13460,8 +13818,13 @@
                               </w:r>
                             </w:fldSimple>
                             <w:r>
-                              <w:t xml:space="preserve"> - Componente Calendário do rsuitejs</w:t>
+                              <w:t xml:space="preserve"> - Componente Calendário do </w:t>
                             </w:r>
+                            <w:proofErr w:type="spellStart"/>
+                            <w:r>
+                              <w:t>rsuitejs</w:t>
+                            </w:r>
+                            <w:proofErr w:type="spellEnd"/>
                           </w:p>
                         </w:txbxContent>
                       </wps:txbx>
@@ -13503,8 +13866,13 @@
                         </w:r>
                       </w:fldSimple>
                       <w:r>
-                        <w:t xml:space="preserve"> - Componente Calendário do rsuitejs</w:t>
+                        <w:t xml:space="preserve"> - Componente Calendário do </w:t>
                       </w:r>
+                      <w:proofErr w:type="spellStart"/>
+                      <w:r>
+                        <w:t>rsuitejs</w:t>
+                      </w:r>
+                      <w:proofErr w:type="spellEnd"/>
                     </w:p>
                   </w:txbxContent>
                 </v:textbox>
@@ -13594,8 +13962,13 @@
         <w:ind w:firstLine="360"/>
       </w:pPr>
       <w:r>
-        <w:t>A propriedade principal deste componente encontra-se no renderCell</w:t>
-      </w:r>
+        <w:t xml:space="preserve">A propriedade principal deste componente encontra-se no </w:t>
+      </w:r>
+      <w:proofErr w:type="spellStart"/>
+      <w:r>
+        <w:t>renderCell</w:t>
+      </w:r>
+      <w:proofErr w:type="spellEnd"/>
       <w:r>
         <w:t>, onde nela será populada cada dia em que a sessão foi cadastrada.</w:t>
       </w:r>
@@ -13616,7 +13989,15 @@
         <w:ind w:firstLine="360"/>
       </w:pPr>
       <w:r>
-        <w:t>A ordenação foi realizada no backend da aplicação, conforme é visto na figura 30</w:t>
+        <w:t xml:space="preserve">A ordenação foi realizada no </w:t>
+      </w:r>
+      <w:proofErr w:type="spellStart"/>
+      <w:r>
+        <w:t>backend</w:t>
+      </w:r>
+      <w:proofErr w:type="spellEnd"/>
+      <w:r>
+        <w:t xml:space="preserve"> da aplicação, conforme é visto na figura 30</w:t>
       </w:r>
     </w:p>
     <w:p>
@@ -14107,7 +14488,15 @@
         <w:t>Com as informações das sessões</w:t>
       </w:r>
       <w:r>
-        <w:t xml:space="preserve"> populadas a função de renderCell começa a ser construído.</w:t>
+        <w:t xml:space="preserve"> populadas a função de </w:t>
+      </w:r>
+      <w:proofErr w:type="spellStart"/>
+      <w:r>
+        <w:t>renderCell</w:t>
+      </w:r>
+      <w:proofErr w:type="spellEnd"/>
+      <w:r>
+        <w:t xml:space="preserve"> começa a ser construído.</w:t>
       </w:r>
     </w:p>
     <w:p>
@@ -14115,7 +14504,31 @@
         <w:ind w:firstLine="360"/>
       </w:pPr>
       <w:r>
-        <w:t>Será possível verificar mais dois componentes utilizados, que também se encontram na biblioteca rsuitejs, são elas Whisper e Popover. As duas irão trabalhar em conjunto para quando no mesmo dia houver mais de uma sessão cadastrada. A figura 32 pode ser demonstrada como fica o código implementado.</w:t>
+        <w:t xml:space="preserve">Será possível verificar mais dois componentes utilizados, que também se encontram na biblioteca </w:t>
+      </w:r>
+      <w:proofErr w:type="spellStart"/>
+      <w:r>
+        <w:t>rsuitejs</w:t>
+      </w:r>
+      <w:proofErr w:type="spellEnd"/>
+      <w:r>
+        <w:t xml:space="preserve">, são elas </w:t>
+      </w:r>
+      <w:proofErr w:type="spellStart"/>
+      <w:r>
+        <w:t>Whisper</w:t>
+      </w:r>
+      <w:proofErr w:type="spellEnd"/>
+      <w:r>
+        <w:t xml:space="preserve"> e </w:t>
+      </w:r>
+      <w:proofErr w:type="spellStart"/>
+      <w:r>
+        <w:t>Popover</w:t>
+      </w:r>
+      <w:proofErr w:type="spellEnd"/>
+      <w:r>
+        <w:t>. As duas irão trabalhar em conjunto para quando no mesmo dia houver mais de uma sessão cadastrada. A figura 32 pode ser demonstrada como fica o código implementado.</w:t>
       </w:r>
     </w:p>
     <w:p>
@@ -14182,8 +14595,13 @@
         </w:r>
       </w:fldSimple>
       <w:r>
-        <w:t xml:space="preserve"> - Função renderCell</w:t>
-      </w:r>
+        <w:t xml:space="preserve"> - Função </w:t>
+      </w:r>
+      <w:proofErr w:type="spellStart"/>
+      <w:r>
+        <w:t>renderCell</w:t>
+      </w:r>
+      <w:proofErr w:type="spellEnd"/>
     </w:p>
     <w:p>
       <w:pPr>
@@ -14258,8 +14676,13 @@
                               </w:r>
                             </w:fldSimple>
                             <w:r>
-                              <w:t xml:space="preserve"> - Retorno da função renderCell</w:t>
+                              <w:t xml:space="preserve"> - Retorno da função </w:t>
                             </w:r>
+                            <w:proofErr w:type="spellStart"/>
+                            <w:r>
+                              <w:t>renderCell</w:t>
+                            </w:r>
+                            <w:proofErr w:type="spellEnd"/>
                           </w:p>
                         </w:txbxContent>
                       </wps:txbx>
@@ -14301,8 +14724,13 @@
                         </w:r>
                       </w:fldSimple>
                       <w:r>
-                        <w:t xml:space="preserve"> - Retorno da função renderCell</w:t>
+                        <w:t xml:space="preserve"> - Retorno da função </w:t>
                       </w:r>
+                      <w:proofErr w:type="spellStart"/>
+                      <w:r>
+                        <w:t>renderCell</w:t>
+                      </w:r>
+                      <w:proofErr w:type="spellEnd"/>
                     </w:p>
                   </w:txbxContent>
                 </v:textbox>
@@ -14381,7 +14809,31 @@
         </w:drawing>
       </w:r>
       <w:r>
-        <w:t>Finalizando a função renderCell é possível ver mais um componente da rsuitejs que é o Badge, que apenas será mostrado como forma de organização da sessão que será realizada na data. Na figura 33, pode ser visto o retorno da função.</w:t>
+        <w:t xml:space="preserve">Finalizando a função </w:t>
+      </w:r>
+      <w:proofErr w:type="spellStart"/>
+      <w:r>
+        <w:t>renderCell</w:t>
+      </w:r>
+      <w:proofErr w:type="spellEnd"/>
+      <w:r>
+        <w:t xml:space="preserve"> é possível ver mais um componente da </w:t>
+      </w:r>
+      <w:proofErr w:type="spellStart"/>
+      <w:r>
+        <w:t>rsuitejs</w:t>
+      </w:r>
+      <w:proofErr w:type="spellEnd"/>
+      <w:r>
+        <w:t xml:space="preserve"> que é o </w:t>
+      </w:r>
+      <w:proofErr w:type="spellStart"/>
+      <w:r>
+        <w:t>Badge</w:t>
+      </w:r>
+      <w:proofErr w:type="spellEnd"/>
+      <w:r>
+        <w:t>, que apenas será mostrado como forma de organização da sessão que será realizada na data. Na figura 33, pode ser visto o retorno da função.</w:t>
       </w:r>
     </w:p>
     <w:p>
@@ -14532,16 +14984,7 @@
         <w:tab/>
       </w:r>
       <w:r>
-        <w:t xml:space="preserve">No momento do desenvolvimento, dificuldades com o tempo por conta do trabalho fez com que a sprint ficasse um pouco mais estreita para seu término, mesmo assim o desenvolvimento acabou </w:t>
-      </w:r>
-      <w:r>
-        <w:t>saindo um pouco da zona de conforto, o aprendizado de mais um componente que ainda não tinha sido utilizado dificult</w:t>
-      </w:r>
-      <w:r>
-        <w:t>ou</w:t>
-      </w:r>
-      <w:r>
-        <w:t xml:space="preserve"> um pouco mais a finalização da sprint.</w:t>
+        <w:t>No momento do desenvolvimento, dificuldades com o tempo por conta do trabalho fez com que a sprint ficasse um pouco mais estreita para seu término, mesmo assim o desenvolvimento acabou saindo um pouco da zona de conforto, o aprendizado de mais um componente que ainda não tinha sido utilizado dificultou um pouco mais a finalização da sprint.</w:t>
       </w:r>
     </w:p>
     <w:p>
@@ -14616,7 +15059,444 @@
     <w:p>
       <w:pPr>
         <w:spacing w:line="360" w:lineRule="auto"/>
+        <w:ind w:firstLine="720"/>
         <w:jc w:val="both"/>
+        <w:rPr>
+          <w:iCs/>
+          <w:color w:val="1A1F20"/>
+        </w:rPr>
+      </w:pPr>
+      <w:bookmarkStart w:id="42" w:name="_heading=h.4k668n3" w:colFirst="0" w:colLast="0"/>
+      <w:bookmarkStart w:id="43" w:name="_heading=h.2zbgiuw" w:colFirst="0" w:colLast="0"/>
+      <w:bookmarkEnd w:id="42"/>
+      <w:bookmarkEnd w:id="43"/>
+    </w:p>
+    <w:p>
+      <w:pPr>
+        <w:spacing w:line="360" w:lineRule="auto"/>
+        <w:ind w:firstLine="720"/>
+        <w:jc w:val="both"/>
+        <w:rPr>
+          <w:iCs/>
+          <w:color w:val="1A1F20"/>
+        </w:rPr>
+      </w:pPr>
+      <w:r>
+        <w:rPr>
+          <w:iCs/>
+          <w:color w:val="1A1F20"/>
+        </w:rPr>
+        <w:t>Na construção do MVP muitos resultados foram alcançados</w:t>
+      </w:r>
+      <w:r>
+        <w:rPr>
+          <w:iCs/>
+          <w:color w:val="1A1F20"/>
+        </w:rPr>
+        <w:t>, os principais foram:</w:t>
+      </w:r>
+    </w:p>
+    <w:p>
+      <w:pPr>
+        <w:pStyle w:val="PargrafodaLista"/>
+        <w:numPr>
+          <w:ilvl w:val="0"/>
+          <w:numId w:val="22"/>
+        </w:numPr>
+        <w:spacing w:line="360" w:lineRule="auto"/>
+        <w:ind w:left="1134"/>
+        <w:jc w:val="both"/>
+        <w:rPr>
+          <w:iCs/>
+          <w:color w:val="1A1F20"/>
+        </w:rPr>
+      </w:pPr>
+      <w:r>
+        <w:rPr>
+          <w:iCs/>
+          <w:color w:val="1A1F20"/>
+        </w:rPr>
+        <w:t xml:space="preserve">Implementação utilizando as tecnologias aprendidas nas aulas, como: Node.js e </w:t>
+      </w:r>
+      <w:proofErr w:type="spellStart"/>
+      <w:r>
+        <w:rPr>
+          <w:iCs/>
+          <w:color w:val="1A1F20"/>
+        </w:rPr>
+        <w:t>React</w:t>
+      </w:r>
+      <w:proofErr w:type="spellEnd"/>
+      <w:r>
+        <w:rPr>
+          <w:iCs/>
+          <w:color w:val="1A1F20"/>
+        </w:rPr>
+        <w:t>.</w:t>
+      </w:r>
+    </w:p>
+    <w:p>
+      <w:pPr>
+        <w:pStyle w:val="PargrafodaLista"/>
+        <w:numPr>
+          <w:ilvl w:val="0"/>
+          <w:numId w:val="22"/>
+        </w:numPr>
+        <w:spacing w:line="360" w:lineRule="auto"/>
+        <w:ind w:left="1134"/>
+        <w:jc w:val="both"/>
+        <w:rPr>
+          <w:iCs/>
+          <w:color w:val="1A1F20"/>
+        </w:rPr>
+      </w:pPr>
+      <w:r>
+        <w:rPr>
+          <w:iCs/>
+          <w:color w:val="1A1F20"/>
+        </w:rPr>
+        <w:t xml:space="preserve">O principal problema apresentado pelo MVP </w:t>
+      </w:r>
+      <w:r>
+        <w:rPr>
+          <w:iCs/>
+          <w:color w:val="1A1F20"/>
+        </w:rPr>
+        <w:t>solucionado</w:t>
+      </w:r>
+      <w:r>
+        <w:rPr>
+          <w:iCs/>
+          <w:color w:val="1A1F20"/>
+        </w:rPr>
+        <w:t>.</w:t>
+      </w:r>
+    </w:p>
+    <w:p>
+      <w:pPr>
+        <w:spacing w:line="360" w:lineRule="auto"/>
+        <w:ind w:left="774"/>
+        <w:jc w:val="both"/>
+        <w:rPr>
+          <w:iCs/>
+          <w:color w:val="1A1F20"/>
+        </w:rPr>
+      </w:pPr>
+      <w:r>
+        <w:rPr>
+          <w:iCs/>
+          <w:color w:val="1A1F20"/>
+        </w:rPr>
+        <w:t>Com esses resultados, pode</w:t>
+      </w:r>
+      <w:r>
+        <w:rPr>
+          <w:iCs/>
+          <w:color w:val="1A1F20"/>
+        </w:rPr>
+        <w:t>-se</w:t>
+      </w:r>
+      <w:r>
+        <w:rPr>
+          <w:iCs/>
+          <w:color w:val="1A1F20"/>
+        </w:rPr>
+        <w:t xml:space="preserve"> destacar os pontos positivos e negativos.</w:t>
+      </w:r>
+    </w:p>
+    <w:p>
+      <w:pPr>
+        <w:spacing w:line="360" w:lineRule="auto"/>
+        <w:ind w:left="774"/>
+        <w:jc w:val="both"/>
+        <w:rPr>
+          <w:b/>
+          <w:bCs/>
+          <w:iCs/>
+          <w:color w:val="1A1F20"/>
+        </w:rPr>
+      </w:pPr>
+      <w:r>
+        <w:rPr>
+          <w:b/>
+          <w:bCs/>
+          <w:iCs/>
+          <w:color w:val="1A1F20"/>
+        </w:rPr>
+        <w:t xml:space="preserve">Pontos </w:t>
+      </w:r>
+      <w:r>
+        <w:rPr>
+          <w:b/>
+          <w:bCs/>
+          <w:iCs/>
+          <w:color w:val="1A1F20"/>
+        </w:rPr>
+        <w:t>p</w:t>
+      </w:r>
+      <w:r>
+        <w:rPr>
+          <w:b/>
+          <w:bCs/>
+          <w:iCs/>
+          <w:color w:val="1A1F20"/>
+        </w:rPr>
+        <w:t>ositivos:</w:t>
+      </w:r>
+    </w:p>
+    <w:p>
+      <w:pPr>
+        <w:pStyle w:val="PargrafodaLista"/>
+        <w:numPr>
+          <w:ilvl w:val="0"/>
+          <w:numId w:val="23"/>
+        </w:numPr>
+        <w:spacing w:line="360" w:lineRule="auto"/>
+        <w:ind w:left="1134"/>
+        <w:jc w:val="both"/>
+        <w:rPr>
+          <w:iCs/>
+          <w:color w:val="1A1F20"/>
+        </w:rPr>
+      </w:pPr>
+      <w:r>
+        <w:rPr>
+          <w:iCs/>
+          <w:color w:val="1A1F20"/>
+        </w:rPr>
+        <w:t>Aprendizado na tecnologia abordada, utilizando diversas bibliotecas que existem no mercado.</w:t>
+      </w:r>
+    </w:p>
+    <w:p>
+      <w:pPr>
+        <w:pStyle w:val="PargrafodaLista"/>
+        <w:numPr>
+          <w:ilvl w:val="0"/>
+          <w:numId w:val="23"/>
+        </w:numPr>
+        <w:spacing w:line="360" w:lineRule="auto"/>
+        <w:ind w:left="1134"/>
+        <w:jc w:val="both"/>
+        <w:rPr>
+          <w:iCs/>
+          <w:color w:val="1A1F20"/>
+        </w:rPr>
+      </w:pPr>
+      <w:r>
+        <w:rPr>
+          <w:iCs/>
+          <w:color w:val="1A1F20"/>
+        </w:rPr>
+        <w:t xml:space="preserve">Satisfação ao </w:t>
+      </w:r>
+      <w:r>
+        <w:rPr>
+          <w:iCs/>
+          <w:color w:val="1A1F20"/>
+        </w:rPr>
+        <w:t xml:space="preserve">ver que </w:t>
+      </w:r>
+      <w:r>
+        <w:rPr>
+          <w:iCs/>
+          <w:color w:val="1A1F20"/>
+        </w:rPr>
+        <w:t xml:space="preserve">o que foi solicitado no backlog </w:t>
+      </w:r>
+      <w:r>
+        <w:rPr>
+          <w:iCs/>
+          <w:color w:val="1A1F20"/>
+        </w:rPr>
+        <w:t>foi</w:t>
+      </w:r>
+      <w:r>
+        <w:rPr>
+          <w:iCs/>
+          <w:color w:val="1A1F20"/>
+        </w:rPr>
+        <w:t xml:space="preserve"> desenvolvido em sua totalidade.</w:t>
+      </w:r>
+    </w:p>
+    <w:p>
+      <w:pPr>
+        <w:spacing w:line="360" w:lineRule="auto"/>
+        <w:ind w:left="720"/>
+        <w:jc w:val="both"/>
+        <w:rPr>
+          <w:b/>
+          <w:bCs/>
+          <w:iCs/>
+          <w:color w:val="1A1F20"/>
+        </w:rPr>
+      </w:pPr>
+      <w:r>
+        <w:rPr>
+          <w:b/>
+          <w:bCs/>
+          <w:iCs/>
+          <w:color w:val="1A1F20"/>
+        </w:rPr>
+        <w:t>Pontos negativos:</w:t>
+      </w:r>
+    </w:p>
+    <w:p>
+      <w:pPr>
+        <w:pStyle w:val="PargrafodaLista"/>
+        <w:numPr>
+          <w:ilvl w:val="0"/>
+          <w:numId w:val="24"/>
+        </w:numPr>
+        <w:spacing w:line="360" w:lineRule="auto"/>
+        <w:ind w:left="1134"/>
+        <w:jc w:val="both"/>
+        <w:rPr>
+          <w:iCs/>
+          <w:color w:val="1A1F20"/>
+        </w:rPr>
+      </w:pPr>
+      <w:r>
+        <w:rPr>
+          <w:iCs/>
+          <w:color w:val="1A1F20"/>
+        </w:rPr>
+        <w:t xml:space="preserve">As telas desenvolvidas poderiam ter sido </w:t>
+      </w:r>
+      <w:r>
+        <w:rPr>
+          <w:iCs/>
+          <w:color w:val="1A1F20"/>
+        </w:rPr>
+        <w:t>implementadas</w:t>
+      </w:r>
+      <w:r>
+        <w:rPr>
+          <w:iCs/>
+          <w:color w:val="1A1F20"/>
+        </w:rPr>
+        <w:t xml:space="preserve"> de forma mais organizada e responsiva.</w:t>
+      </w:r>
+    </w:p>
+    <w:p>
+      <w:pPr>
+        <w:spacing w:line="360" w:lineRule="auto"/>
+        <w:ind w:left="720"/>
+        <w:jc w:val="both"/>
+        <w:rPr>
+          <w:b/>
+          <w:bCs/>
+          <w:iCs/>
+          <w:color w:val="1A1F20"/>
+        </w:rPr>
+      </w:pPr>
+      <w:r>
+        <w:rPr>
+          <w:b/>
+          <w:bCs/>
+          <w:iCs/>
+          <w:color w:val="1A1F20"/>
+        </w:rPr>
+        <w:t>Dificuldades enfrentadas:</w:t>
+      </w:r>
+    </w:p>
+    <w:p>
+      <w:pPr>
+        <w:pStyle w:val="PargrafodaLista"/>
+        <w:numPr>
+          <w:ilvl w:val="0"/>
+          <w:numId w:val="24"/>
+        </w:numPr>
+        <w:spacing w:line="360" w:lineRule="auto"/>
+        <w:ind w:left="1134"/>
+        <w:jc w:val="both"/>
+        <w:rPr>
+          <w:iCs/>
+          <w:color w:val="1A1F20"/>
+        </w:rPr>
+      </w:pPr>
+      <w:r>
+        <w:rPr>
+          <w:iCs/>
+          <w:color w:val="1A1F20"/>
+        </w:rPr>
+        <w:t>Em uma Sprint por conta do trabalho tive</w:t>
+      </w:r>
+      <w:r>
+        <w:rPr>
+          <w:iCs/>
+          <w:color w:val="1A1F20"/>
+        </w:rPr>
+        <w:t xml:space="preserve"> que me ajustar ao tempo de desenvolvimento e elaboração do documento.</w:t>
+      </w:r>
+    </w:p>
+    <w:p>
+      <w:pPr>
+        <w:spacing w:line="360" w:lineRule="auto"/>
+        <w:ind w:left="774"/>
+        <w:jc w:val="both"/>
+        <w:rPr>
+          <w:b/>
+          <w:bCs/>
+          <w:iCs/>
+          <w:color w:val="1A1F20"/>
+        </w:rPr>
+      </w:pPr>
+      <w:r>
+        <w:rPr>
+          <w:b/>
+          <w:bCs/>
+          <w:iCs/>
+          <w:color w:val="1A1F20"/>
+        </w:rPr>
+        <w:t>Experiências vivenciadas</w:t>
+      </w:r>
+      <w:r>
+        <w:rPr>
+          <w:b/>
+          <w:bCs/>
+          <w:iCs/>
+          <w:color w:val="1A1F20"/>
+        </w:rPr>
+        <w:t>:</w:t>
+      </w:r>
+    </w:p>
+    <w:p>
+      <w:pPr>
+        <w:pStyle w:val="PargrafodaLista"/>
+        <w:numPr>
+          <w:ilvl w:val="0"/>
+          <w:numId w:val="24"/>
+        </w:numPr>
+        <w:spacing w:line="360" w:lineRule="auto"/>
+        <w:ind w:left="1134"/>
+        <w:jc w:val="both"/>
+        <w:rPr>
+          <w:iCs/>
+          <w:color w:val="1A1F20"/>
+        </w:rPr>
+      </w:pPr>
+      <w:r>
+        <w:rPr>
+          <w:iCs/>
+          <w:color w:val="1A1F20"/>
+        </w:rPr>
+        <w:t>A grande quantidade de bibliotecas existentes no mercado faz com que nós tenhamos que estar sempre atualizados com as necessidades dos projetos que desenvolvemos;</w:t>
+      </w:r>
+    </w:p>
+    <w:p>
+      <w:pPr>
+        <w:spacing w:line="360" w:lineRule="auto"/>
+        <w:jc w:val="both"/>
+        <w:rPr>
+          <w:iCs/>
+          <w:color w:val="1A1F20"/>
+        </w:rPr>
+      </w:pPr>
+    </w:p>
+    <w:p>
+      <w:pPr>
+        <w:pStyle w:val="Ttulo2"/>
+        <w:spacing w:line="360" w:lineRule="auto"/>
         <w:rPr>
           <w:i/>
           <w:color w:val="1A1F20"/>
@@ -14624,72 +15504,21 @@
           <w:szCs w:val="20"/>
         </w:rPr>
       </w:pPr>
-      <w:bookmarkStart w:id="42" w:name="_heading=h.4k668n3" w:colFirst="0" w:colLast="0"/>
-      <w:bookmarkEnd w:id="42"/>
-    </w:p>
-    <w:p>
-      <w:pPr>
-        <w:spacing w:line="360" w:lineRule="auto"/>
+      <w:bookmarkStart w:id="44" w:name="_Toc101281541"/>
+      <w:r>
         <w:rPr>
           <w:color w:val="1A1F20"/>
         </w:rPr>
-      </w:pPr>
+        <w:t>3.2 Contribuições</w:t>
+      </w:r>
+      <w:bookmarkEnd w:id="44"/>
     </w:p>
     <w:p>
       <w:pPr>
         <w:spacing w:line="360" w:lineRule="auto"/>
         <w:jc w:val="both"/>
         <w:rPr>
-          <w:i/>
-          <w:color w:val="1A1F20"/>
-        </w:rPr>
-      </w:pPr>
-      <w:bookmarkStart w:id="43" w:name="_heading=h.2zbgiuw" w:colFirst="0" w:colLast="0"/>
-      <w:bookmarkEnd w:id="43"/>
-    </w:p>
-    <w:p>
-      <w:pPr>
-        <w:pStyle w:val="Ttulo2"/>
-        <w:spacing w:line="360" w:lineRule="auto"/>
-        <w:rPr>
-          <w:i/>
-          <w:color w:val="1A1F20"/>
-          <w:sz w:val="20"/>
-          <w:szCs w:val="20"/>
-        </w:rPr>
-      </w:pPr>
-      <w:bookmarkStart w:id="44" w:name="_Toc101281541"/>
-      <w:r>
-        <w:rPr>
-          <w:color w:val="1A1F20"/>
-        </w:rPr>
-        <w:t>3.2 Contribuições</w:t>
-      </w:r>
-      <w:bookmarkEnd w:id="44"/>
-    </w:p>
-    <w:p>
-      <w:pPr>
-        <w:pBdr>
-          <w:top w:val="nil"/>
-          <w:left w:val="nil"/>
-          <w:bottom w:val="nil"/>
-          <w:right w:val="nil"/>
-          <w:between w:val="nil"/>
-        </w:pBdr>
-        <w:spacing w:line="360" w:lineRule="auto"/>
-        <w:ind w:left="720" w:hanging="720"/>
-        <w:rPr>
-          <w:b/>
-          <w:color w:val="1A1F20"/>
-        </w:rPr>
-      </w:pPr>
-    </w:p>
-    <w:p>
-      <w:pPr>
-        <w:spacing w:line="360" w:lineRule="auto"/>
-        <w:jc w:val="both"/>
-        <w:rPr>
-          <w:i/>
+          <w:iCs/>
           <w:color w:val="1A1F20"/>
         </w:rPr>
       </w:pPr>
@@ -14700,13 +15529,167 @@
     </w:p>
     <w:p>
       <w:pPr>
+        <w:spacing w:line="360" w:lineRule="auto"/>
+        <w:jc w:val="both"/>
+        <w:rPr>
+          <w:iCs/>
+          <w:color w:val="1A1F20"/>
+        </w:rPr>
+      </w:pPr>
+      <w:r>
+        <w:rPr>
+          <w:iCs/>
+          <w:color w:val="1A1F20"/>
+        </w:rPr>
+        <w:tab/>
+      </w:r>
+      <w:r>
+        <w:rPr>
+          <w:iCs/>
+          <w:color w:val="1A1F20"/>
+        </w:rPr>
+        <w:t xml:space="preserve"> </w:t>
+      </w:r>
+      <w:r>
+        <w:rPr>
+          <w:iCs/>
+          <w:color w:val="1A1F20"/>
+        </w:rPr>
+        <w:t xml:space="preserve">O que foi desenvolvido dentro do MVP já pode ser utilizado pelos profissionais de psicologia, pois </w:t>
+      </w:r>
+      <w:proofErr w:type="gramStart"/>
+      <w:r>
+        <w:rPr>
+          <w:iCs/>
+          <w:color w:val="1A1F20"/>
+        </w:rPr>
+        <w:t>o mesmo</w:t>
+      </w:r>
+      <w:proofErr w:type="gramEnd"/>
+      <w:r>
+        <w:rPr>
+          <w:iCs/>
+          <w:color w:val="1A1F20"/>
+        </w:rPr>
+        <w:t xml:space="preserve"> já </w:t>
+      </w:r>
+      <w:r>
+        <w:rPr>
+          <w:iCs/>
+          <w:color w:val="1A1F20"/>
+        </w:rPr>
+        <w:t xml:space="preserve">consegue retirar relatórios, fazendo com que o </w:t>
+      </w:r>
+      <w:r>
+        <w:rPr>
+          <w:iCs/>
+          <w:color w:val="1A1F20"/>
+        </w:rPr>
+        <w:lastRenderedPageBreak/>
+        <w:t>profissional consiga visualizar os</w:t>
+      </w:r>
+      <w:r>
+        <w:rPr>
+          <w:iCs/>
+          <w:color w:val="1A1F20"/>
+        </w:rPr>
+        <w:t xml:space="preserve"> recebido</w:t>
+      </w:r>
+      <w:r>
+        <w:rPr>
+          <w:iCs/>
+          <w:color w:val="1A1F20"/>
+        </w:rPr>
+        <w:t>s</w:t>
+      </w:r>
+      <w:r>
+        <w:rPr>
+          <w:iCs/>
+          <w:color w:val="1A1F20"/>
+        </w:rPr>
+        <w:t xml:space="preserve"> </w:t>
+      </w:r>
+      <w:r>
+        <w:rPr>
+          <w:iCs/>
+          <w:color w:val="1A1F20"/>
+        </w:rPr>
+        <w:t>dos</w:t>
+      </w:r>
+      <w:r>
+        <w:rPr>
+          <w:iCs/>
+          <w:color w:val="1A1F20"/>
+        </w:rPr>
+        <w:t xml:space="preserve"> pacientes nas sessões, como também os que ainda não foram pagos.</w:t>
+      </w:r>
+    </w:p>
+    <w:p>
+      <w:pPr>
+        <w:spacing w:line="360" w:lineRule="auto"/>
+        <w:jc w:val="both"/>
+        <w:rPr>
+          <w:iCs/>
+          <w:color w:val="1A1F20"/>
+        </w:rPr>
+      </w:pPr>
+      <w:r>
+        <w:rPr>
+          <w:iCs/>
+          <w:color w:val="1A1F20"/>
+        </w:rPr>
+        <w:tab/>
+        <w:t>A visualização do calendário, mostrando as sessões dos pacientes, também tem seu destaque relevante dentro do MVP. Pois além de mostrar os dias e horas que os pacientes foram consultados ou suas futuras sessões, também é possível a visualização se a sessão já foi paga ou não.</w:t>
+      </w:r>
+    </w:p>
+    <w:p>
+      <w:pPr>
+        <w:spacing w:line="360" w:lineRule="auto"/>
+        <w:jc w:val="both"/>
+        <w:rPr>
+          <w:iCs/>
+          <w:color w:val="1A1F20"/>
+        </w:rPr>
+      </w:pPr>
+      <w:r>
+        <w:rPr>
+          <w:iCs/>
+          <w:color w:val="1A1F20"/>
+        </w:rPr>
+        <w:tab/>
+        <w:t xml:space="preserve">O sistema ainda pode ser acrescido de mais funcionalidades e </w:t>
+      </w:r>
+      <w:r>
+        <w:rPr>
+          <w:iCs/>
+          <w:color w:val="1A1F20"/>
+        </w:rPr>
+        <w:t>deixá-lo</w:t>
+      </w:r>
+      <w:r>
+        <w:rPr>
+          <w:iCs/>
+          <w:color w:val="1A1F20"/>
+        </w:rPr>
+        <w:t xml:space="preserve"> mais robusto.</w:t>
+      </w:r>
+    </w:p>
+    <w:p>
+      <w:pPr>
+        <w:spacing w:line="360" w:lineRule="auto"/>
+        <w:jc w:val="both"/>
+        <w:rPr>
+          <w:iCs/>
+          <w:color w:val="1A1F20"/>
+        </w:rPr>
+      </w:pPr>
+    </w:p>
+    <w:p>
+      <w:pPr>
         <w:pStyle w:val="Ttulo2"/>
         <w:spacing w:line="360" w:lineRule="auto"/>
         <w:rPr>
-          <w:i/>
           <w:color w:val="1A1F20"/>
-          <w:sz w:val="20"/>
-          <w:szCs w:val="20"/>
         </w:rPr>
       </w:pPr>
       <w:bookmarkStart w:id="47" w:name="_Toc101281542"/>
@@ -14730,16 +15713,160 @@
     </w:p>
     <w:p>
       <w:pPr>
-        <w:rPr>
+        <w:jc w:val="both"/>
+        <w:rPr>
+          <w:iCs/>
           <w:color w:val="1A1F20"/>
-          <w:sz w:val="24"/>
-          <w:szCs w:val="24"/>
         </w:rPr>
       </w:pPr>
       <w:bookmarkStart w:id="49" w:name="_heading=h.1rvwp1q" w:colFirst="0" w:colLast="0"/>
       <w:bookmarkStart w:id="50" w:name="_heading=h.4bvk7pj" w:colFirst="0" w:colLast="0"/>
       <w:bookmarkEnd w:id="49"/>
       <w:bookmarkEnd w:id="50"/>
+      <w:r>
+        <w:rPr>
+          <w:color w:val="1A1F20"/>
+          <w:sz w:val="24"/>
+          <w:szCs w:val="24"/>
+        </w:rPr>
+        <w:tab/>
+      </w:r>
+      <w:r>
+        <w:rPr>
+          <w:iCs/>
+          <w:color w:val="1A1F20"/>
+        </w:rPr>
+        <w:t>Destaco aqui o que pode ainda ser desenvolvido dentro do MVP, como:</w:t>
+      </w:r>
+    </w:p>
+    <w:p>
+      <w:pPr>
+        <w:jc w:val="both"/>
+        <w:rPr>
+          <w:iCs/>
+          <w:color w:val="1A1F20"/>
+        </w:rPr>
+      </w:pPr>
+    </w:p>
+    <w:p>
+      <w:pPr>
+        <w:pStyle w:val="PargrafodaLista"/>
+        <w:numPr>
+          <w:ilvl w:val="0"/>
+          <w:numId w:val="23"/>
+        </w:numPr>
+        <w:spacing w:line="360" w:lineRule="auto"/>
+        <w:ind w:left="1134"/>
+        <w:jc w:val="both"/>
+        <w:rPr>
+          <w:iCs/>
+          <w:color w:val="1A1F20"/>
+        </w:rPr>
+      </w:pPr>
+      <w:r>
+        <w:rPr>
+          <w:iCs/>
+          <w:color w:val="1A1F20"/>
+        </w:rPr>
+        <w:t>Implementação de autenticação</w:t>
+      </w:r>
+      <w:r>
+        <w:rPr>
+          <w:iCs/>
+          <w:color w:val="1A1F20"/>
+        </w:rPr>
+        <w:t>/autorização – O desenvolvimento desta funcionalidade faz com que o sistema fique mais seguro e que cada profissional de psicologia possa ver somente seus pacientes e sessões</w:t>
+      </w:r>
+    </w:p>
+    <w:p>
+      <w:pPr>
+        <w:pStyle w:val="PargrafodaLista"/>
+        <w:numPr>
+          <w:ilvl w:val="0"/>
+          <w:numId w:val="23"/>
+        </w:numPr>
+        <w:spacing w:line="360" w:lineRule="auto"/>
+        <w:ind w:left="1134"/>
+        <w:jc w:val="both"/>
+        <w:rPr>
+          <w:iCs/>
+          <w:color w:val="1A1F20"/>
+        </w:rPr>
+      </w:pPr>
+      <w:r>
+        <w:rPr>
+          <w:iCs/>
+          <w:color w:val="1A1F20"/>
+        </w:rPr>
+        <w:t>Desenvolvimento de um layout mais organizado e responsivo</w:t>
+      </w:r>
+      <w:r>
+        <w:rPr>
+          <w:iCs/>
+          <w:color w:val="1A1F20"/>
+        </w:rPr>
+        <w:t xml:space="preserve"> – Melhorar o UI/UX para que o sistema fique mais atrativo para o usuário final</w:t>
+      </w:r>
+      <w:r>
+        <w:rPr>
+          <w:iCs/>
+          <w:color w:val="1A1F20"/>
+        </w:rPr>
+        <w:t>;</w:t>
+      </w:r>
+    </w:p>
+    <w:p>
+      <w:pPr>
+        <w:pStyle w:val="PargrafodaLista"/>
+        <w:numPr>
+          <w:ilvl w:val="0"/>
+          <w:numId w:val="23"/>
+        </w:numPr>
+        <w:spacing w:line="360" w:lineRule="auto"/>
+        <w:ind w:left="1134"/>
+        <w:jc w:val="both"/>
+        <w:rPr>
+          <w:iCs/>
+          <w:color w:val="1A1F20"/>
+        </w:rPr>
+      </w:pPr>
+      <w:r>
+        <w:rPr>
+          <w:iCs/>
+          <w:color w:val="1A1F20"/>
+        </w:rPr>
+        <w:t>Implantação da aplicaçã</w:t>
+      </w:r>
+      <w:r>
+        <w:rPr>
+          <w:iCs/>
+          <w:color w:val="1A1F20"/>
+        </w:rPr>
+        <w:t>o nas nuvens</w:t>
+      </w:r>
+      <w:r>
+        <w:rPr>
+          <w:iCs/>
+          <w:color w:val="1A1F20"/>
+        </w:rPr>
+        <w:t xml:space="preserve"> – Realizar essa implantação faz com que a aplicação possa chegar a mais usuários, como também </w:t>
+      </w:r>
+      <w:proofErr w:type="gramStart"/>
+      <w:r>
+        <w:rPr>
+          <w:iCs/>
+          <w:color w:val="1A1F20"/>
+        </w:rPr>
+        <w:t>o mesmo</w:t>
+      </w:r>
+      <w:proofErr w:type="gramEnd"/>
+      <w:r>
+        <w:rPr>
+          <w:iCs/>
+          <w:color w:val="1A1F20"/>
+        </w:rPr>
+        <w:t xml:space="preserve"> mantenha a integridade de funcionamento.</w:t>
+      </w:r>
     </w:p>
     <w:sectPr>
       <w:headerReference w:type="even" r:id="rId54"/>
@@ -15625,7 +16752,7 @@
   <w:abstractNum w:abstractNumId="2" w15:restartNumberingAfterBreak="0">
     <w:nsid w:val="0B4C0915"/>
     <w:multiLevelType w:val="hybridMultilevel"/>
-    <w:tmpl w:val="908A835A"/>
+    <w:tmpl w:val="EFAAD2BC"/>
     <w:lvl w:ilvl="0" w:tplc="04160001">
       <w:start w:val="1"/>
       <w:numFmt w:val="bullet"/>
@@ -15638,7 +16765,7 @@
         <w:rFonts w:ascii="Symbol" w:hAnsi="Symbol" w:hint="default"/>
       </w:rPr>
     </w:lvl>
-    <w:lvl w:ilvl="1" w:tplc="04160003" w:tentative="1">
+    <w:lvl w:ilvl="1" w:tplc="04160003">
       <w:start w:val="1"/>
       <w:numFmt w:val="bullet"/>
       <w:lvlText w:val="o"/>
@@ -16726,6 +17853,119 @@
     </w:lvl>
   </w:abstractNum>
   <w:abstractNum w:abstractNumId="12" w15:restartNumberingAfterBreak="0">
+    <w:nsid w:val="2A7C063E"/>
+    <w:multiLevelType w:val="hybridMultilevel"/>
+    <w:tmpl w:val="5B984D8A"/>
+    <w:lvl w:ilvl="0" w:tplc="04160001">
+      <w:start w:val="1"/>
+      <w:numFmt w:val="bullet"/>
+      <w:lvlText w:val=""/>
+      <w:lvlJc w:val="left"/>
+      <w:pPr>
+        <w:ind w:left="1494" w:hanging="360"/>
+      </w:pPr>
+      <w:rPr>
+        <w:rFonts w:ascii="Symbol" w:hAnsi="Symbol" w:hint="default"/>
+      </w:rPr>
+    </w:lvl>
+    <w:lvl w:ilvl="1" w:tplc="04160003" w:tentative="1">
+      <w:start w:val="1"/>
+      <w:numFmt w:val="bullet"/>
+      <w:lvlText w:val="o"/>
+      <w:lvlJc w:val="left"/>
+      <w:pPr>
+        <w:ind w:left="2214" w:hanging="360"/>
+      </w:pPr>
+      <w:rPr>
+        <w:rFonts w:ascii="Courier New" w:hAnsi="Courier New" w:cs="Courier New" w:hint="default"/>
+      </w:rPr>
+    </w:lvl>
+    <w:lvl w:ilvl="2" w:tplc="04160005" w:tentative="1">
+      <w:start w:val="1"/>
+      <w:numFmt w:val="bullet"/>
+      <w:lvlText w:val=""/>
+      <w:lvlJc w:val="left"/>
+      <w:pPr>
+        <w:ind w:left="2934" w:hanging="360"/>
+      </w:pPr>
+      <w:rPr>
+        <w:rFonts w:ascii="Wingdings" w:hAnsi="Wingdings" w:hint="default"/>
+      </w:rPr>
+    </w:lvl>
+    <w:lvl w:ilvl="3" w:tplc="04160001" w:tentative="1">
+      <w:start w:val="1"/>
+      <w:numFmt w:val="bullet"/>
+      <w:lvlText w:val=""/>
+      <w:lvlJc w:val="left"/>
+      <w:pPr>
+        <w:ind w:left="3654" w:hanging="360"/>
+      </w:pPr>
+      <w:rPr>
+        <w:rFonts w:ascii="Symbol" w:hAnsi="Symbol" w:hint="default"/>
+      </w:rPr>
+    </w:lvl>
+    <w:lvl w:ilvl="4" w:tplc="04160003" w:tentative="1">
+      <w:start w:val="1"/>
+      <w:numFmt w:val="bullet"/>
+      <w:lvlText w:val="o"/>
+      <w:lvlJc w:val="left"/>
+      <w:pPr>
+        <w:ind w:left="4374" w:hanging="360"/>
+      </w:pPr>
+      <w:rPr>
+        <w:rFonts w:ascii="Courier New" w:hAnsi="Courier New" w:cs="Courier New" w:hint="default"/>
+      </w:rPr>
+    </w:lvl>
+    <w:lvl w:ilvl="5" w:tplc="04160005" w:tentative="1">
+      <w:start w:val="1"/>
+      <w:numFmt w:val="bullet"/>
+      <w:lvlText w:val=""/>
+      <w:lvlJc w:val="left"/>
+      <w:pPr>
+        <w:ind w:left="5094" w:hanging="360"/>
+      </w:pPr>
+      <w:rPr>
+        <w:rFonts w:ascii="Wingdings" w:hAnsi="Wingdings" w:hint="default"/>
+      </w:rPr>
+    </w:lvl>
+    <w:lvl w:ilvl="6" w:tplc="04160001" w:tentative="1">
+      <w:start w:val="1"/>
+      <w:numFmt w:val="bullet"/>
+      <w:lvlText w:val=""/>
+      <w:lvlJc w:val="left"/>
+      <w:pPr>
+        <w:ind w:left="5814" w:hanging="360"/>
+      </w:pPr>
+      <w:rPr>
+        <w:rFonts w:ascii="Symbol" w:hAnsi="Symbol" w:hint="default"/>
+      </w:rPr>
+    </w:lvl>
+    <w:lvl w:ilvl="7" w:tplc="04160003" w:tentative="1">
+      <w:start w:val="1"/>
+      <w:numFmt w:val="bullet"/>
+      <w:lvlText w:val="o"/>
+      <w:lvlJc w:val="left"/>
+      <w:pPr>
+        <w:ind w:left="6534" w:hanging="360"/>
+      </w:pPr>
+      <w:rPr>
+        <w:rFonts w:ascii="Courier New" w:hAnsi="Courier New" w:cs="Courier New" w:hint="default"/>
+      </w:rPr>
+    </w:lvl>
+    <w:lvl w:ilvl="8" w:tplc="04160005" w:tentative="1">
+      <w:start w:val="1"/>
+      <w:numFmt w:val="bullet"/>
+      <w:lvlText w:val=""/>
+      <w:lvlJc w:val="left"/>
+      <w:pPr>
+        <w:ind w:left="7254" w:hanging="360"/>
+      </w:pPr>
+      <w:rPr>
+        <w:rFonts w:ascii="Wingdings" w:hAnsi="Wingdings" w:hint="default"/>
+      </w:rPr>
+    </w:lvl>
+  </w:abstractNum>
+  <w:abstractNum w:abstractNumId="13" w15:restartNumberingAfterBreak="0">
     <w:nsid w:val="32755DB3"/>
     <w:multiLevelType w:val="hybridMultilevel"/>
     <w:tmpl w:val="E642F496"/>
@@ -16838,7 +18078,7 @@
       </w:rPr>
     </w:lvl>
   </w:abstractNum>
-  <w:abstractNum w:abstractNumId="13" w15:restartNumberingAfterBreak="0">
+  <w:abstractNum w:abstractNumId="14" w15:restartNumberingAfterBreak="0">
     <w:nsid w:val="32C90112"/>
     <w:multiLevelType w:val="hybridMultilevel"/>
     <w:tmpl w:val="789A30D0"/>
@@ -16951,7 +18191,7 @@
       </w:rPr>
     </w:lvl>
   </w:abstractNum>
-  <w:abstractNum w:abstractNumId="14" w15:restartNumberingAfterBreak="0">
+  <w:abstractNum w:abstractNumId="15" w15:restartNumberingAfterBreak="0">
     <w:nsid w:val="33A164CA"/>
     <w:multiLevelType w:val="multilevel"/>
     <w:tmpl w:val="C3B6D31E"/>
@@ -17064,7 +18304,7 @@
       </w:rPr>
     </w:lvl>
   </w:abstractNum>
-  <w:abstractNum w:abstractNumId="15" w15:restartNumberingAfterBreak="0">
+  <w:abstractNum w:abstractNumId="16" w15:restartNumberingAfterBreak="0">
     <w:nsid w:val="46085C4C"/>
     <w:multiLevelType w:val="multilevel"/>
     <w:tmpl w:val="12DCC860"/>
@@ -17178,7 +18418,7 @@
       </w:rPr>
     </w:lvl>
   </w:abstractNum>
-  <w:abstractNum w:abstractNumId="16" w15:restartNumberingAfterBreak="0">
+  <w:abstractNum w:abstractNumId="17" w15:restartNumberingAfterBreak="0">
     <w:nsid w:val="4CBB6B16"/>
     <w:multiLevelType w:val="hybridMultilevel"/>
     <w:tmpl w:val="FECA57E8"/>
@@ -17291,7 +18531,7 @@
       </w:rPr>
     </w:lvl>
   </w:abstractNum>
-  <w:abstractNum w:abstractNumId="17" w15:restartNumberingAfterBreak="0">
+  <w:abstractNum w:abstractNumId="18" w15:restartNumberingAfterBreak="0">
     <w:nsid w:val="54686064"/>
     <w:multiLevelType w:val="multilevel"/>
     <w:tmpl w:val="4B0EC4DE"/>
@@ -17405,7 +18645,7 @@
       </w:rPr>
     </w:lvl>
   </w:abstractNum>
-  <w:abstractNum w:abstractNumId="18" w15:restartNumberingAfterBreak="0">
+  <w:abstractNum w:abstractNumId="19" w15:restartNumberingAfterBreak="0">
     <w:nsid w:val="5D4E3EEA"/>
     <w:multiLevelType w:val="hybridMultilevel"/>
     <w:tmpl w:val="93826F74"/>
@@ -17518,7 +18758,7 @@
       </w:rPr>
     </w:lvl>
   </w:abstractNum>
-  <w:abstractNum w:abstractNumId="19" w15:restartNumberingAfterBreak="0">
+  <w:abstractNum w:abstractNumId="20" w15:restartNumberingAfterBreak="0">
     <w:nsid w:val="6EA7467B"/>
     <w:multiLevelType w:val="hybridMultilevel"/>
     <w:tmpl w:val="DDCECAF0"/>
@@ -17631,7 +18871,7 @@
       </w:rPr>
     </w:lvl>
   </w:abstractNum>
-  <w:abstractNum w:abstractNumId="20" w15:restartNumberingAfterBreak="0">
+  <w:abstractNum w:abstractNumId="21" w15:restartNumberingAfterBreak="0">
     <w:nsid w:val="6F526630"/>
     <w:multiLevelType w:val="hybridMultilevel"/>
     <w:tmpl w:val="3634BD70"/>
@@ -17744,7 +18984,120 @@
       </w:rPr>
     </w:lvl>
   </w:abstractNum>
-  <w:abstractNum w:abstractNumId="21" w15:restartNumberingAfterBreak="0">
+  <w:abstractNum w:abstractNumId="22" w15:restartNumberingAfterBreak="0">
+    <w:nsid w:val="75F2095D"/>
+    <w:multiLevelType w:val="hybridMultilevel"/>
+    <w:tmpl w:val="B91E59B2"/>
+    <w:lvl w:ilvl="0" w:tplc="04160001">
+      <w:start w:val="1"/>
+      <w:numFmt w:val="bullet"/>
+      <w:lvlText w:val=""/>
+      <w:lvlJc w:val="left"/>
+      <w:pPr>
+        <w:ind w:left="1440" w:hanging="360"/>
+      </w:pPr>
+      <w:rPr>
+        <w:rFonts w:ascii="Symbol" w:hAnsi="Symbol" w:hint="default"/>
+      </w:rPr>
+    </w:lvl>
+    <w:lvl w:ilvl="1" w:tplc="04160003" w:tentative="1">
+      <w:start w:val="1"/>
+      <w:numFmt w:val="bullet"/>
+      <w:lvlText w:val="o"/>
+      <w:lvlJc w:val="left"/>
+      <w:pPr>
+        <w:ind w:left="2160" w:hanging="360"/>
+      </w:pPr>
+      <w:rPr>
+        <w:rFonts w:ascii="Courier New" w:hAnsi="Courier New" w:cs="Courier New" w:hint="default"/>
+      </w:rPr>
+    </w:lvl>
+    <w:lvl w:ilvl="2" w:tplc="04160005" w:tentative="1">
+      <w:start w:val="1"/>
+      <w:numFmt w:val="bullet"/>
+      <w:lvlText w:val=""/>
+      <w:lvlJc w:val="left"/>
+      <w:pPr>
+        <w:ind w:left="2880" w:hanging="360"/>
+      </w:pPr>
+      <w:rPr>
+        <w:rFonts w:ascii="Wingdings" w:hAnsi="Wingdings" w:hint="default"/>
+      </w:rPr>
+    </w:lvl>
+    <w:lvl w:ilvl="3" w:tplc="04160001" w:tentative="1">
+      <w:start w:val="1"/>
+      <w:numFmt w:val="bullet"/>
+      <w:lvlText w:val=""/>
+      <w:lvlJc w:val="left"/>
+      <w:pPr>
+        <w:ind w:left="3600" w:hanging="360"/>
+      </w:pPr>
+      <w:rPr>
+        <w:rFonts w:ascii="Symbol" w:hAnsi="Symbol" w:hint="default"/>
+      </w:rPr>
+    </w:lvl>
+    <w:lvl w:ilvl="4" w:tplc="04160003" w:tentative="1">
+      <w:start w:val="1"/>
+      <w:numFmt w:val="bullet"/>
+      <w:lvlText w:val="o"/>
+      <w:lvlJc w:val="left"/>
+      <w:pPr>
+        <w:ind w:left="4320" w:hanging="360"/>
+      </w:pPr>
+      <w:rPr>
+        <w:rFonts w:ascii="Courier New" w:hAnsi="Courier New" w:cs="Courier New" w:hint="default"/>
+      </w:rPr>
+    </w:lvl>
+    <w:lvl w:ilvl="5" w:tplc="04160005" w:tentative="1">
+      <w:start w:val="1"/>
+      <w:numFmt w:val="bullet"/>
+      <w:lvlText w:val=""/>
+      <w:lvlJc w:val="left"/>
+      <w:pPr>
+        <w:ind w:left="5040" w:hanging="360"/>
+      </w:pPr>
+      <w:rPr>
+        <w:rFonts w:ascii="Wingdings" w:hAnsi="Wingdings" w:hint="default"/>
+      </w:rPr>
+    </w:lvl>
+    <w:lvl w:ilvl="6" w:tplc="04160001" w:tentative="1">
+      <w:start w:val="1"/>
+      <w:numFmt w:val="bullet"/>
+      <w:lvlText w:val=""/>
+      <w:lvlJc w:val="left"/>
+      <w:pPr>
+        <w:ind w:left="5760" w:hanging="360"/>
+      </w:pPr>
+      <w:rPr>
+        <w:rFonts w:ascii="Symbol" w:hAnsi="Symbol" w:hint="default"/>
+      </w:rPr>
+    </w:lvl>
+    <w:lvl w:ilvl="7" w:tplc="04160003" w:tentative="1">
+      <w:start w:val="1"/>
+      <w:numFmt w:val="bullet"/>
+      <w:lvlText w:val="o"/>
+      <w:lvlJc w:val="left"/>
+      <w:pPr>
+        <w:ind w:left="6480" w:hanging="360"/>
+      </w:pPr>
+      <w:rPr>
+        <w:rFonts w:ascii="Courier New" w:hAnsi="Courier New" w:cs="Courier New" w:hint="default"/>
+      </w:rPr>
+    </w:lvl>
+    <w:lvl w:ilvl="8" w:tplc="04160005" w:tentative="1">
+      <w:start w:val="1"/>
+      <w:numFmt w:val="bullet"/>
+      <w:lvlText w:val=""/>
+      <w:lvlJc w:val="left"/>
+      <w:pPr>
+        <w:ind w:left="7200" w:hanging="360"/>
+      </w:pPr>
+      <w:rPr>
+        <w:rFonts w:ascii="Wingdings" w:hAnsi="Wingdings" w:hint="default"/>
+      </w:rPr>
+    </w:lvl>
+  </w:abstractNum>
+  <w:abstractNum w:abstractNumId="23" w15:restartNumberingAfterBreak="0">
     <w:nsid w:val="7D283FC2"/>
     <w:multiLevelType w:val="multilevel"/>
     <w:tmpl w:val="846A37FA"/>
@@ -17861,10 +19214,10 @@
     <w:abstractNumId w:val="9"/>
   </w:num>
   <w:num w:numId="2" w16cid:durableId="1145657769">
-    <w:abstractNumId w:val="21"/>
+    <w:abstractNumId w:val="23"/>
   </w:num>
   <w:num w:numId="3" w16cid:durableId="1267883099">
-    <w:abstractNumId w:val="15"/>
+    <w:abstractNumId w:val="16"/>
   </w:num>
   <w:num w:numId="4" w16cid:durableId="1309550572">
     <w:abstractNumId w:val="7"/>
@@ -17873,13 +19226,13 @@
     <w:abstractNumId w:val="1"/>
   </w:num>
   <w:num w:numId="6" w16cid:durableId="910387137">
-    <w:abstractNumId w:val="17"/>
+    <w:abstractNumId w:val="18"/>
   </w:num>
   <w:num w:numId="7" w16cid:durableId="814220670">
     <w:abstractNumId w:val="4"/>
   </w:num>
   <w:num w:numId="8" w16cid:durableId="1050226674">
-    <w:abstractNumId w:val="14"/>
+    <w:abstractNumId w:val="15"/>
   </w:num>
   <w:num w:numId="9" w16cid:durableId="2118791262">
     <w:abstractNumId w:val="5"/>
@@ -17888,40 +19241,46 @@
     <w:abstractNumId w:val="0"/>
   </w:num>
   <w:num w:numId="11" w16cid:durableId="418337096">
-    <w:abstractNumId w:val="20"/>
+    <w:abstractNumId w:val="21"/>
   </w:num>
   <w:num w:numId="12" w16cid:durableId="125441416">
     <w:abstractNumId w:val="8"/>
   </w:num>
   <w:num w:numId="13" w16cid:durableId="1674336627">
-    <w:abstractNumId w:val="18"/>
+    <w:abstractNumId w:val="19"/>
   </w:num>
   <w:num w:numId="14" w16cid:durableId="2099449243">
     <w:abstractNumId w:val="3"/>
   </w:num>
   <w:num w:numId="15" w16cid:durableId="1297300418">
-    <w:abstractNumId w:val="13"/>
+    <w:abstractNumId w:val="14"/>
   </w:num>
   <w:num w:numId="16" w16cid:durableId="1990673446">
     <w:abstractNumId w:val="6"/>
   </w:num>
   <w:num w:numId="17" w16cid:durableId="1830291236">
-    <w:abstractNumId w:val="12"/>
+    <w:abstractNumId w:val="13"/>
   </w:num>
   <w:num w:numId="18" w16cid:durableId="1357971930">
     <w:abstractNumId w:val="11"/>
   </w:num>
   <w:num w:numId="19" w16cid:durableId="1908225439">
-    <w:abstractNumId w:val="16"/>
+    <w:abstractNumId w:val="17"/>
   </w:num>
   <w:num w:numId="20" w16cid:durableId="1030498942">
-    <w:abstractNumId w:val="19"/>
+    <w:abstractNumId w:val="20"/>
   </w:num>
   <w:num w:numId="21" w16cid:durableId="1292054635">
     <w:abstractNumId w:val="10"/>
   </w:num>
   <w:num w:numId="22" w16cid:durableId="873690486">
     <w:abstractNumId w:val="2"/>
+  </w:num>
+  <w:num w:numId="23" w16cid:durableId="213658060">
+    <w:abstractNumId w:val="12"/>
+  </w:num>
+  <w:num w:numId="24" w16cid:durableId="1243952007">
+    <w:abstractNumId w:val="22"/>
   </w:num>
 </w:numbering>
 </file>

</xml_diff>